<commit_message>
Made changes to everything
</commit_message>
<xml_diff>
--- a/Executive Summary.docx
+++ b/Executive Summary.docx
@@ -212,7 +212,7 @@
       <w:r>
         <w:fldChar w:fldCharType="separate"/>
       </w:r>
-      <w:hyperlink w:anchor="_Toc526770387" w:history="1">
+      <w:hyperlink w:anchor="_Toc527107603" w:history="1">
         <w:r>
           <w:rPr>
             <w:rStyle w:val="Hyperlink"/>
@@ -257,7 +257,7 @@
             <w:noProof/>
             <w:webHidden/>
           </w:rPr>
-          <w:instrText xml:space="preserve"> PAGEREF _Toc526770387 \h </w:instrText>
+          <w:instrText xml:space="preserve"> PAGEREF _Toc527107603 \h </w:instrText>
         </w:r>
         <w:r>
           <w:rPr>
@@ -303,7 +303,7 @@
           <w:lang w:val="en-US" w:eastAsia="en-US"/>
         </w:rPr>
       </w:pPr>
-      <w:hyperlink w:anchor="_Toc526770388" w:history="1">
+      <w:hyperlink w:anchor="_Toc527107604" w:history="1">
         <w:r>
           <w:rPr>
             <w:rStyle w:val="Hyperlink"/>
@@ -348,7 +348,7 @@
             <w:noProof/>
             <w:webHidden/>
           </w:rPr>
-          <w:instrText xml:space="preserve"> PAGEREF _Toc526770388 \h </w:instrText>
+          <w:instrText xml:space="preserve"> PAGEREF _Toc527107604 \h </w:instrText>
         </w:r>
         <w:r>
           <w:rPr>
@@ -394,7 +394,7 @@
           <w:lang w:val="en-US" w:eastAsia="en-US"/>
         </w:rPr>
       </w:pPr>
-      <w:hyperlink w:anchor="_Toc526770389" w:history="1">
+      <w:hyperlink w:anchor="_Toc527107605" w:history="1">
         <w:r>
           <w:rPr>
             <w:rStyle w:val="Hyperlink"/>
@@ -441,7 +441,7 @@
             <w:noProof/>
             <w:webHidden/>
           </w:rPr>
-          <w:instrText xml:space="preserve"> PAGEREF _Toc526770389 \h </w:instrText>
+          <w:instrText xml:space="preserve"> PAGEREF _Toc527107605 \h </w:instrText>
         </w:r>
         <w:r>
           <w:rPr>
@@ -487,7 +487,7 @@
           <w:lang w:val="en-US" w:eastAsia="en-US"/>
         </w:rPr>
       </w:pPr>
-      <w:hyperlink w:anchor="_Toc526770390" w:history="1">
+      <w:hyperlink w:anchor="_Toc527107606" w:history="1">
         <w:r>
           <w:rPr>
             <w:rStyle w:val="Hyperlink"/>
@@ -532,7 +532,7 @@
             <w:noProof/>
             <w:webHidden/>
           </w:rPr>
-          <w:instrText xml:space="preserve"> PAGEREF _Toc526770390 \h </w:instrText>
+          <w:instrText xml:space="preserve"> PAGEREF _Toc527107606 \h </w:instrText>
         </w:r>
         <w:r>
           <w:rPr>
@@ -578,7 +578,7 @@
           <w:lang w:val="en-US" w:eastAsia="en-US"/>
         </w:rPr>
       </w:pPr>
-      <w:hyperlink w:anchor="_Toc526770391" w:history="1">
+      <w:hyperlink w:anchor="_Toc527107607" w:history="1">
         <w:r>
           <w:rPr>
             <w:rStyle w:val="Hyperlink"/>
@@ -623,7 +623,7 @@
             <w:noProof/>
             <w:webHidden/>
           </w:rPr>
-          <w:instrText xml:space="preserve"> PAGEREF _Toc526770391 \h </w:instrText>
+          <w:instrText xml:space="preserve"> PAGEREF _Toc527107607 \h </w:instrText>
         </w:r>
         <w:r>
           <w:rPr>
@@ -669,7 +669,7 @@
           <w:lang w:val="en-US" w:eastAsia="en-US"/>
         </w:rPr>
       </w:pPr>
-      <w:hyperlink w:anchor="_Toc526770392" w:history="1">
+      <w:hyperlink w:anchor="_Toc527107608" w:history="1">
         <w:r>
           <w:rPr>
             <w:rStyle w:val="Hyperlink"/>
@@ -714,7 +714,7 @@
             <w:noProof/>
             <w:webHidden/>
           </w:rPr>
-          <w:instrText xml:space="preserve"> PAGEREF _Toc526770392 \h </w:instrText>
+          <w:instrText xml:space="preserve"> PAGEREF _Toc527107608 \h </w:instrText>
         </w:r>
         <w:r>
           <w:rPr>
@@ -760,7 +760,7 @@
           <w:lang w:val="en-US" w:eastAsia="en-US"/>
         </w:rPr>
       </w:pPr>
-      <w:hyperlink w:anchor="_Toc526770393" w:history="1">
+      <w:hyperlink w:anchor="_Toc527107609" w:history="1">
         <w:r>
           <w:rPr>
             <w:rStyle w:val="Hyperlink"/>
@@ -805,7 +805,7 @@
             <w:noProof/>
             <w:webHidden/>
           </w:rPr>
-          <w:instrText xml:space="preserve"> PAGEREF _Toc526770393 \h </w:instrText>
+          <w:instrText xml:space="preserve"> PAGEREF _Toc527107609 \h </w:instrText>
         </w:r>
         <w:r>
           <w:rPr>
@@ -851,7 +851,7 @@
           <w:lang w:val="en-US" w:eastAsia="en-US"/>
         </w:rPr>
       </w:pPr>
-      <w:hyperlink w:anchor="_Toc526770394" w:history="1">
+      <w:hyperlink w:anchor="_Toc527107610" w:history="1">
         <w:r>
           <w:rPr>
             <w:rStyle w:val="Hyperlink"/>
@@ -896,7 +896,7 @@
             <w:noProof/>
             <w:webHidden/>
           </w:rPr>
-          <w:instrText xml:space="preserve"> PAGEREF _Toc526770394 \h </w:instrText>
+          <w:instrText xml:space="preserve"> PAGEREF _Toc527107610 \h </w:instrText>
         </w:r>
         <w:r>
           <w:rPr>
@@ -943,7 +943,7 @@
           <w:lang w:val="en-US" w:eastAsia="en-US"/>
         </w:rPr>
       </w:pPr>
-      <w:hyperlink w:anchor="_Toc526770395" w:history="1">
+      <w:hyperlink w:anchor="_Toc527107611" w:history="1">
         <w:r>
           <w:rPr>
             <w:rStyle w:val="Hyperlink"/>
@@ -990,7 +990,7 @@
             <w:noProof/>
             <w:webHidden/>
           </w:rPr>
-          <w:instrText xml:space="preserve"> PAGEREF _Toc526770395 \h </w:instrText>
+          <w:instrText xml:space="preserve"> PAGEREF _Toc527107611 \h </w:instrText>
         </w:r>
         <w:r>
           <w:rPr>
@@ -1037,7 +1037,7 @@
           <w:lang w:val="en-US" w:eastAsia="en-US"/>
         </w:rPr>
       </w:pPr>
-      <w:hyperlink w:anchor="_Toc526770396" w:history="1">
+      <w:hyperlink w:anchor="_Toc527107612" w:history="1">
         <w:r>
           <w:rPr>
             <w:rStyle w:val="Hyperlink"/>
@@ -1084,7 +1084,103 @@
             <w:noProof/>
             <w:webHidden/>
           </w:rPr>
-          <w:instrText xml:space="preserve"> PAGEREF _Toc526770396 \h </w:instrText>
+          <w:instrText xml:space="preserve"> PAGEREF _Toc527107612 \h </w:instrText>
+        </w:r>
+        <w:r>
+          <w:rPr>
+            <w:noProof/>
+            <w:webHidden/>
+          </w:rPr>
+        </w:r>
+        <w:r>
+          <w:rPr>
+            <w:noProof/>
+            <w:webHidden/>
+          </w:rPr>
+          <w:fldChar w:fldCharType="separate"/>
+        </w:r>
+        <w:r>
+          <w:rPr>
+            <w:noProof/>
+            <w:webHidden/>
+          </w:rPr>
+          <w:t>7</w:t>
+        </w:r>
+        <w:r>
+          <w:rPr>
+            <w:noProof/>
+            <w:webHidden/>
+          </w:rPr>
+          <w:fldChar w:fldCharType="end"/>
+        </w:r>
+      </w:hyperlink>
+    </w:p>
+    <w:p>
+      <w:pPr>
+        <w:pStyle w:val="TOC3"/>
+        <w:tabs>
+          <w:tab w:val="left" w:pos="1000"/>
+        </w:tabs>
+        <w:rPr>
+          <w:rFonts w:asciiTheme="minorHAnsi" w:eastAsiaTheme="minorEastAsia" w:hAnsiTheme="minorHAnsi" w:cstheme="minorBidi"/>
+          <w:i w:val="0"/>
+          <w:noProof/>
+          <w:kern w:val="0"/>
+          <w:sz w:val="24"/>
+          <w:szCs w:val="24"/>
+          <w:lang w:val="en-US" w:eastAsia="en-US"/>
+        </w:rPr>
+      </w:pPr>
+      <w:hyperlink w:anchor="_Toc527107613" w:history="1">
+        <w:r>
+          <w:rPr>
+            <w:rStyle w:val="Hyperlink"/>
+            <w:b/>
+            <w:noProof/>
+            <w:lang w:val="en-US"/>
+          </w:rPr>
+          <w:t>4.1.3</w:t>
+        </w:r>
+        <w:r>
+          <w:rPr>
+            <w:rFonts w:asciiTheme="minorHAnsi" w:eastAsiaTheme="minorEastAsia" w:hAnsiTheme="minorHAnsi" w:cstheme="minorBidi"/>
+            <w:i w:val="0"/>
+            <w:noProof/>
+            <w:kern w:val="0"/>
+            <w:sz w:val="24"/>
+            <w:szCs w:val="24"/>
+            <w:lang w:val="en-US" w:eastAsia="en-US"/>
+          </w:rPr>
+          <w:tab/>
+        </w:r>
+        <w:r>
+          <w:rPr>
+            <w:rStyle w:val="Hyperlink"/>
+            <w:noProof/>
+            <w:lang w:val="en-US"/>
+          </w:rPr>
+          <w:t>IBM Watson Studio Model Evaluation</w:t>
+        </w:r>
+        <w:r>
+          <w:rPr>
+            <w:noProof/>
+            <w:webHidden/>
+          </w:rPr>
+          <w:tab/>
+        </w:r>
+        <w:r>
+          <w:rPr>
+            <w:noProof/>
+            <w:webHidden/>
+          </w:rPr>
+          <w:fldChar w:fldCharType="begin"/>
+        </w:r>
+        <w:r>
+          <w:rPr>
+            <w:noProof/>
+            <w:webHidden/>
+          </w:rPr>
+          <w:instrText xml:space="preserve"> PAGEREF _Toc527107613 \h </w:instrText>
         </w:r>
         <w:r>
           <w:rPr>
@@ -1130,7 +1226,7 @@
           <w:lang w:val="en-US" w:eastAsia="en-US"/>
         </w:rPr>
       </w:pPr>
-      <w:hyperlink w:anchor="_Toc526770397" w:history="1">
+      <w:hyperlink w:anchor="_Toc527107614" w:history="1">
         <w:r>
           <w:rPr>
             <w:rStyle w:val="Hyperlink"/>
@@ -1177,7 +1273,103 @@
             <w:noProof/>
             <w:webHidden/>
           </w:rPr>
-          <w:instrText xml:space="preserve"> PAGEREF _Toc526770397 \h </w:instrText>
+          <w:instrText xml:space="preserve"> PAGEREF _Toc527107614 \h </w:instrText>
+        </w:r>
+        <w:r>
+          <w:rPr>
+            <w:noProof/>
+            <w:webHidden/>
+          </w:rPr>
+        </w:r>
+        <w:r>
+          <w:rPr>
+            <w:noProof/>
+            <w:webHidden/>
+          </w:rPr>
+          <w:fldChar w:fldCharType="separate"/>
+        </w:r>
+        <w:r>
+          <w:rPr>
+            <w:noProof/>
+            <w:webHidden/>
+          </w:rPr>
+          <w:t>7</w:t>
+        </w:r>
+        <w:r>
+          <w:rPr>
+            <w:noProof/>
+            <w:webHidden/>
+          </w:rPr>
+          <w:fldChar w:fldCharType="end"/>
+        </w:r>
+      </w:hyperlink>
+    </w:p>
+    <w:p>
+      <w:pPr>
+        <w:pStyle w:val="TOC3"/>
+        <w:tabs>
+          <w:tab w:val="left" w:pos="1000"/>
+        </w:tabs>
+        <w:rPr>
+          <w:rFonts w:asciiTheme="minorHAnsi" w:eastAsiaTheme="minorEastAsia" w:hAnsiTheme="minorHAnsi" w:cstheme="minorBidi"/>
+          <w:i w:val="0"/>
+          <w:noProof/>
+          <w:kern w:val="0"/>
+          <w:sz w:val="24"/>
+          <w:szCs w:val="24"/>
+          <w:lang w:val="en-US" w:eastAsia="en-US"/>
+        </w:rPr>
+      </w:pPr>
+      <w:hyperlink w:anchor="_Toc527107615" w:history="1">
+        <w:r>
+          <w:rPr>
+            <w:rStyle w:val="Hyperlink"/>
+            <w:b/>
+            <w:noProof/>
+            <w:lang w:val="en-US"/>
+          </w:rPr>
+          <w:t>4.2.1</w:t>
+        </w:r>
+        <w:r>
+          <w:rPr>
+            <w:rFonts w:asciiTheme="minorHAnsi" w:eastAsiaTheme="minorEastAsia" w:hAnsiTheme="minorHAnsi" w:cstheme="minorBidi"/>
+            <w:i w:val="0"/>
+            <w:noProof/>
+            <w:kern w:val="0"/>
+            <w:sz w:val="24"/>
+            <w:szCs w:val="24"/>
+            <w:lang w:val="en-US" w:eastAsia="en-US"/>
+          </w:rPr>
+          <w:tab/>
+        </w:r>
+        <w:r>
+          <w:rPr>
+            <w:rStyle w:val="Hyperlink"/>
+            <w:noProof/>
+            <w:lang w:val="en-US"/>
+          </w:rPr>
+          <w:t>ROC Curve</w:t>
+        </w:r>
+        <w:r>
+          <w:rPr>
+            <w:noProof/>
+            <w:webHidden/>
+          </w:rPr>
+          <w:tab/>
+        </w:r>
+        <w:r>
+          <w:rPr>
+            <w:noProof/>
+            <w:webHidden/>
+          </w:rPr>
+          <w:fldChar w:fldCharType="begin"/>
+        </w:r>
+        <w:r>
+          <w:rPr>
+            <w:noProof/>
+            <w:webHidden/>
+          </w:rPr>
+          <w:instrText xml:space="preserve"> PAGEREF _Toc527107615 \h </w:instrText>
         </w:r>
         <w:r>
           <w:rPr>
@@ -1223,7 +1415,7 @@
           <w:lang w:val="en-US" w:eastAsia="en-US"/>
         </w:rPr>
       </w:pPr>
-      <w:hyperlink w:anchor="_Toc526770398" w:history="1">
+      <w:hyperlink w:anchor="_Toc527107616" w:history="1">
         <w:r>
           <w:rPr>
             <w:rStyle w:val="Hyperlink"/>
@@ -1249,7 +1441,23 @@
             <w:noProof/>
             <w:lang w:val="en-US"/>
           </w:rPr>
-          <w:t>RandomForestClassifier</w:t>
+          <w:t>Ran</w:t>
+        </w:r>
+        <w:r>
+          <w:rPr>
+            <w:rStyle w:val="Hyperlink"/>
+            <w:noProof/>
+            <w:lang w:val="en-US"/>
+          </w:rPr>
+          <w:t>d</w:t>
+        </w:r>
+        <w:r>
+          <w:rPr>
+            <w:rStyle w:val="Hyperlink"/>
+            <w:noProof/>
+            <w:lang w:val="en-US"/>
+          </w:rPr>
+          <w:t>omForestClassifier</w:t>
         </w:r>
         <w:r>
           <w:rPr>
@@ -1270,7 +1478,7 @@
             <w:noProof/>
             <w:webHidden/>
           </w:rPr>
-          <w:instrText xml:space="preserve"> PAGEREF _Toc526770398 \h </w:instrText>
+          <w:instrText xml:space="preserve"> PAGEREF _Toc527107616 \h </w:instrText>
         </w:r>
         <w:r>
           <w:rPr>
@@ -1290,7 +1498,199 @@
             <w:noProof/>
             <w:webHidden/>
           </w:rPr>
-          <w:t>7</w:t>
+          <w:t>8</w:t>
+        </w:r>
+        <w:r>
+          <w:rPr>
+            <w:noProof/>
+            <w:webHidden/>
+          </w:rPr>
+          <w:fldChar w:fldCharType="end"/>
+        </w:r>
+      </w:hyperlink>
+    </w:p>
+    <w:p>
+      <w:pPr>
+        <w:pStyle w:val="TOC3"/>
+        <w:tabs>
+          <w:tab w:val="left" w:pos="1000"/>
+        </w:tabs>
+        <w:rPr>
+          <w:rFonts w:asciiTheme="minorHAnsi" w:eastAsiaTheme="minorEastAsia" w:hAnsiTheme="minorHAnsi" w:cstheme="minorBidi"/>
+          <w:i w:val="0"/>
+          <w:noProof/>
+          <w:kern w:val="0"/>
+          <w:sz w:val="24"/>
+          <w:szCs w:val="24"/>
+          <w:lang w:val="en-US" w:eastAsia="en-US"/>
+        </w:rPr>
+      </w:pPr>
+      <w:hyperlink w:anchor="_Toc527107617" w:history="1">
+        <w:r>
+          <w:rPr>
+            <w:rStyle w:val="Hyperlink"/>
+            <w:b/>
+            <w:noProof/>
+            <w:lang w:val="en-US"/>
+          </w:rPr>
+          <w:t>4.3.1</w:t>
+        </w:r>
+        <w:r>
+          <w:rPr>
+            <w:rFonts w:asciiTheme="minorHAnsi" w:eastAsiaTheme="minorEastAsia" w:hAnsiTheme="minorHAnsi" w:cstheme="minorBidi"/>
+            <w:i w:val="0"/>
+            <w:noProof/>
+            <w:kern w:val="0"/>
+            <w:sz w:val="24"/>
+            <w:szCs w:val="24"/>
+            <w:lang w:val="en-US" w:eastAsia="en-US"/>
+          </w:rPr>
+          <w:tab/>
+        </w:r>
+        <w:r>
+          <w:rPr>
+            <w:rStyle w:val="Hyperlink"/>
+            <w:noProof/>
+            <w:lang w:val="en-US"/>
+          </w:rPr>
+          <w:t>ROC Curve</w:t>
+        </w:r>
+        <w:r>
+          <w:rPr>
+            <w:noProof/>
+            <w:webHidden/>
+          </w:rPr>
+          <w:tab/>
+        </w:r>
+        <w:r>
+          <w:rPr>
+            <w:noProof/>
+            <w:webHidden/>
+          </w:rPr>
+          <w:fldChar w:fldCharType="begin"/>
+        </w:r>
+        <w:r>
+          <w:rPr>
+            <w:noProof/>
+            <w:webHidden/>
+          </w:rPr>
+          <w:instrText xml:space="preserve"> PAGEREF _Toc527107617 \h </w:instrText>
+        </w:r>
+        <w:r>
+          <w:rPr>
+            <w:noProof/>
+            <w:webHidden/>
+          </w:rPr>
+        </w:r>
+        <w:r>
+          <w:rPr>
+            <w:noProof/>
+            <w:webHidden/>
+          </w:rPr>
+          <w:fldChar w:fldCharType="separate"/>
+        </w:r>
+        <w:r>
+          <w:rPr>
+            <w:noProof/>
+            <w:webHidden/>
+          </w:rPr>
+          <w:t>8</w:t>
+        </w:r>
+        <w:r>
+          <w:rPr>
+            <w:noProof/>
+            <w:webHidden/>
+          </w:rPr>
+          <w:fldChar w:fldCharType="end"/>
+        </w:r>
+      </w:hyperlink>
+    </w:p>
+    <w:p>
+      <w:pPr>
+        <w:pStyle w:val="TOC3"/>
+        <w:tabs>
+          <w:tab w:val="left" w:pos="1000"/>
+        </w:tabs>
+        <w:rPr>
+          <w:rFonts w:asciiTheme="minorHAnsi" w:eastAsiaTheme="minorEastAsia" w:hAnsiTheme="minorHAnsi" w:cstheme="minorBidi"/>
+          <w:i w:val="0"/>
+          <w:noProof/>
+          <w:kern w:val="0"/>
+          <w:sz w:val="24"/>
+          <w:szCs w:val="24"/>
+          <w:lang w:val="en-US" w:eastAsia="en-US"/>
+        </w:rPr>
+      </w:pPr>
+      <w:hyperlink w:anchor="_Toc527107618" w:history="1">
+        <w:r>
+          <w:rPr>
+            <w:rStyle w:val="Hyperlink"/>
+            <w:b/>
+            <w:noProof/>
+            <w:lang w:val="en-US"/>
+          </w:rPr>
+          <w:t>4.3.2</w:t>
+        </w:r>
+        <w:r>
+          <w:rPr>
+            <w:rFonts w:asciiTheme="minorHAnsi" w:eastAsiaTheme="minorEastAsia" w:hAnsiTheme="minorHAnsi" w:cstheme="minorBidi"/>
+            <w:i w:val="0"/>
+            <w:noProof/>
+            <w:kern w:val="0"/>
+            <w:sz w:val="24"/>
+            <w:szCs w:val="24"/>
+            <w:lang w:val="en-US" w:eastAsia="en-US"/>
+          </w:rPr>
+          <w:tab/>
+        </w:r>
+        <w:r>
+          <w:rPr>
+            <w:rStyle w:val="Hyperlink"/>
+            <w:noProof/>
+            <w:lang w:val="en-US"/>
+          </w:rPr>
+          <w:t>IBM Watson Studio Model Evaluation</w:t>
+        </w:r>
+        <w:r>
+          <w:rPr>
+            <w:noProof/>
+            <w:webHidden/>
+          </w:rPr>
+          <w:tab/>
+        </w:r>
+        <w:r>
+          <w:rPr>
+            <w:noProof/>
+            <w:webHidden/>
+          </w:rPr>
+          <w:fldChar w:fldCharType="begin"/>
+        </w:r>
+        <w:r>
+          <w:rPr>
+            <w:noProof/>
+            <w:webHidden/>
+          </w:rPr>
+          <w:instrText xml:space="preserve"> PAGEREF _Toc527107618 \h </w:instrText>
+        </w:r>
+        <w:r>
+          <w:rPr>
+            <w:noProof/>
+            <w:webHidden/>
+          </w:rPr>
+        </w:r>
+        <w:r>
+          <w:rPr>
+            <w:noProof/>
+            <w:webHidden/>
+          </w:rPr>
+          <w:fldChar w:fldCharType="separate"/>
+        </w:r>
+        <w:r>
+          <w:rPr>
+            <w:noProof/>
+            <w:webHidden/>
+          </w:rPr>
+          <w:t>8</w:t>
         </w:r>
         <w:r>
           <w:rPr>
@@ -1316,11 +1716,12 @@
           <w:lang w:val="en-US" w:eastAsia="en-US"/>
         </w:rPr>
       </w:pPr>
-      <w:hyperlink w:anchor="_Toc526770399" w:history="1">
+      <w:hyperlink w:anchor="_Toc527107619" w:history="1">
         <w:r>
           <w:rPr>
             <w:rStyle w:val="Hyperlink"/>
             <w:noProof/>
+            <w:lang w:val="en-US"/>
           </w:rPr>
           <w:t>4.4</w:t>
         </w:r>
@@ -1339,8 +1740,9 @@
           <w:rPr>
             <w:rStyle w:val="Hyperlink"/>
             <w:noProof/>
-          </w:rPr>
-          <w:t>KNeighbors</w:t>
+            <w:lang w:val="en-US"/>
+          </w:rPr>
+          <w:t>XGBoost</w:t>
         </w:r>
         <w:r>
           <w:rPr>
@@ -1361,7 +1763,7 @@
             <w:noProof/>
             <w:webHidden/>
           </w:rPr>
-          <w:instrText xml:space="preserve"> PAGEREF _Toc526770399 \h </w:instrText>
+          <w:instrText xml:space="preserve"> PAGEREF _Toc527107619 \h </w:instrText>
         </w:r>
         <w:r>
           <w:rPr>
@@ -1381,7 +1783,7 @@
             <w:noProof/>
             <w:webHidden/>
           </w:rPr>
-          <w:t>7</w:t>
+          <w:t>8</w:t>
         </w:r>
         <w:r>
           <w:rPr>
@@ -1394,9 +1796,201 @@
     </w:p>
     <w:p>
       <w:pPr>
-        <w:pStyle w:val="TOC1"/>
-        <w:tabs>
-          <w:tab w:val="left" w:pos="400"/>
+        <w:pStyle w:val="TOC3"/>
+        <w:tabs>
+          <w:tab w:val="left" w:pos="1000"/>
+        </w:tabs>
+        <w:rPr>
+          <w:rFonts w:asciiTheme="minorHAnsi" w:eastAsiaTheme="minorEastAsia" w:hAnsiTheme="minorHAnsi" w:cstheme="minorBidi"/>
+          <w:i w:val="0"/>
+          <w:noProof/>
+          <w:kern w:val="0"/>
+          <w:sz w:val="24"/>
+          <w:szCs w:val="24"/>
+          <w:lang w:val="en-US" w:eastAsia="en-US"/>
+        </w:rPr>
+      </w:pPr>
+      <w:hyperlink w:anchor="_Toc527107620" w:history="1">
+        <w:r>
+          <w:rPr>
+            <w:rStyle w:val="Hyperlink"/>
+            <w:b/>
+            <w:noProof/>
+            <w:lang w:val="en-US"/>
+          </w:rPr>
+          <w:t>4.4.1</w:t>
+        </w:r>
+        <w:r>
+          <w:rPr>
+            <w:rFonts w:asciiTheme="minorHAnsi" w:eastAsiaTheme="minorEastAsia" w:hAnsiTheme="minorHAnsi" w:cstheme="minorBidi"/>
+            <w:i w:val="0"/>
+            <w:noProof/>
+            <w:kern w:val="0"/>
+            <w:sz w:val="24"/>
+            <w:szCs w:val="24"/>
+            <w:lang w:val="en-US" w:eastAsia="en-US"/>
+          </w:rPr>
+          <w:tab/>
+        </w:r>
+        <w:r>
+          <w:rPr>
+            <w:rStyle w:val="Hyperlink"/>
+            <w:noProof/>
+            <w:lang w:val="en-US"/>
+          </w:rPr>
+          <w:t>ROC Curve</w:t>
+        </w:r>
+        <w:r>
+          <w:rPr>
+            <w:noProof/>
+            <w:webHidden/>
+          </w:rPr>
+          <w:tab/>
+        </w:r>
+        <w:r>
+          <w:rPr>
+            <w:noProof/>
+            <w:webHidden/>
+          </w:rPr>
+          <w:fldChar w:fldCharType="begin"/>
+        </w:r>
+        <w:r>
+          <w:rPr>
+            <w:noProof/>
+            <w:webHidden/>
+          </w:rPr>
+          <w:instrText xml:space="preserve"> PAGEREF _Toc527107620 \h </w:instrText>
+        </w:r>
+        <w:r>
+          <w:rPr>
+            <w:noProof/>
+            <w:webHidden/>
+          </w:rPr>
+        </w:r>
+        <w:r>
+          <w:rPr>
+            <w:noProof/>
+            <w:webHidden/>
+          </w:rPr>
+          <w:fldChar w:fldCharType="separate"/>
+        </w:r>
+        <w:r>
+          <w:rPr>
+            <w:noProof/>
+            <w:webHidden/>
+          </w:rPr>
+          <w:t>8</w:t>
+        </w:r>
+        <w:r>
+          <w:rPr>
+            <w:noProof/>
+            <w:webHidden/>
+          </w:rPr>
+          <w:fldChar w:fldCharType="end"/>
+        </w:r>
+      </w:hyperlink>
+    </w:p>
+    <w:p>
+      <w:pPr>
+        <w:pStyle w:val="TOC3"/>
+        <w:tabs>
+          <w:tab w:val="left" w:pos="1000"/>
+        </w:tabs>
+        <w:rPr>
+          <w:rFonts w:asciiTheme="minorHAnsi" w:eastAsiaTheme="minorEastAsia" w:hAnsiTheme="minorHAnsi" w:cstheme="minorBidi"/>
+          <w:i w:val="0"/>
+          <w:noProof/>
+          <w:kern w:val="0"/>
+          <w:sz w:val="24"/>
+          <w:szCs w:val="24"/>
+          <w:lang w:val="en-US" w:eastAsia="en-US"/>
+        </w:rPr>
+      </w:pPr>
+      <w:hyperlink w:anchor="_Toc527107621" w:history="1">
+        <w:r>
+          <w:rPr>
+            <w:rStyle w:val="Hyperlink"/>
+            <w:b/>
+            <w:noProof/>
+            <w:lang w:val="en-US"/>
+          </w:rPr>
+          <w:t>4.4.2</w:t>
+        </w:r>
+        <w:r>
+          <w:rPr>
+            <w:rFonts w:asciiTheme="minorHAnsi" w:eastAsiaTheme="minorEastAsia" w:hAnsiTheme="minorHAnsi" w:cstheme="minorBidi"/>
+            <w:i w:val="0"/>
+            <w:noProof/>
+            <w:kern w:val="0"/>
+            <w:sz w:val="24"/>
+            <w:szCs w:val="24"/>
+            <w:lang w:val="en-US" w:eastAsia="en-US"/>
+          </w:rPr>
+          <w:tab/>
+        </w:r>
+        <w:r>
+          <w:rPr>
+            <w:rStyle w:val="Hyperlink"/>
+            <w:noProof/>
+            <w:lang w:val="en-US"/>
+          </w:rPr>
+          <w:t>IBM Watson Studio Model Evaluation</w:t>
+        </w:r>
+        <w:r>
+          <w:rPr>
+            <w:noProof/>
+            <w:webHidden/>
+          </w:rPr>
+          <w:tab/>
+        </w:r>
+        <w:r>
+          <w:rPr>
+            <w:noProof/>
+            <w:webHidden/>
+          </w:rPr>
+          <w:fldChar w:fldCharType="begin"/>
+        </w:r>
+        <w:r>
+          <w:rPr>
+            <w:noProof/>
+            <w:webHidden/>
+          </w:rPr>
+          <w:instrText xml:space="preserve"> PAGEREF _Toc527107621 \h </w:instrText>
+        </w:r>
+        <w:r>
+          <w:rPr>
+            <w:noProof/>
+            <w:webHidden/>
+          </w:rPr>
+        </w:r>
+        <w:r>
+          <w:rPr>
+            <w:noProof/>
+            <w:webHidden/>
+          </w:rPr>
+          <w:fldChar w:fldCharType="separate"/>
+        </w:r>
+        <w:r>
+          <w:rPr>
+            <w:noProof/>
+            <w:webHidden/>
+          </w:rPr>
+          <w:t>8</w:t>
+        </w:r>
+        <w:r>
+          <w:rPr>
+            <w:noProof/>
+            <w:webHidden/>
+          </w:rPr>
+          <w:fldChar w:fldCharType="end"/>
+        </w:r>
+      </w:hyperlink>
+    </w:p>
+    <w:p>
+      <w:pPr>
+        <w:pStyle w:val="TOC2"/>
+        <w:tabs>
+          <w:tab w:val="left" w:pos="800"/>
         </w:tabs>
         <w:rPr>
           <w:rFonts w:asciiTheme="minorHAnsi" w:eastAsiaTheme="minorEastAsia" w:hAnsiTheme="minorHAnsi" w:cstheme="minorBidi"/>
@@ -1407,13 +2001,13 @@
           <w:lang w:val="en-US" w:eastAsia="en-US"/>
         </w:rPr>
       </w:pPr>
-      <w:hyperlink w:anchor="_Toc526770400" w:history="1">
+      <w:hyperlink w:anchor="_Toc527107622" w:history="1">
         <w:r>
           <w:rPr>
             <w:rStyle w:val="Hyperlink"/>
             <w:noProof/>
           </w:rPr>
-          <w:t>5</w:t>
+          <w:t>4.5</w:t>
         </w:r>
         <w:r>
           <w:rPr>
@@ -1431,7 +2025,7 @@
             <w:rStyle w:val="Hyperlink"/>
             <w:noProof/>
           </w:rPr>
-          <w:t>Evaluate the Model</w:t>
+          <w:t>KNeighbors</w:t>
         </w:r>
         <w:r>
           <w:rPr>
@@ -1452,7 +2046,103 @@
             <w:noProof/>
             <w:webHidden/>
           </w:rPr>
-          <w:instrText xml:space="preserve"> PAGEREF _Toc526770400 \h </w:instrText>
+          <w:instrText xml:space="preserve"> PAGEREF _Toc527107622 \h </w:instrText>
+        </w:r>
+        <w:r>
+          <w:rPr>
+            <w:noProof/>
+            <w:webHidden/>
+          </w:rPr>
+        </w:r>
+        <w:r>
+          <w:rPr>
+            <w:noProof/>
+            <w:webHidden/>
+          </w:rPr>
+          <w:fldChar w:fldCharType="separate"/>
+        </w:r>
+        <w:r>
+          <w:rPr>
+            <w:noProof/>
+            <w:webHidden/>
+          </w:rPr>
+          <w:t>8</w:t>
+        </w:r>
+        <w:r>
+          <w:rPr>
+            <w:noProof/>
+            <w:webHidden/>
+          </w:rPr>
+          <w:fldChar w:fldCharType="end"/>
+        </w:r>
+      </w:hyperlink>
+    </w:p>
+    <w:p>
+      <w:pPr>
+        <w:pStyle w:val="TOC3"/>
+        <w:tabs>
+          <w:tab w:val="left" w:pos="1000"/>
+        </w:tabs>
+        <w:rPr>
+          <w:rFonts w:asciiTheme="minorHAnsi" w:eastAsiaTheme="minorEastAsia" w:hAnsiTheme="minorHAnsi" w:cstheme="minorBidi"/>
+          <w:i w:val="0"/>
+          <w:noProof/>
+          <w:kern w:val="0"/>
+          <w:sz w:val="24"/>
+          <w:szCs w:val="24"/>
+          <w:lang w:val="en-US" w:eastAsia="en-US"/>
+        </w:rPr>
+      </w:pPr>
+      <w:hyperlink w:anchor="_Toc527107623" w:history="1">
+        <w:r>
+          <w:rPr>
+            <w:rStyle w:val="Hyperlink"/>
+            <w:b/>
+            <w:noProof/>
+            <w:lang w:val="en-US"/>
+          </w:rPr>
+          <w:t>4.5.1</w:t>
+        </w:r>
+        <w:r>
+          <w:rPr>
+            <w:rFonts w:asciiTheme="minorHAnsi" w:eastAsiaTheme="minorEastAsia" w:hAnsiTheme="minorHAnsi" w:cstheme="minorBidi"/>
+            <w:i w:val="0"/>
+            <w:noProof/>
+            <w:kern w:val="0"/>
+            <w:sz w:val="24"/>
+            <w:szCs w:val="24"/>
+            <w:lang w:val="en-US" w:eastAsia="en-US"/>
+          </w:rPr>
+          <w:tab/>
+        </w:r>
+        <w:r>
+          <w:rPr>
+            <w:rStyle w:val="Hyperlink"/>
+            <w:noProof/>
+            <w:lang w:val="en-US"/>
+          </w:rPr>
+          <w:t>Cross Validation</w:t>
+        </w:r>
+        <w:r>
+          <w:rPr>
+            <w:noProof/>
+            <w:webHidden/>
+          </w:rPr>
+          <w:tab/>
+        </w:r>
+        <w:r>
+          <w:rPr>
+            <w:noProof/>
+            <w:webHidden/>
+          </w:rPr>
+          <w:fldChar w:fldCharType="begin"/>
+        </w:r>
+        <w:r>
+          <w:rPr>
+            <w:noProof/>
+            <w:webHidden/>
+          </w:rPr>
+          <w:instrText xml:space="preserve"> PAGEREF _Toc527107623 \h </w:instrText>
         </w:r>
         <w:r>
           <w:rPr>
@@ -1498,13 +2188,13 @@
           <w:lang w:val="en-US" w:eastAsia="en-US"/>
         </w:rPr>
       </w:pPr>
-      <w:hyperlink w:anchor="_Toc526770401" w:history="1">
+      <w:hyperlink w:anchor="_Toc527107624" w:history="1">
         <w:r>
           <w:rPr>
             <w:rStyle w:val="Hyperlink"/>
             <w:noProof/>
           </w:rPr>
-          <w:t>6</w:t>
+          <w:t>5</w:t>
         </w:r>
         <w:r>
           <w:rPr>
@@ -1522,6 +2212,97 @@
             <w:rStyle w:val="Hyperlink"/>
             <w:noProof/>
           </w:rPr>
+          <w:t>Evaluate the Model</w:t>
+        </w:r>
+        <w:r>
+          <w:rPr>
+            <w:noProof/>
+            <w:webHidden/>
+          </w:rPr>
+          <w:tab/>
+        </w:r>
+        <w:r>
+          <w:rPr>
+            <w:noProof/>
+            <w:webHidden/>
+          </w:rPr>
+          <w:fldChar w:fldCharType="begin"/>
+        </w:r>
+        <w:r>
+          <w:rPr>
+            <w:noProof/>
+            <w:webHidden/>
+          </w:rPr>
+          <w:instrText xml:space="preserve"> PAGEREF _Toc527107624 \h </w:instrText>
+        </w:r>
+        <w:r>
+          <w:rPr>
+            <w:noProof/>
+            <w:webHidden/>
+          </w:rPr>
+        </w:r>
+        <w:r>
+          <w:rPr>
+            <w:noProof/>
+            <w:webHidden/>
+          </w:rPr>
+          <w:fldChar w:fldCharType="separate"/>
+        </w:r>
+        <w:r>
+          <w:rPr>
+            <w:noProof/>
+            <w:webHidden/>
+          </w:rPr>
+          <w:t>10</w:t>
+        </w:r>
+        <w:r>
+          <w:rPr>
+            <w:noProof/>
+            <w:webHidden/>
+          </w:rPr>
+          <w:fldChar w:fldCharType="end"/>
+        </w:r>
+      </w:hyperlink>
+    </w:p>
+    <w:p>
+      <w:pPr>
+        <w:pStyle w:val="TOC1"/>
+        <w:tabs>
+          <w:tab w:val="left" w:pos="400"/>
+        </w:tabs>
+        <w:rPr>
+          <w:rFonts w:asciiTheme="minorHAnsi" w:eastAsiaTheme="minorEastAsia" w:hAnsiTheme="minorHAnsi" w:cstheme="minorBidi"/>
+          <w:noProof/>
+          <w:kern w:val="0"/>
+          <w:sz w:val="24"/>
+          <w:szCs w:val="24"/>
+          <w:lang w:val="en-US" w:eastAsia="en-US"/>
+        </w:rPr>
+      </w:pPr>
+      <w:hyperlink w:anchor="_Toc527107625" w:history="1">
+        <w:r>
+          <w:rPr>
+            <w:rStyle w:val="Hyperlink"/>
+            <w:noProof/>
+          </w:rPr>
+          <w:t>6</w:t>
+        </w:r>
+        <w:r>
+          <w:rPr>
+            <w:rFonts w:asciiTheme="minorHAnsi" w:eastAsiaTheme="minorEastAsia" w:hAnsiTheme="minorHAnsi" w:cstheme="minorBidi"/>
+            <w:noProof/>
+            <w:kern w:val="0"/>
+            <w:sz w:val="24"/>
+            <w:szCs w:val="24"/>
+            <w:lang w:val="en-US" w:eastAsia="en-US"/>
+          </w:rPr>
+          <w:tab/>
+        </w:r>
+        <w:r>
+          <w:rPr>
+            <w:rStyle w:val="Hyperlink"/>
+            <w:noProof/>
+          </w:rPr>
           <w:t>Answer the Problem</w:t>
         </w:r>
         <w:r>
@@ -1543,7 +2324,7 @@
             <w:noProof/>
             <w:webHidden/>
           </w:rPr>
-          <w:instrText xml:space="preserve"> PAGEREF _Toc526770401 \h </w:instrText>
+          <w:instrText xml:space="preserve"> PAGEREF _Toc527107625 \h </w:instrText>
         </w:r>
         <w:r>
           <w:rPr>
@@ -1563,7 +2344,7 @@
             <w:noProof/>
             <w:webHidden/>
           </w:rPr>
-          <w:t>10</w:t>
+          <w:t>11</w:t>
         </w:r>
         <w:r>
           <w:rPr>
@@ -1582,7 +2363,7 @@
         <w:lastRenderedPageBreak/>
         <w:fldChar w:fldCharType="end"/>
       </w:r>
-      <w:bookmarkStart w:id="0" w:name="_Toc526770387"/>
+      <w:bookmarkStart w:id="0" w:name="_Toc527107603"/>
       <w:r>
         <w:t>Problem Statement</w:t>
       </w:r>
@@ -1747,15 +2528,211 @@
         <w:t>is good one to purchase</w:t>
       </w:r>
       <w:r>
+        <w:t xml:space="preserve"> by determining the </w:t>
+      </w:r>
+      <w:r>
+        <w:rPr>
+          <w:lang w:val="en-US"/>
+        </w:rPr>
+        <w:t>Likelihood of someone repaying their debt</w:t>
+      </w:r>
+      <w:r>
+        <w:rPr>
+          <w:lang w:val="en-US"/>
+        </w:rPr>
         <w:t>?</w:t>
       </w:r>
     </w:p>
     <w:p/>
     <w:p>
       <w:pPr>
+        <w:widowControl/>
+        <w:numPr>
+          <w:ilvl w:val="0"/>
+          <w:numId w:val="19"/>
+        </w:numPr>
+        <w:suppressAutoHyphens w:val="0"/>
+        <w:spacing w:before="100" w:beforeAutospacing="1" w:after="100" w:afterAutospacing="1"/>
+        <w:rPr>
+          <w:rFonts w:eastAsia="Times New Roman" w:cs="Arial"/>
+          <w:color w:val="24292E"/>
+          <w:kern w:val="0"/>
+          <w:szCs w:val="22"/>
+          <w:lang w:val="en-US"/>
+        </w:rPr>
+      </w:pPr>
+      <w:r>
+        <w:rPr>
+          <w:rFonts w:eastAsia="Times New Roman" w:cs="Arial"/>
+          <w:color w:val="24292E"/>
+          <w:kern w:val="0"/>
+          <w:szCs w:val="22"/>
+          <w:lang w:val="en-US"/>
+        </w:rPr>
+        <w:t>What is your goal?</w:t>
+      </w:r>
+    </w:p>
+    <w:p>
+      <w:pPr>
+        <w:widowControl/>
+        <w:numPr>
+          <w:ilvl w:val="0"/>
+          <w:numId w:val="19"/>
+        </w:numPr>
+        <w:suppressAutoHyphens w:val="0"/>
+        <w:spacing w:before="60" w:after="100" w:afterAutospacing="1"/>
+        <w:rPr>
+          <w:rFonts w:eastAsia="Times New Roman" w:cs="Arial"/>
+          <w:color w:val="24292E"/>
+          <w:kern w:val="0"/>
+          <w:szCs w:val="22"/>
+          <w:lang w:val="en-US"/>
+        </w:rPr>
+      </w:pPr>
+      <w:r>
+        <w:rPr>
+          <w:rFonts w:eastAsia="Times New Roman" w:cs="Arial"/>
+          <w:color w:val="24292E"/>
+          <w:kern w:val="0"/>
+          <w:szCs w:val="22"/>
+          <w:lang w:val="en-US"/>
+        </w:rPr>
+        <w:t>Where did you get your data?</w:t>
+      </w:r>
+    </w:p>
+    <w:p>
+      <w:pPr>
+        <w:widowControl/>
+        <w:numPr>
+          <w:ilvl w:val="0"/>
+          <w:numId w:val="19"/>
+        </w:numPr>
+        <w:suppressAutoHyphens w:val="0"/>
+        <w:spacing w:before="60" w:after="100" w:afterAutospacing="1"/>
+        <w:rPr>
+          <w:rFonts w:eastAsia="Times New Roman" w:cs="Arial"/>
+          <w:color w:val="24292E"/>
+          <w:kern w:val="0"/>
+          <w:szCs w:val="22"/>
+          <w:lang w:val="en-US"/>
+        </w:rPr>
+      </w:pPr>
+      <w:r>
+        <w:rPr>
+          <w:rFonts w:eastAsia="Times New Roman" w:cs="Arial"/>
+          <w:color w:val="24292E"/>
+          <w:kern w:val="0"/>
+          <w:szCs w:val="22"/>
+          <w:lang w:val="en-US"/>
+        </w:rPr>
+        <w:t xml:space="preserve">What </w:t>
+      </w:r>
+      <w:proofErr w:type="gramStart"/>
+      <w:r>
+        <w:rPr>
+          <w:rFonts w:eastAsia="Times New Roman" w:cs="Arial"/>
+          <w:color w:val="24292E"/>
+          <w:kern w:val="0"/>
+          <w:szCs w:val="22"/>
+          <w:lang w:val="en-US"/>
+        </w:rPr>
+        <w:t>are</w:t>
+      </w:r>
+      <w:proofErr w:type="gramEnd"/>
+      <w:r>
+        <w:rPr>
+          <w:rFonts w:eastAsia="Times New Roman" w:cs="Arial"/>
+          <w:color w:val="24292E"/>
+          <w:kern w:val="0"/>
+          <w:szCs w:val="22"/>
+          <w:lang w:val="en-US"/>
+        </w:rPr>
+        <w:t xml:space="preserve"> </w:t>
+      </w:r>
+      <w:r>
+        <w:rPr>
+          <w:rFonts w:eastAsia="Times New Roman" w:cs="Arial"/>
+          <w:color w:val="24292E"/>
+          <w:kern w:val="0"/>
+          <w:szCs w:val="22"/>
+          <w:lang w:val="en-US"/>
+        </w:rPr>
+        <w:t>your metrics?</w:t>
+      </w:r>
+      <w:r>
+        <w:rPr>
+          <w:rFonts w:eastAsia="Times New Roman" w:cs="Arial"/>
+          <w:color w:val="24292E"/>
+          <w:kern w:val="0"/>
+          <w:szCs w:val="22"/>
+          <w:lang w:val="en-US"/>
+        </w:rPr>
+        <w:t xml:space="preserve"> Likelihood of someone repaying their debt</w:t>
+      </w:r>
+    </w:p>
+    <w:p>
+      <w:pPr>
+        <w:widowControl/>
+        <w:numPr>
+          <w:ilvl w:val="0"/>
+          <w:numId w:val="19"/>
+        </w:numPr>
+        <w:suppressAutoHyphens w:val="0"/>
+        <w:spacing w:before="60" w:after="100" w:afterAutospacing="1"/>
+        <w:rPr>
+          <w:rFonts w:eastAsia="Times New Roman" w:cs="Arial"/>
+          <w:color w:val="24292E"/>
+          <w:kern w:val="0"/>
+          <w:szCs w:val="22"/>
+          <w:lang w:val="en-US"/>
+        </w:rPr>
+      </w:pPr>
+      <w:r>
+        <w:rPr>
+          <w:rFonts w:eastAsia="Times New Roman" w:cs="Arial"/>
+          <w:color w:val="24292E"/>
+          <w:kern w:val="0"/>
+          <w:szCs w:val="22"/>
+          <w:lang w:val="en-US"/>
+        </w:rPr>
+        <w:t>What were your findings?</w:t>
+      </w:r>
+    </w:p>
+    <w:p>
+      <w:pPr>
+        <w:widowControl/>
+        <w:numPr>
+          <w:ilvl w:val="0"/>
+          <w:numId w:val="19"/>
+        </w:numPr>
+        <w:suppressAutoHyphens w:val="0"/>
+        <w:spacing w:before="60" w:after="100" w:afterAutospacing="1"/>
+        <w:rPr>
+          <w:rFonts w:eastAsia="Times New Roman" w:cs="Arial"/>
+          <w:color w:val="24292E"/>
+          <w:kern w:val="0"/>
+          <w:szCs w:val="22"/>
+          <w:lang w:val="en-US"/>
+        </w:rPr>
+      </w:pPr>
+      <w:r>
+        <w:rPr>
+          <w:rFonts w:eastAsia="Times New Roman" w:cs="Arial"/>
+          <w:color w:val="24292E"/>
+          <w:kern w:val="0"/>
+          <w:szCs w:val="22"/>
+          <w:lang w:val="en-US"/>
+        </w:rPr>
+        <w:t>What risks/limitations/assumptions affect these findings?</w:t>
+      </w:r>
+    </w:p>
+    <w:p/>
+    <w:p/>
+    <w:p>
+      <w:pPr>
         <w:pStyle w:val="Heading1"/>
       </w:pPr>
-      <w:bookmarkStart w:id="1" w:name="_Toc526770388"/>
+      <w:bookmarkStart w:id="1" w:name="_Toc527107604"/>
       <w:r>
         <w:lastRenderedPageBreak/>
         <w:t>Gather Data</w:t>
@@ -1818,7 +2795,7 @@
           <w:lang w:val="en-US"/>
         </w:rPr>
       </w:pPr>
-      <w:bookmarkStart w:id="2" w:name="_Toc526770389"/>
+      <w:bookmarkStart w:id="2" w:name="_Toc527107605"/>
       <w:r>
         <w:rPr>
           <w:lang w:val="en-US"/>
@@ -1851,7 +2828,7 @@
       <w:pPr>
         <w:pStyle w:val="Heading2"/>
       </w:pPr>
-      <w:bookmarkStart w:id="3" w:name="_Toc526770390"/>
+      <w:bookmarkStart w:id="3" w:name="_Toc527107606"/>
       <w:r>
         <w:t>Data Dictionary</w:t>
       </w:r>
@@ -3204,7 +4181,7 @@
       <w:pPr>
         <w:pStyle w:val="Heading2"/>
       </w:pPr>
-      <w:bookmarkStart w:id="4" w:name="_Toc526770391"/>
+      <w:bookmarkStart w:id="4" w:name="_Toc527107607"/>
       <w:r>
         <w:t>Data interpretation and the workflow</w:t>
       </w:r>
@@ -3286,7 +4263,7 @@
       <w:pPr>
         <w:pStyle w:val="Heading2"/>
       </w:pPr>
-      <w:bookmarkStart w:id="5" w:name="_Toc526770392"/>
+      <w:bookmarkStart w:id="5" w:name="_Toc527107608"/>
       <w:r>
         <w:t>Feature Engineering</w:t>
       </w:r>
@@ -3334,7 +4311,7 @@
       <w:pPr>
         <w:pStyle w:val="Heading1"/>
       </w:pPr>
-      <w:bookmarkStart w:id="6" w:name="_Toc526770393"/>
+      <w:bookmarkStart w:id="6" w:name="_Toc527107609"/>
       <w:r>
         <w:lastRenderedPageBreak/>
         <w:t>Model the data</w:t>
@@ -3350,7 +4327,7 @@
       <w:pPr>
         <w:pStyle w:val="Heading2"/>
       </w:pPr>
-      <w:bookmarkStart w:id="7" w:name="_Toc526770394"/>
+      <w:bookmarkStart w:id="7" w:name="_Toc527107610"/>
       <w:r>
         <w:t>Logist</w:t>
       </w:r>
@@ -3371,7 +4348,7 @@
       <w:pPr>
         <w:pStyle w:val="Heading3"/>
       </w:pPr>
-      <w:bookmarkStart w:id="8" w:name="_Toc526770395"/>
+      <w:bookmarkStart w:id="8" w:name="_Toc527107611"/>
       <w:r>
         <w:t>Confusion Matrix Evaluation Metrics</w:t>
       </w:r>
@@ -3382,7 +4359,10 @@
         <w:pStyle w:val="DefaultText"/>
       </w:pPr>
       <w:r>
-        <w:t>Let's evaluate the model using model evaluation metrics such as accuracy, precision, and recall.</w:t>
+        <w:t xml:space="preserve">I evaluated </w:t>
+      </w:r>
+      <w:r>
+        <w:t>the model using model evaluation metrics such as accuracy, precision, and recall.</w:t>
       </w:r>
     </w:p>
     <w:p>
@@ -3425,7 +4405,7 @@
       <w:pPr>
         <w:pStyle w:val="Heading3"/>
       </w:pPr>
-      <w:bookmarkStart w:id="9" w:name="_Toc526770396"/>
+      <w:bookmarkStart w:id="9" w:name="_Toc527107612"/>
       <w:r>
         <w:t>ROC Curve</w:t>
       </w:r>
@@ -3534,6 +4514,104 @@
         </w:rPr>
         <w:t>.</w:t>
       </w:r>
+      <w:r>
+        <w:rPr>
+          <w:rFonts w:ascii="Helvetica Neue" w:eastAsia="Times New Roman" w:hAnsi="Helvetica Neue"/>
+          <w:color w:val="000000"/>
+          <w:kern w:val="0"/>
+          <w:sz w:val="21"/>
+          <w:szCs w:val="21"/>
+          <w:shd w:val="clear" w:color="auto" w:fill="FFFFFF"/>
+          <w:lang w:val="en-US"/>
+        </w:rPr>
+        <w:t xml:space="preserve"> This was </w:t>
+      </w:r>
+      <w:r>
+        <w:rPr>
+          <w:rFonts w:ascii="Helvetica Neue" w:eastAsia="Times New Roman" w:hAnsi="Helvetica Neue"/>
+          <w:color w:val="000000"/>
+          <w:kern w:val="0"/>
+          <w:sz w:val="21"/>
+          <w:szCs w:val="21"/>
+          <w:shd w:val="clear" w:color="auto" w:fill="FFFFFF"/>
+          <w:lang w:val="en-US"/>
+        </w:rPr>
+        <w:t xml:space="preserve">a </w:t>
+      </w:r>
+      <w:r>
+        <w:rPr>
+          <w:rFonts w:ascii="Helvetica Neue" w:eastAsia="Times New Roman" w:hAnsi="Helvetica Neue"/>
+          <w:color w:val="000000"/>
+          <w:kern w:val="0"/>
+          <w:sz w:val="21"/>
+          <w:szCs w:val="21"/>
+          <w:shd w:val="clear" w:color="auto" w:fill="FFFFFF"/>
+          <w:lang w:val="en-US"/>
+        </w:rPr>
+        <w:t xml:space="preserve">consistent score </w:t>
+      </w:r>
+      <w:r>
+        <w:rPr>
+          <w:rFonts w:ascii="Helvetica Neue" w:eastAsia="Times New Roman" w:hAnsi="Helvetica Neue"/>
+          <w:color w:val="000000"/>
+          <w:kern w:val="0"/>
+          <w:sz w:val="21"/>
+          <w:szCs w:val="21"/>
+          <w:shd w:val="clear" w:color="auto" w:fill="FFFFFF"/>
+          <w:lang w:val="en-US"/>
+        </w:rPr>
+        <w:t>for each run.</w:t>
+      </w:r>
+    </w:p>
+    <w:p>
+      <w:pPr>
+        <w:pStyle w:val="Heading3"/>
+        <w:rPr>
+          <w:lang w:val="en-US"/>
+        </w:rPr>
+      </w:pPr>
+      <w:bookmarkStart w:id="10" w:name="_Toc527107613"/>
+      <w:r>
+        <w:rPr>
+          <w:lang w:val="en-US"/>
+        </w:rPr>
+        <w:t>IBM Watson Studio Model Evaluation</w:t>
+      </w:r>
+      <w:bookmarkEnd w:id="10"/>
+    </w:p>
+    <w:p>
+      <w:pPr>
+        <w:pStyle w:val="DefaultText"/>
+        <w:rPr>
+          <w:lang w:val="en-US"/>
+        </w:rPr>
+      </w:pPr>
+      <w:r>
+        <w:rPr>
+          <w:lang w:val="en-US"/>
+        </w:rPr>
+        <w:t xml:space="preserve">I wanted to see how Watson Studio’s automated model builder would do with this data. It’s version of a Logistic Regression </w:t>
+      </w:r>
+      <w:r>
+        <w:rPr>
+          <w:lang w:val="en-US"/>
+        </w:rPr>
+        <w:t xml:space="preserve">model gave </w:t>
+      </w:r>
+      <w:proofErr w:type="gramStart"/>
+      <w:r>
+        <w:rPr>
+          <w:lang w:val="en-US"/>
+        </w:rPr>
+        <w:t>a</w:t>
+      </w:r>
+      <w:proofErr w:type="gramEnd"/>
+      <w:r>
+        <w:rPr>
+          <w:lang w:val="en-US"/>
+        </w:rPr>
+        <w:t xml:space="preserve"> AUC score of .7, however the overall evaluation was “poor”.</w:t>
+      </w:r>
     </w:p>
     <w:p>
       <w:pPr>
@@ -3542,7 +4620,7 @@
           <w:lang w:val="en-US"/>
         </w:rPr>
       </w:pPr>
-      <w:bookmarkStart w:id="10" w:name="_Toc526770397"/>
+      <w:bookmarkStart w:id="11" w:name="_Toc527107614"/>
       <w:proofErr w:type="spellStart"/>
       <w:r>
         <w:rPr>
@@ -3550,7 +4628,7 @@
         </w:rPr>
         <w:t>DecisionTreeClassifier</w:t>
       </w:r>
-      <w:bookmarkEnd w:id="10"/>
+      <w:bookmarkEnd w:id="11"/>
       <w:proofErr w:type="spellEnd"/>
     </w:p>
     <w:p>
@@ -3635,138 +4713,69 @@
     </w:p>
     <w:p>
       <w:pPr>
-        <w:pStyle w:val="Heading2"/>
-        <w:rPr>
-          <w:lang w:val="en-US"/>
-        </w:rPr>
-      </w:pPr>
-      <w:bookmarkStart w:id="11" w:name="_Toc526770398"/>
-      <w:proofErr w:type="spellStart"/>
-      <w:r>
-        <w:rPr>
-          <w:lang w:val="en-US"/>
-        </w:rPr>
-        <w:t>RandomForestClassifier</w:t>
-      </w:r>
-      <w:bookmarkEnd w:id="11"/>
-      <w:proofErr w:type="spellEnd"/>
-    </w:p>
-    <w:p>
-      <w:pPr>
-        <w:pStyle w:val="DefaultText"/>
-        <w:rPr>
-          <w:lang w:val="en-US"/>
-        </w:rPr>
-      </w:pPr>
-      <w:r>
-        <w:rPr>
-          <w:lang w:val="en-US"/>
-        </w:rPr>
-        <w:t>Our next model was a random forest.</w:t>
-      </w:r>
-      <w:r>
-        <w:rPr>
-          <w:lang w:val="en-US"/>
-        </w:rPr>
-        <w:t xml:space="preserve"> We found that there were eight important features for this model; “Interest Fees”, “Last Pay Amount”, “OOS Days Left”, “Remaining Balance”, “</w:t>
-      </w:r>
-      <w:proofErr w:type="spellStart"/>
-      <w:r>
-        <w:rPr>
-          <w:lang w:val="en-US"/>
-        </w:rPr>
-        <w:t>Cycle_Quanternary</w:t>
-      </w:r>
-      <w:proofErr w:type="spellEnd"/>
-      <w:r>
-        <w:rPr>
-          <w:lang w:val="en-US"/>
-        </w:rPr>
-        <w:t>”, “</w:t>
-      </w:r>
-      <w:proofErr w:type="spellStart"/>
-      <w:r>
-        <w:rPr>
-          <w:lang w:val="en-US"/>
-        </w:rPr>
-        <w:t>Cycle_Tertiary</w:t>
-      </w:r>
-      <w:proofErr w:type="spellEnd"/>
-      <w:r>
-        <w:rPr>
-          <w:lang w:val="en-US"/>
-        </w:rPr>
-        <w:t>”, “Interest Rate”, and “</w:t>
-      </w:r>
-      <w:proofErr w:type="spellStart"/>
-      <w:r>
-        <w:rPr>
-          <w:lang w:val="en-US"/>
-        </w:rPr>
-        <w:t>Cycle_Secondary</w:t>
-      </w:r>
-      <w:proofErr w:type="spellEnd"/>
-      <w:r>
-        <w:rPr>
-          <w:lang w:val="en-US"/>
-        </w:rPr>
-        <w:t>”</w:t>
-      </w:r>
-    </w:p>
-    <w:p>
-      <w:pPr>
-        <w:pStyle w:val="DefaultText"/>
-        <w:numPr>
-          <w:ilvl w:val="0"/>
-          <w:numId w:val="18"/>
-        </w:numPr>
-        <w:rPr>
-          <w:lang w:val="en-US"/>
-        </w:rPr>
-      </w:pPr>
-      <w:r>
-        <w:rPr>
-          <w:lang w:val="en-US"/>
-        </w:rPr>
-        <w:t>Accuracy determines how often the model is correct. We had an accuracy score of 84.6%</w:t>
-      </w:r>
-    </w:p>
-    <w:p>
-      <w:pPr>
-        <w:pStyle w:val="Heading2"/>
-        <w:rPr>
-          <w:lang w:val="en-US"/>
-        </w:rPr>
-      </w:pPr>
-      <w:proofErr w:type="spellStart"/>
-      <w:r>
-        <w:rPr>
-          <w:lang w:val="en-US"/>
-        </w:rPr>
-        <w:t>XGBoost</w:t>
-      </w:r>
-      <w:proofErr w:type="spellEnd"/>
-    </w:p>
-    <w:p>
-      <w:pPr>
-        <w:pStyle w:val="DefaultText"/>
-        <w:rPr>
-          <w:lang w:val="en-US"/>
-        </w:rPr>
-      </w:pPr>
-      <w:proofErr w:type="spellStart"/>
-      <w:r>
-        <w:rPr>
-          <w:lang w:val="en-US"/>
-        </w:rPr>
-        <w:t>XGBoost</w:t>
-      </w:r>
-      <w:proofErr w:type="spellEnd"/>
-      <w:r>
-        <w:rPr>
-          <w:lang w:val="en-US"/>
-        </w:rPr>
-        <w:t xml:space="preserve"> is an implementation of a gradient boosted decision tree designed for speed and performance. </w:t>
+        <w:pStyle w:val="Heading3"/>
+        <w:rPr>
+          <w:lang w:val="en-US"/>
+        </w:rPr>
+      </w:pPr>
+      <w:bookmarkStart w:id="12" w:name="_Toc527107615"/>
+      <w:r>
+        <w:rPr>
+          <w:lang w:val="en-US"/>
+        </w:rPr>
+        <w:t>ROC Curve</w:t>
+      </w:r>
+      <w:bookmarkEnd w:id="12"/>
+    </w:p>
+    <w:p>
+      <w:pPr>
+        <w:widowControl/>
+        <w:suppressAutoHyphens w:val="0"/>
+        <w:rPr>
+          <w:rFonts w:ascii="Helvetica Neue" w:eastAsia="Times New Roman" w:hAnsi="Helvetica Neue"/>
+          <w:color w:val="000000"/>
+          <w:kern w:val="0"/>
+          <w:sz w:val="21"/>
+          <w:szCs w:val="21"/>
+          <w:shd w:val="clear" w:color="auto" w:fill="FFFFFF"/>
+          <w:lang w:val="en-US"/>
+        </w:rPr>
+      </w:pPr>
+      <w:r>
+        <w:rPr>
+          <w:rFonts w:ascii="Helvetica Neue" w:eastAsia="Times New Roman" w:hAnsi="Helvetica Neue"/>
+          <w:color w:val="000000"/>
+          <w:kern w:val="0"/>
+          <w:sz w:val="21"/>
+          <w:szCs w:val="21"/>
+          <w:shd w:val="clear" w:color="auto" w:fill="FFFFFF"/>
+          <w:lang w:val="en-US"/>
+        </w:rPr>
+        <w:t>Receiver Operating Characteristic</w:t>
+      </w:r>
+      <w:r>
+        <w:rPr>
+          <w:rFonts w:ascii="Helvetica Neue" w:eastAsia="Times New Roman" w:hAnsi="Helvetica Neue"/>
+          <w:color w:val="000000"/>
+          <w:kern w:val="0"/>
+          <w:sz w:val="21"/>
+          <w:szCs w:val="21"/>
+          <w:shd w:val="clear" w:color="auto" w:fill="FFFFFF"/>
+          <w:lang w:val="en-US"/>
+        </w:rPr>
+        <w:t xml:space="preserve"> </w:t>
+      </w:r>
+      <w:r>
+        <w:rPr>
+          <w:rFonts w:ascii="Helvetica Neue" w:eastAsia="Times New Roman" w:hAnsi="Helvetica Neue"/>
+          <w:color w:val="000000"/>
+          <w:kern w:val="0"/>
+          <w:sz w:val="21"/>
+          <w:szCs w:val="21"/>
+          <w:shd w:val="clear" w:color="auto" w:fill="FFFFFF"/>
+          <w:lang w:val="en-US"/>
+        </w:rPr>
+        <w:t>(ROC) curve is a plot of the true positive rate against the false positive rate. It shows the tradeoff between sensitivity and specificity.</w:t>
       </w:r>
     </w:p>
     <w:p>
@@ -3779,112 +4788,129 @@
         </w:numPr>
         <w:suppressAutoHyphens w:val="0"/>
         <w:rPr>
-          <w:lang w:val="en-US"/>
-        </w:rPr>
-      </w:pPr>
+          <w:rFonts w:ascii="Times New Roman" w:eastAsia="Times New Roman" w:hAnsi="Times New Roman"/>
+          <w:kern w:val="0"/>
+          <w:sz w:val="24"/>
+          <w:lang w:val="en-US"/>
+        </w:rPr>
+      </w:pPr>
+      <w:r>
+        <w:rPr>
+          <w:rFonts w:ascii="Helvetica Neue" w:eastAsia="Times New Roman" w:hAnsi="Helvetica Neue"/>
+          <w:color w:val="000000"/>
+          <w:kern w:val="0"/>
+          <w:sz w:val="21"/>
+          <w:szCs w:val="21"/>
+          <w:shd w:val="clear" w:color="auto" w:fill="FFFFFF"/>
+          <w:lang w:val="en-US"/>
+        </w:rPr>
+        <w:t>AUC score for the case is 0.4</w:t>
+      </w:r>
+      <w:r>
+        <w:rPr>
+          <w:rFonts w:ascii="Helvetica Neue" w:eastAsia="Times New Roman" w:hAnsi="Helvetica Neue"/>
+          <w:color w:val="000000"/>
+          <w:kern w:val="0"/>
+          <w:sz w:val="21"/>
+          <w:szCs w:val="21"/>
+          <w:shd w:val="clear" w:color="auto" w:fill="FFFFFF"/>
+          <w:lang w:val="en-US"/>
+        </w:rPr>
+        <w:t>. AUC score 1 represents perfect classifier, and 0.4 represents a worthless classifier</w:t>
+      </w:r>
+      <w:r>
+        <w:rPr>
+          <w:rFonts w:ascii="Helvetica Neue" w:eastAsia="Times New Roman" w:hAnsi="Helvetica Neue"/>
+          <w:color w:val="000000"/>
+          <w:kern w:val="0"/>
+          <w:sz w:val="21"/>
+          <w:szCs w:val="21"/>
+          <w:shd w:val="clear" w:color="auto" w:fill="FFFFFF"/>
+          <w:lang w:val="en-US"/>
+        </w:rPr>
+        <w:t>. This was a consistent score.</w:t>
+      </w:r>
+    </w:p>
+    <w:p>
+      <w:pPr>
+        <w:pStyle w:val="Heading2"/>
+        <w:rPr>
+          <w:lang w:val="en-US"/>
+        </w:rPr>
+      </w:pPr>
+      <w:bookmarkStart w:id="13" w:name="_Toc527107616"/>
+      <w:proofErr w:type="spellStart"/>
       <w:r>
         <w:rPr>
           <w:lang w:val="en-US"/>
         </w:rPr>
         <w:lastRenderedPageBreak/>
-        <w:t>Accuracy determines how often the model is correct. We had an accuracy score of 84.6%. I modeled this in IBM Watson Studio and</w:t>
-      </w:r>
-      <w:r>
-        <w:rPr>
-          <w:lang w:val="en-US"/>
-        </w:rPr>
-        <w:t xml:space="preserve"> had similar accuracy with my </w:t>
+        <w:t>RandomForestClassifier</w:t>
+      </w:r>
+      <w:bookmarkEnd w:id="13"/>
+      <w:proofErr w:type="spellEnd"/>
+    </w:p>
+    <w:p>
+      <w:pPr>
+        <w:pStyle w:val="DefaultText"/>
+        <w:rPr>
+          <w:lang w:val="en-US"/>
+        </w:rPr>
+      </w:pPr>
+      <w:r>
+        <w:rPr>
+          <w:lang w:val="en-US"/>
+        </w:rPr>
+        <w:t>Our next model was a random forest.</w:t>
+      </w:r>
+      <w:r>
+        <w:rPr>
+          <w:lang w:val="en-US"/>
+        </w:rPr>
+        <w:t xml:space="preserve"> We found that there were eight important features for this model; “Interest Fees”, “Last Pay Amount”, “OOS Days Left”, “Remaining Balance”, “</w:t>
       </w:r>
       <w:proofErr w:type="spellStart"/>
       <w:r>
         <w:rPr>
           <w:lang w:val="en-US"/>
         </w:rPr>
-        <w:t>AreaUnderROC</w:t>
+        <w:t>Cycle_Quanternary</w:t>
       </w:r>
       <w:proofErr w:type="spellEnd"/>
       <w:r>
         <w:rPr>
           <w:lang w:val="en-US"/>
         </w:rPr>
-        <w:t xml:space="preserve"> being .833</w:t>
-      </w:r>
-    </w:p>
-    <w:p>
-      <w:pPr>
-        <w:pStyle w:val="Heading2"/>
-      </w:pPr>
-      <w:bookmarkStart w:id="12" w:name="_Toc526770399"/>
+        <w:t>”, “</w:t>
+      </w:r>
       <w:proofErr w:type="spellStart"/>
       <w:r>
-        <w:t>KNeighbors</w:t>
-      </w:r>
-      <w:bookmarkEnd w:id="12"/>
+        <w:rPr>
+          <w:lang w:val="en-US"/>
+        </w:rPr>
+        <w:t>Cycle_Tertiary</w:t>
+      </w:r>
       <w:proofErr w:type="spellEnd"/>
-    </w:p>
-    <w:p>
-      <w:pPr>
-        <w:pStyle w:val="DefaultText"/>
-        <w:rPr>
-          <w:lang w:val="en-US"/>
-        </w:rPr>
-      </w:pPr>
-      <w:r>
-        <w:t>The final model used was K</w:t>
-      </w:r>
-      <w:r>
-        <w:t xml:space="preserve"> Nearest </w:t>
+      <w:r>
+        <w:rPr>
+          <w:lang w:val="en-US"/>
+        </w:rPr>
+        <w:t>”, “Interest Rate”, and “</w:t>
       </w:r>
       <w:proofErr w:type="spellStart"/>
       <w:r>
-        <w:t>Neighbors</w:t>
+        <w:rPr>
+          <w:lang w:val="en-US"/>
+        </w:rPr>
+        <w:t>Cycle_Secondary</w:t>
       </w:r>
       <w:proofErr w:type="spellEnd"/>
       <w:r>
-        <w:t xml:space="preserve">. I used the following as features; </w:t>
-      </w:r>
-      <w:r>
-        <w:rPr>
-          <w:lang w:val="en-US"/>
-        </w:rPr>
-        <w:t>“</w:t>
-      </w:r>
-      <w:proofErr w:type="spellStart"/>
-      <w:r>
-        <w:rPr>
-          <w:lang w:val="en-US"/>
-        </w:rPr>
-        <w:t>Cycle_Quanternary</w:t>
-      </w:r>
-      <w:proofErr w:type="spellEnd"/>
-      <w:r>
-        <w:rPr>
-          <w:lang w:val="en-US"/>
-        </w:rPr>
-        <w:t>”, “</w:t>
-      </w:r>
-      <w:proofErr w:type="spellStart"/>
-      <w:r>
-        <w:rPr>
-          <w:lang w:val="en-US"/>
-        </w:rPr>
-        <w:t>Cycle_Tertiary</w:t>
-      </w:r>
-      <w:proofErr w:type="spellEnd"/>
-      <w:r>
-        <w:rPr>
-          <w:lang w:val="en-US"/>
-        </w:rPr>
-        <w:t>”, and “</w:t>
-      </w:r>
-      <w:proofErr w:type="spellStart"/>
-      <w:r>
-        <w:rPr>
-          <w:lang w:val="en-US"/>
-        </w:rPr>
-        <w:t>Cycle_Secondary</w:t>
-      </w:r>
-      <w:proofErr w:type="spellEnd"/>
+        <w:rPr>
+          <w:lang w:val="en-US"/>
+        </w:rPr>
+        <w:t>”</w:t>
+      </w:r>
     </w:p>
     <w:p>
       <w:pPr>
@@ -3901,26 +4927,518 @@
         <w:rPr>
           <w:lang w:val="en-US"/>
         </w:rPr>
+        <w:t>Accuracy determines how often the model is correct. We had an accuracy score of 84.6%</w:t>
+      </w:r>
+    </w:p>
+    <w:p>
+      <w:pPr>
+        <w:pStyle w:val="Heading3"/>
+        <w:rPr>
+          <w:lang w:val="en-US"/>
+        </w:rPr>
+      </w:pPr>
+      <w:bookmarkStart w:id="14" w:name="_Toc527107617"/>
+      <w:r>
+        <w:rPr>
+          <w:lang w:val="en-US"/>
+        </w:rPr>
+        <w:t>ROC Curve</w:t>
+      </w:r>
+      <w:bookmarkEnd w:id="14"/>
+    </w:p>
+    <w:p>
+      <w:pPr>
+        <w:widowControl/>
+        <w:suppressAutoHyphens w:val="0"/>
+        <w:rPr>
+          <w:rFonts w:ascii="Helvetica Neue" w:eastAsia="Times New Roman" w:hAnsi="Helvetica Neue"/>
+          <w:color w:val="000000"/>
+          <w:kern w:val="0"/>
+          <w:sz w:val="21"/>
+          <w:szCs w:val="21"/>
+          <w:shd w:val="clear" w:color="auto" w:fill="FFFFFF"/>
+          <w:lang w:val="en-US"/>
+        </w:rPr>
+      </w:pPr>
+      <w:r>
+        <w:rPr>
+          <w:rFonts w:ascii="Helvetica Neue" w:eastAsia="Times New Roman" w:hAnsi="Helvetica Neue"/>
+          <w:color w:val="000000"/>
+          <w:kern w:val="0"/>
+          <w:sz w:val="21"/>
+          <w:szCs w:val="21"/>
+          <w:shd w:val="clear" w:color="auto" w:fill="FFFFFF"/>
+          <w:lang w:val="en-US"/>
+        </w:rPr>
+        <w:t>Receiver Operating Characteristic</w:t>
+      </w:r>
+      <w:r>
+        <w:rPr>
+          <w:rFonts w:ascii="Helvetica Neue" w:eastAsia="Times New Roman" w:hAnsi="Helvetica Neue"/>
+          <w:color w:val="000000"/>
+          <w:kern w:val="0"/>
+          <w:sz w:val="21"/>
+          <w:szCs w:val="21"/>
+          <w:shd w:val="clear" w:color="auto" w:fill="FFFFFF"/>
+          <w:lang w:val="en-US"/>
+        </w:rPr>
+        <w:t xml:space="preserve"> </w:t>
+      </w:r>
+      <w:r>
+        <w:rPr>
+          <w:rFonts w:ascii="Helvetica Neue" w:eastAsia="Times New Roman" w:hAnsi="Helvetica Neue"/>
+          <w:color w:val="000000"/>
+          <w:kern w:val="0"/>
+          <w:sz w:val="21"/>
+          <w:szCs w:val="21"/>
+          <w:shd w:val="clear" w:color="auto" w:fill="FFFFFF"/>
+          <w:lang w:val="en-US"/>
+        </w:rPr>
+        <w:t>(ROC) curve is a plot of the true positive rate against the false positive rate. It shows the tradeoff between sensitivity and specificity.</w:t>
+      </w:r>
+    </w:p>
+    <w:p>
+      <w:pPr>
+        <w:pStyle w:val="ListParagraph"/>
+        <w:widowControl/>
+        <w:numPr>
+          <w:ilvl w:val="0"/>
+          <w:numId w:val="18"/>
+        </w:numPr>
+        <w:suppressAutoHyphens w:val="0"/>
+        <w:rPr>
+          <w:rFonts w:ascii="Times New Roman" w:eastAsia="Times New Roman" w:hAnsi="Times New Roman"/>
+          <w:kern w:val="0"/>
+          <w:sz w:val="24"/>
+          <w:lang w:val="en-US"/>
+        </w:rPr>
+      </w:pPr>
+      <w:r>
+        <w:rPr>
+          <w:rFonts w:ascii="Helvetica Neue" w:eastAsia="Times New Roman" w:hAnsi="Helvetica Neue"/>
+          <w:color w:val="000000"/>
+          <w:kern w:val="0"/>
+          <w:sz w:val="21"/>
+          <w:szCs w:val="21"/>
+          <w:shd w:val="clear" w:color="auto" w:fill="FFFFFF"/>
+          <w:lang w:val="en-US"/>
+        </w:rPr>
+        <w:t>AUC score for the case is 0.81. AUC score 1 represents perfect classifier, and 0.81 represents a good classifier. I have received vastly different scores with each run</w:t>
+      </w:r>
+      <w:r>
+        <w:rPr>
+          <w:rFonts w:ascii="Helvetica Neue" w:eastAsia="Times New Roman" w:hAnsi="Helvetica Neue"/>
+          <w:color w:val="000000"/>
+          <w:kern w:val="0"/>
+          <w:sz w:val="21"/>
+          <w:szCs w:val="21"/>
+          <w:shd w:val="clear" w:color="auto" w:fill="FFFFFF"/>
+          <w:lang w:val="en-US"/>
+        </w:rPr>
+        <w:t>.</w:t>
+      </w:r>
+    </w:p>
+    <w:p>
+      <w:pPr>
+        <w:pStyle w:val="Heading3"/>
+        <w:rPr>
+          <w:lang w:val="en-US"/>
+        </w:rPr>
+      </w:pPr>
+      <w:bookmarkStart w:id="15" w:name="_Toc527107618"/>
+      <w:r>
+        <w:rPr>
+          <w:lang w:val="en-US"/>
+        </w:rPr>
+        <w:t>IBM Watson Studio Model Evaluation</w:t>
+      </w:r>
+      <w:bookmarkEnd w:id="15"/>
+    </w:p>
+    <w:p>
+      <w:pPr>
+        <w:pStyle w:val="DefaultText"/>
+        <w:rPr>
+          <w:lang w:val="en-US"/>
+        </w:rPr>
+      </w:pPr>
+      <w:r>
+        <w:rPr>
+          <w:lang w:val="en-US"/>
+        </w:rPr>
+        <w:t xml:space="preserve">I wanted to see how Watson Studio’s automated model builder would do with this data. It’s version of a Random Forest model gave </w:t>
+      </w:r>
+      <w:proofErr w:type="gramStart"/>
+      <w:r>
+        <w:rPr>
+          <w:lang w:val="en-US"/>
+        </w:rPr>
+        <w:t>a</w:t>
+      </w:r>
+      <w:proofErr w:type="gramEnd"/>
+      <w:r>
+        <w:rPr>
+          <w:lang w:val="en-US"/>
+        </w:rPr>
+        <w:t xml:space="preserve"> AUC score of .5, however the overall evaluation was “poor”</w:t>
+      </w:r>
+    </w:p>
+    <w:p>
+      <w:pPr>
+        <w:pStyle w:val="Heading2"/>
+        <w:rPr>
+          <w:lang w:val="en-US"/>
+        </w:rPr>
+      </w:pPr>
+      <w:bookmarkStart w:id="16" w:name="_Toc527107619"/>
+      <w:proofErr w:type="spellStart"/>
+      <w:r>
+        <w:rPr>
+          <w:lang w:val="en-US"/>
+        </w:rPr>
+        <w:t>XGBoost</w:t>
+      </w:r>
+      <w:bookmarkEnd w:id="16"/>
+      <w:proofErr w:type="spellEnd"/>
+    </w:p>
+    <w:p>
+      <w:pPr>
+        <w:pStyle w:val="DefaultText"/>
+        <w:rPr>
+          <w:lang w:val="en-US"/>
+        </w:rPr>
+      </w:pPr>
+      <w:proofErr w:type="spellStart"/>
+      <w:r>
+        <w:rPr>
+          <w:lang w:val="en-US"/>
+        </w:rPr>
+        <w:t>XGBoost</w:t>
+      </w:r>
+      <w:proofErr w:type="spellEnd"/>
+      <w:r>
+        <w:rPr>
+          <w:lang w:val="en-US"/>
+        </w:rPr>
+        <w:t xml:space="preserve"> is an implementation of a gradient boosted decision tree designed for speed and performance. </w:t>
+      </w:r>
+    </w:p>
+    <w:p>
+      <w:pPr>
+        <w:pStyle w:val="ListParagraph"/>
+        <w:widowControl/>
+        <w:numPr>
+          <w:ilvl w:val="0"/>
+          <w:numId w:val="18"/>
+        </w:numPr>
+        <w:suppressAutoHyphens w:val="0"/>
+        <w:rPr>
+          <w:lang w:val="en-US"/>
+        </w:rPr>
+      </w:pPr>
+      <w:r>
+        <w:rPr>
+          <w:lang w:val="en-US"/>
+        </w:rPr>
+        <w:t xml:space="preserve">Accuracy determines how often the model is correct. We had an accuracy score of </w:t>
+      </w:r>
+      <w:proofErr w:type="gramStart"/>
+      <w:r>
+        <w:rPr>
+          <w:lang w:val="en-US"/>
+        </w:rPr>
+        <w:t>84.</w:t>
+      </w:r>
+      <w:r>
+        <w:rPr>
+          <w:lang w:val="en-US"/>
+        </w:rPr>
+        <w:t>%</w:t>
+      </w:r>
+      <w:proofErr w:type="gramEnd"/>
+    </w:p>
+    <w:p>
+      <w:pPr>
+        <w:pStyle w:val="Heading3"/>
+        <w:rPr>
+          <w:lang w:val="en-US"/>
+        </w:rPr>
+      </w:pPr>
+      <w:bookmarkStart w:id="17" w:name="_Toc527107620"/>
+      <w:r>
+        <w:rPr>
+          <w:lang w:val="en-US"/>
+        </w:rPr>
+        <w:t>ROC Curve</w:t>
+      </w:r>
+      <w:bookmarkEnd w:id="17"/>
+    </w:p>
+    <w:p>
+      <w:pPr>
+        <w:pStyle w:val="DefaultText"/>
+        <w:rPr>
+          <w:lang w:val="en-US"/>
+        </w:rPr>
+      </w:pPr>
+      <w:proofErr w:type="spellStart"/>
+      <w:r>
+        <w:rPr>
+          <w:lang w:val="en-US"/>
+        </w:rPr>
+        <w:t>XGBoost</w:t>
+      </w:r>
+      <w:proofErr w:type="spellEnd"/>
+      <w:r>
+        <w:rPr>
+          <w:lang w:val="en-US"/>
+        </w:rPr>
+        <w:t xml:space="preserve"> is an implementation of a gradient boosted decision tree designed for speed and performance. </w:t>
+      </w:r>
+    </w:p>
+    <w:p>
+      <w:pPr>
+        <w:pStyle w:val="ListParagraph"/>
+        <w:widowControl/>
+        <w:numPr>
+          <w:ilvl w:val="0"/>
+          <w:numId w:val="18"/>
+        </w:numPr>
+        <w:suppressAutoHyphens w:val="0"/>
+        <w:rPr>
+          <w:rFonts w:ascii="Times New Roman" w:eastAsia="Times New Roman" w:hAnsi="Times New Roman"/>
+          <w:kern w:val="0"/>
+          <w:sz w:val="24"/>
+          <w:lang w:val="en-US"/>
+        </w:rPr>
+      </w:pPr>
+      <w:r>
+        <w:rPr>
+          <w:rFonts w:ascii="Helvetica Neue" w:eastAsia="Times New Roman" w:hAnsi="Helvetica Neue"/>
+          <w:color w:val="000000"/>
+          <w:kern w:val="0"/>
+          <w:sz w:val="21"/>
+          <w:szCs w:val="21"/>
+          <w:shd w:val="clear" w:color="auto" w:fill="FFFFFF"/>
+          <w:lang w:val="en-US"/>
+        </w:rPr>
+        <w:t xml:space="preserve">AUC score for the case is 0.27. AUC score 1 represents perfect classifier, and 0.27 represents a worthless classifier. </w:t>
+      </w:r>
+      <w:r>
+        <w:rPr>
+          <w:rFonts w:ascii="Helvetica Neue" w:eastAsia="Times New Roman" w:hAnsi="Helvetica Neue"/>
+          <w:color w:val="000000"/>
+          <w:kern w:val="0"/>
+          <w:sz w:val="21"/>
+          <w:szCs w:val="21"/>
+          <w:shd w:val="clear" w:color="auto" w:fill="FFFFFF"/>
+          <w:lang w:val="en-US"/>
+        </w:rPr>
+        <w:t>This was a consistent score.</w:t>
+      </w:r>
+    </w:p>
+    <w:p>
+      <w:pPr>
+        <w:pStyle w:val="Heading3"/>
+        <w:rPr>
+          <w:lang w:val="en-US"/>
+        </w:rPr>
+      </w:pPr>
+      <w:bookmarkStart w:id="18" w:name="_Toc527107621"/>
+      <w:r>
+        <w:rPr>
+          <w:lang w:val="en-US"/>
+        </w:rPr>
+        <w:t>IBM Watson Studio Model Evaluation</w:t>
+      </w:r>
+      <w:bookmarkEnd w:id="18"/>
+    </w:p>
+    <w:p>
+      <w:pPr>
+        <w:pStyle w:val="DefaultText"/>
+        <w:rPr>
+          <w:lang w:val="en-US"/>
+        </w:rPr>
+      </w:pPr>
+      <w:r>
+        <w:rPr>
+          <w:lang w:val="en-US"/>
+        </w:rPr>
+        <w:t xml:space="preserve">I wanted to see how Watson Studio’s automated model builder would do with this data. It’s version of a Random Forest model gave </w:t>
+      </w:r>
+      <w:proofErr w:type="gramStart"/>
+      <w:r>
+        <w:rPr>
+          <w:lang w:val="en-US"/>
+        </w:rPr>
+        <w:t>a</w:t>
+      </w:r>
+      <w:proofErr w:type="gramEnd"/>
+      <w:r>
+        <w:rPr>
+          <w:lang w:val="en-US"/>
+        </w:rPr>
+        <w:t xml:space="preserve"> AUC score of .833, also the overall evaluation was “good”</w:t>
+      </w:r>
+    </w:p>
+    <w:p>
+      <w:pPr>
+        <w:pStyle w:val="Heading2"/>
+      </w:pPr>
+      <w:bookmarkStart w:id="19" w:name="_Toc527107622"/>
+      <w:proofErr w:type="spellStart"/>
+      <w:r>
+        <w:t>KNeighbors</w:t>
+      </w:r>
+      <w:bookmarkEnd w:id="19"/>
+      <w:proofErr w:type="spellEnd"/>
+    </w:p>
+    <w:p>
+      <w:pPr>
+        <w:pStyle w:val="DefaultText"/>
+        <w:rPr>
+          <w:lang w:val="en-US"/>
+        </w:rPr>
+      </w:pPr>
+      <w:r>
+        <w:t>The final model used was K</w:t>
+      </w:r>
+      <w:r>
+        <w:t xml:space="preserve"> Nearest </w:t>
+      </w:r>
+      <w:proofErr w:type="spellStart"/>
+      <w:r>
+        <w:t>Neighbors</w:t>
+      </w:r>
+      <w:proofErr w:type="spellEnd"/>
+      <w:r>
+        <w:t xml:space="preserve">. I used the following as features; </w:t>
+      </w:r>
+      <w:r>
+        <w:rPr>
+          <w:lang w:val="en-US"/>
+        </w:rPr>
+        <w:t>“</w:t>
+      </w:r>
+      <w:proofErr w:type="spellStart"/>
+      <w:r>
+        <w:rPr>
+          <w:lang w:val="en-US"/>
+        </w:rPr>
+        <w:t>Cycle_Quanternary</w:t>
+      </w:r>
+      <w:proofErr w:type="spellEnd"/>
+      <w:r>
+        <w:rPr>
+          <w:lang w:val="en-US"/>
+        </w:rPr>
+        <w:t>”, “</w:t>
+      </w:r>
+      <w:proofErr w:type="spellStart"/>
+      <w:r>
+        <w:rPr>
+          <w:lang w:val="en-US"/>
+        </w:rPr>
+        <w:t>Cycle_Tertiary</w:t>
+      </w:r>
+      <w:proofErr w:type="spellEnd"/>
+      <w:r>
+        <w:rPr>
+          <w:lang w:val="en-US"/>
+        </w:rPr>
+        <w:t>”, and “</w:t>
+      </w:r>
+      <w:proofErr w:type="spellStart"/>
+      <w:r>
+        <w:rPr>
+          <w:lang w:val="en-US"/>
+        </w:rPr>
+        <w:t>Cycle_Secondary</w:t>
+      </w:r>
+      <w:proofErr w:type="spellEnd"/>
+    </w:p>
+    <w:p>
+      <w:pPr>
+        <w:pStyle w:val="DefaultText"/>
+        <w:numPr>
+          <w:ilvl w:val="0"/>
+          <w:numId w:val="18"/>
+        </w:numPr>
+        <w:rPr>
+          <w:lang w:val="en-US"/>
+        </w:rPr>
+      </w:pPr>
+      <w:r>
+        <w:rPr>
+          <w:lang w:val="en-US"/>
+        </w:rPr>
         <w:t>Accuracy determines how often the model is correct. We had an accuracy score of 82.9%</w:t>
       </w:r>
     </w:p>
     <w:p>
       <w:pPr>
+        <w:pStyle w:val="Heading3"/>
+        <w:rPr>
+          <w:lang w:val="en-US"/>
+        </w:rPr>
+      </w:pPr>
+      <w:bookmarkStart w:id="20" w:name="_Toc527107623"/>
+      <w:r>
+        <w:rPr>
+          <w:lang w:val="en-US"/>
+        </w:rPr>
+        <w:lastRenderedPageBreak/>
+        <w:t>Cross Validation</w:t>
+      </w:r>
+      <w:bookmarkEnd w:id="20"/>
+    </w:p>
+    <w:p>
+      <w:pPr>
         <w:pStyle w:val="DefaultText"/>
-      </w:pPr>
-      <w:bookmarkStart w:id="13" w:name="_GoBack"/>
-      <w:bookmarkEnd w:id="13"/>
+        <w:rPr>
+          <w:lang w:val="en-US"/>
+        </w:rPr>
+      </w:pPr>
+      <w:r>
+        <w:rPr>
+          <w:lang w:val="en-US"/>
+        </w:rPr>
+        <w:t xml:space="preserve">The mean </w:t>
+      </w:r>
+      <w:r>
+        <w:rPr>
+          <w:lang w:val="en-US"/>
+        </w:rPr>
+        <w:t>accuracy we can expect from our KNN model</w:t>
+      </w:r>
+      <w:r>
+        <w:rPr>
+          <w:lang w:val="en-US"/>
+        </w:rPr>
+        <w:t xml:space="preserve"> we consistently got was ~86%</w:t>
+      </w:r>
+    </w:p>
+    <w:p>
+      <w:pPr>
+        <w:pStyle w:val="DefaultText"/>
+        <w:rPr>
+          <w:lang w:val="en-US"/>
+        </w:rPr>
+      </w:pPr>
+    </w:p>
+    <w:p>
+      <w:pPr>
+        <w:pStyle w:val="DefaultText"/>
+      </w:pPr>
     </w:p>
     <w:p>
       <w:pPr>
         <w:pStyle w:val="Heading1"/>
       </w:pPr>
-      <w:bookmarkStart w:id="14" w:name="_Toc526770400"/>
+      <w:bookmarkStart w:id="21" w:name="_Toc527107624"/>
       <w:r>
         <w:lastRenderedPageBreak/>
         <w:t>Evaluate the Model</w:t>
       </w:r>
-      <w:bookmarkEnd w:id="14"/>
+      <w:bookmarkEnd w:id="21"/>
     </w:p>
     <w:p>
       <w:pPr>
@@ -3978,12 +5496,12 @@
       <w:pPr>
         <w:pStyle w:val="Heading1"/>
       </w:pPr>
-      <w:bookmarkStart w:id="15" w:name="_Toc526770401"/>
+      <w:bookmarkStart w:id="22" w:name="_Toc527107625"/>
       <w:r>
         <w:lastRenderedPageBreak/>
         <w:t>Answer the Problem</w:t>
       </w:r>
-      <w:bookmarkEnd w:id="15"/>
+      <w:bookmarkEnd w:id="22"/>
     </w:p>
     <w:p>
       <w:pPr>
@@ -3992,27 +5510,19 @@
       <w:r>
         <w:t xml:space="preserve">Going back to the original problem statement; Can we accurately identify if the </w:t>
       </w:r>
-      <w:proofErr w:type="gramStart"/>
       <w:r>
         <w:t xml:space="preserve">portfolio </w:t>
       </w:r>
       <w:r>
-        <w:t xml:space="preserve"> is</w:t>
-      </w:r>
-      <w:proofErr w:type="gramEnd"/>
-      <w:r>
-        <w:t xml:space="preserve"> good one to purchase? I believe that the model can give a very good indication as to whether a </w:t>
-      </w:r>
-      <w:proofErr w:type="gramStart"/>
+        <w:t xml:space="preserve">is good one to purchase? I believe that the model can give a very good indication as to whether a </w:t>
+      </w:r>
       <w:r>
         <w:t xml:space="preserve">portfolio </w:t>
       </w:r>
-      <w:r>
-        <w:t xml:space="preserve"> of</w:t>
-      </w:r>
-      <w:proofErr w:type="gramEnd"/>
-      <w:r>
-        <w:t xml:space="preserve"> debt will have enough debtors that will repay the debt to produce a good return on the investment.</w:t>
+      <w:bookmarkStart w:id="23" w:name="_GoBack"/>
+      <w:bookmarkEnd w:id="23"/>
+      <w:r>
+        <w:t>of debt will have enough debtors that will repay the debt to produce a good return on the investment.</w:t>
       </w:r>
     </w:p>
     <w:p>
@@ -4541,21 +6051,11 @@
       <w:pStyle w:val="Footer"/>
       <w:jc w:val="center"/>
     </w:pPr>
-    <w:r>
-      <w:fldChar w:fldCharType="begin"/>
-    </w:r>
-    <w:r>
-      <w:instrText xml:space="preserve"> TITLE  \* MERGEFORMAT </w:instrText>
-    </w:r>
-    <w:r>
-      <w:fldChar w:fldCharType="separate"/>
-    </w:r>
-    <w:r>
-      <w:t>Debt Portfolio Capstone</w:t>
-    </w:r>
-    <w:r>
-      <w:fldChar w:fldCharType="end"/>
-    </w:r>
+    <w:fldSimple w:instr=" TITLE  \* MERGEFORMAT ">
+      <w:r>
+        <w:t>Debt Portfolio Capstone</w:t>
+      </w:r>
+    </w:fldSimple>
     <w:r>
       <w:tab/>
     </w:r>
@@ -6855,6 +8355,155 @@
     </w:lvl>
   </w:abstractNum>
   <w:abstractNum w:abstractNumId="12" w15:restartNumberingAfterBreak="0">
+    <w:nsid w:val="05D86629"/>
+    <w:multiLevelType w:val="multilevel"/>
+    <w:tmpl w:val="079435A2"/>
+    <w:lvl w:ilvl="0">
+      <w:start w:val="1"/>
+      <w:numFmt w:val="bullet"/>
+      <w:lvlText w:val=""/>
+      <w:lvlJc w:val="left"/>
+      <w:pPr>
+        <w:tabs>
+          <w:tab w:val="num" w:pos="720"/>
+        </w:tabs>
+        <w:ind w:left="720" w:hanging="360"/>
+      </w:pPr>
+      <w:rPr>
+        <w:rFonts w:ascii="Symbol" w:hAnsi="Symbol" w:hint="default"/>
+        <w:sz w:val="20"/>
+      </w:rPr>
+    </w:lvl>
+    <w:lvl w:ilvl="1" w:tentative="1">
+      <w:start w:val="1"/>
+      <w:numFmt w:val="bullet"/>
+      <w:lvlText w:val="o"/>
+      <w:lvlJc w:val="left"/>
+      <w:pPr>
+        <w:tabs>
+          <w:tab w:val="num" w:pos="1440"/>
+        </w:tabs>
+        <w:ind w:left="1440" w:hanging="360"/>
+      </w:pPr>
+      <w:rPr>
+        <w:rFonts w:ascii="Courier New" w:hAnsi="Courier New" w:hint="default"/>
+        <w:sz w:val="20"/>
+      </w:rPr>
+    </w:lvl>
+    <w:lvl w:ilvl="2" w:tentative="1">
+      <w:start w:val="1"/>
+      <w:numFmt w:val="bullet"/>
+      <w:lvlText w:val=""/>
+      <w:lvlJc w:val="left"/>
+      <w:pPr>
+        <w:tabs>
+          <w:tab w:val="num" w:pos="2160"/>
+        </w:tabs>
+        <w:ind w:left="2160" w:hanging="360"/>
+      </w:pPr>
+      <w:rPr>
+        <w:rFonts w:ascii="Wingdings" w:hAnsi="Wingdings" w:hint="default"/>
+        <w:sz w:val="20"/>
+      </w:rPr>
+    </w:lvl>
+    <w:lvl w:ilvl="3" w:tentative="1">
+      <w:start w:val="1"/>
+      <w:numFmt w:val="bullet"/>
+      <w:lvlText w:val=""/>
+      <w:lvlJc w:val="left"/>
+      <w:pPr>
+        <w:tabs>
+          <w:tab w:val="num" w:pos="2880"/>
+        </w:tabs>
+        <w:ind w:left="2880" w:hanging="360"/>
+      </w:pPr>
+      <w:rPr>
+        <w:rFonts w:ascii="Wingdings" w:hAnsi="Wingdings" w:hint="default"/>
+        <w:sz w:val="20"/>
+      </w:rPr>
+    </w:lvl>
+    <w:lvl w:ilvl="4" w:tentative="1">
+      <w:start w:val="1"/>
+      <w:numFmt w:val="bullet"/>
+      <w:lvlText w:val=""/>
+      <w:lvlJc w:val="left"/>
+      <w:pPr>
+        <w:tabs>
+          <w:tab w:val="num" w:pos="3600"/>
+        </w:tabs>
+        <w:ind w:left="3600" w:hanging="360"/>
+      </w:pPr>
+      <w:rPr>
+        <w:rFonts w:ascii="Wingdings" w:hAnsi="Wingdings" w:hint="default"/>
+        <w:sz w:val="20"/>
+      </w:rPr>
+    </w:lvl>
+    <w:lvl w:ilvl="5" w:tentative="1">
+      <w:start w:val="1"/>
+      <w:numFmt w:val="bullet"/>
+      <w:lvlText w:val=""/>
+      <w:lvlJc w:val="left"/>
+      <w:pPr>
+        <w:tabs>
+          <w:tab w:val="num" w:pos="4320"/>
+        </w:tabs>
+        <w:ind w:left="4320" w:hanging="360"/>
+      </w:pPr>
+      <w:rPr>
+        <w:rFonts w:ascii="Wingdings" w:hAnsi="Wingdings" w:hint="default"/>
+        <w:sz w:val="20"/>
+      </w:rPr>
+    </w:lvl>
+    <w:lvl w:ilvl="6" w:tentative="1">
+      <w:start w:val="1"/>
+      <w:numFmt w:val="bullet"/>
+      <w:lvlText w:val=""/>
+      <w:lvlJc w:val="left"/>
+      <w:pPr>
+        <w:tabs>
+          <w:tab w:val="num" w:pos="5040"/>
+        </w:tabs>
+        <w:ind w:left="5040" w:hanging="360"/>
+      </w:pPr>
+      <w:rPr>
+        <w:rFonts w:ascii="Wingdings" w:hAnsi="Wingdings" w:hint="default"/>
+        <w:sz w:val="20"/>
+      </w:rPr>
+    </w:lvl>
+    <w:lvl w:ilvl="7" w:tentative="1">
+      <w:start w:val="1"/>
+      <w:numFmt w:val="bullet"/>
+      <w:lvlText w:val=""/>
+      <w:lvlJc w:val="left"/>
+      <w:pPr>
+        <w:tabs>
+          <w:tab w:val="num" w:pos="5760"/>
+        </w:tabs>
+        <w:ind w:left="5760" w:hanging="360"/>
+      </w:pPr>
+      <w:rPr>
+        <w:rFonts w:ascii="Wingdings" w:hAnsi="Wingdings" w:hint="default"/>
+        <w:sz w:val="20"/>
+      </w:rPr>
+    </w:lvl>
+    <w:lvl w:ilvl="8" w:tentative="1">
+      <w:start w:val="1"/>
+      <w:numFmt w:val="bullet"/>
+      <w:lvlText w:val=""/>
+      <w:lvlJc w:val="left"/>
+      <w:pPr>
+        <w:tabs>
+          <w:tab w:val="num" w:pos="6480"/>
+        </w:tabs>
+        <w:ind w:left="6480" w:hanging="360"/>
+      </w:pPr>
+      <w:rPr>
+        <w:rFonts w:ascii="Wingdings" w:hAnsi="Wingdings" w:hint="default"/>
+        <w:sz w:val="20"/>
+      </w:rPr>
+    </w:lvl>
+  </w:abstractNum>
+  <w:abstractNum w:abstractNumId="13" w15:restartNumberingAfterBreak="0">
     <w:nsid w:val="1AEF05C6"/>
     <w:multiLevelType w:val="multilevel"/>
     <w:tmpl w:val="5A807D60"/>
@@ -6967,7 +8616,7 @@
       </w:rPr>
     </w:lvl>
   </w:abstractNum>
-  <w:abstractNum w:abstractNumId="13" w15:restartNumberingAfterBreak="0">
+  <w:abstractNum w:abstractNumId="14" w15:restartNumberingAfterBreak="0">
     <w:nsid w:val="483F5917"/>
     <w:multiLevelType w:val="hybridMultilevel"/>
     <w:tmpl w:val="1BBC5526"/>
@@ -7080,10 +8729,10 @@
       </w:rPr>
     </w:lvl>
   </w:abstractNum>
-  <w:abstractNum w:abstractNumId="14" w15:restartNumberingAfterBreak="0">
+  <w:abstractNum w:abstractNumId="15" w15:restartNumberingAfterBreak="0">
     <w:nsid w:val="67393E35"/>
     <w:multiLevelType w:val="hybridMultilevel"/>
-    <w:tmpl w:val="8926130E"/>
+    <w:tmpl w:val="9BF699B6"/>
     <w:lvl w:ilvl="0" w:tplc="04090001">
       <w:start w:val="1"/>
       <w:numFmt w:val="bullet"/>
@@ -7193,7 +8842,7 @@
       </w:rPr>
     </w:lvl>
   </w:abstractNum>
-  <w:abstractNum w:abstractNumId="15" w15:restartNumberingAfterBreak="0">
+  <w:abstractNum w:abstractNumId="16" w15:restartNumberingAfterBreak="0">
     <w:nsid w:val="6DBE5624"/>
     <w:multiLevelType w:val="hybridMultilevel"/>
     <w:tmpl w:val="2A600FD0"/>
@@ -7306,7 +8955,7 @@
       </w:rPr>
     </w:lvl>
   </w:abstractNum>
-  <w:abstractNum w:abstractNumId="16" w15:restartNumberingAfterBreak="0">
+  <w:abstractNum w:abstractNumId="17" w15:restartNumberingAfterBreak="0">
     <w:nsid w:val="6F00319A"/>
     <w:multiLevelType w:val="hybridMultilevel"/>
     <w:tmpl w:val="4F68CC56"/>
@@ -7419,7 +9068,7 @@
       </w:rPr>
     </w:lvl>
   </w:abstractNum>
-  <w:abstractNum w:abstractNumId="17" w15:restartNumberingAfterBreak="0">
+  <w:abstractNum w:abstractNumId="18" w15:restartNumberingAfterBreak="0">
     <w:nsid w:val="732405BF"/>
     <w:multiLevelType w:val="hybridMultilevel"/>
     <w:tmpl w:val="F8EE8C18"/>
@@ -7569,22 +9218,25 @@
     <w:abstractNumId w:val="11"/>
   </w:num>
   <w:num w:numId="13">
-    <w:abstractNumId w:val="12"/>
+    <w:abstractNumId w:val="13"/>
   </w:num>
   <w:num w:numId="14">
+    <w:abstractNumId w:val="18"/>
+  </w:num>
+  <w:num w:numId="15">
+    <w:abstractNumId w:val="16"/>
+  </w:num>
+  <w:num w:numId="16">
+    <w:abstractNumId w:val="14"/>
+  </w:num>
+  <w:num w:numId="17">
     <w:abstractNumId w:val="17"/>
   </w:num>
-  <w:num w:numId="15">
+  <w:num w:numId="18">
     <w:abstractNumId w:val="15"/>
   </w:num>
-  <w:num w:numId="16">
-    <w:abstractNumId w:val="13"/>
-  </w:num>
-  <w:num w:numId="17">
-    <w:abstractNumId w:val="16"/>
-  </w:num>
-  <w:num w:numId="18">
-    <w:abstractNumId w:val="14"/>
+  <w:num w:numId="19">
+    <w:abstractNumId w:val="12"/>
   </w:num>
 </w:numbering>
 </file>
@@ -8167,7 +9819,6 @@
   <w:style w:type="character" w:default="1" w:styleId="DefaultParagraphFont">
     <w:name w:val="Default Paragraph Font"/>
     <w:uiPriority w:val="1"/>
-    <w:semiHidden/>
     <w:unhideWhenUsed/>
   </w:style>
   <w:style w:type="table" w:default="1" w:styleId="TableNormal">

</xml_diff>

<commit_message>
Reworked the models adding grid search and updated the exec summary
</commit_message>
<xml_diff>
--- a/Executive Summary.docx
+++ b/Executive Summary.docx
@@ -212,7 +212,7 @@
       <w:r>
         <w:fldChar w:fldCharType="separate"/>
       </w:r>
-      <w:hyperlink w:anchor="_Toc527107603" w:history="1">
+      <w:hyperlink w:anchor="_Toc527196340" w:history="1">
         <w:r>
           <w:rPr>
             <w:rStyle w:val="Hyperlink"/>
@@ -257,7 +257,7 @@
             <w:noProof/>
             <w:webHidden/>
           </w:rPr>
-          <w:instrText xml:space="preserve"> PAGEREF _Toc527107603 \h </w:instrText>
+          <w:instrText xml:space="preserve"> PAGEREF _Toc527196340 \h </w:instrText>
         </w:r>
         <w:r>
           <w:rPr>
@@ -303,7 +303,7 @@
           <w:lang w:val="en-US" w:eastAsia="en-US"/>
         </w:rPr>
       </w:pPr>
-      <w:hyperlink w:anchor="_Toc527107604" w:history="1">
+      <w:hyperlink w:anchor="_Toc527196341" w:history="1">
         <w:r>
           <w:rPr>
             <w:rStyle w:val="Hyperlink"/>
@@ -348,7 +348,7 @@
             <w:noProof/>
             <w:webHidden/>
           </w:rPr>
-          <w:instrText xml:space="preserve"> PAGEREF _Toc527107604 \h </w:instrText>
+          <w:instrText xml:space="preserve"> PAGEREF _Toc527196341 \h </w:instrText>
         </w:r>
         <w:r>
           <w:rPr>
@@ -394,7 +394,7 @@
           <w:lang w:val="en-US" w:eastAsia="en-US"/>
         </w:rPr>
       </w:pPr>
-      <w:hyperlink w:anchor="_Toc527107605" w:history="1">
+      <w:hyperlink w:anchor="_Toc527196342" w:history="1">
         <w:r>
           <w:rPr>
             <w:rStyle w:val="Hyperlink"/>
@@ -441,7 +441,7 @@
             <w:noProof/>
             <w:webHidden/>
           </w:rPr>
-          <w:instrText xml:space="preserve"> PAGEREF _Toc527107605 \h </w:instrText>
+          <w:instrText xml:space="preserve"> PAGEREF _Toc527196342 \h </w:instrText>
         </w:r>
         <w:r>
           <w:rPr>
@@ -487,7 +487,7 @@
           <w:lang w:val="en-US" w:eastAsia="en-US"/>
         </w:rPr>
       </w:pPr>
-      <w:hyperlink w:anchor="_Toc527107606" w:history="1">
+      <w:hyperlink w:anchor="_Toc527196343" w:history="1">
         <w:r>
           <w:rPr>
             <w:rStyle w:val="Hyperlink"/>
@@ -532,7 +532,7 @@
             <w:noProof/>
             <w:webHidden/>
           </w:rPr>
-          <w:instrText xml:space="preserve"> PAGEREF _Toc527107606 \h </w:instrText>
+          <w:instrText xml:space="preserve"> PAGEREF _Toc527196343 \h </w:instrText>
         </w:r>
         <w:r>
           <w:rPr>
@@ -578,7 +578,7 @@
           <w:lang w:val="en-US" w:eastAsia="en-US"/>
         </w:rPr>
       </w:pPr>
-      <w:hyperlink w:anchor="_Toc527107607" w:history="1">
+      <w:hyperlink w:anchor="_Toc527196344" w:history="1">
         <w:r>
           <w:rPr>
             <w:rStyle w:val="Hyperlink"/>
@@ -623,7 +623,7 @@
             <w:noProof/>
             <w:webHidden/>
           </w:rPr>
-          <w:instrText xml:space="preserve"> PAGEREF _Toc527107607 \h </w:instrText>
+          <w:instrText xml:space="preserve"> PAGEREF _Toc527196344 \h </w:instrText>
         </w:r>
         <w:r>
           <w:rPr>
@@ -669,7 +669,7 @@
           <w:lang w:val="en-US" w:eastAsia="en-US"/>
         </w:rPr>
       </w:pPr>
-      <w:hyperlink w:anchor="_Toc527107608" w:history="1">
+      <w:hyperlink w:anchor="_Toc527196345" w:history="1">
         <w:r>
           <w:rPr>
             <w:rStyle w:val="Hyperlink"/>
@@ -714,7 +714,7 @@
             <w:noProof/>
             <w:webHidden/>
           </w:rPr>
-          <w:instrText xml:space="preserve"> PAGEREF _Toc527107608 \h </w:instrText>
+          <w:instrText xml:space="preserve"> PAGEREF _Toc527196345 \h </w:instrText>
         </w:r>
         <w:r>
           <w:rPr>
@@ -760,7 +760,7 @@
           <w:lang w:val="en-US" w:eastAsia="en-US"/>
         </w:rPr>
       </w:pPr>
-      <w:hyperlink w:anchor="_Toc527107609" w:history="1">
+      <w:hyperlink w:anchor="_Toc527196346" w:history="1">
         <w:r>
           <w:rPr>
             <w:rStyle w:val="Hyperlink"/>
@@ -805,7 +805,7 @@
             <w:noProof/>
             <w:webHidden/>
           </w:rPr>
-          <w:instrText xml:space="preserve"> PAGEREF _Toc527107609 \h </w:instrText>
+          <w:instrText xml:space="preserve"> PAGEREF _Toc527196346 \h </w:instrText>
         </w:r>
         <w:r>
           <w:rPr>
@@ -851,7 +851,7 @@
           <w:lang w:val="en-US" w:eastAsia="en-US"/>
         </w:rPr>
       </w:pPr>
-      <w:hyperlink w:anchor="_Toc527107610" w:history="1">
+      <w:hyperlink w:anchor="_Toc527196347" w:history="1">
         <w:r>
           <w:rPr>
             <w:rStyle w:val="Hyperlink"/>
@@ -896,7 +896,7 @@
             <w:noProof/>
             <w:webHidden/>
           </w:rPr>
-          <w:instrText xml:space="preserve"> PAGEREF _Toc527107610 \h </w:instrText>
+          <w:instrText xml:space="preserve"> PAGEREF _Toc527196347 \h </w:instrText>
         </w:r>
         <w:r>
           <w:rPr>
@@ -943,7 +943,7 @@
           <w:lang w:val="en-US" w:eastAsia="en-US"/>
         </w:rPr>
       </w:pPr>
-      <w:hyperlink w:anchor="_Toc527107611" w:history="1">
+      <w:hyperlink w:anchor="_Toc527196348" w:history="1">
         <w:r>
           <w:rPr>
             <w:rStyle w:val="Hyperlink"/>
@@ -990,7 +990,7 @@
             <w:noProof/>
             <w:webHidden/>
           </w:rPr>
-          <w:instrText xml:space="preserve"> PAGEREF _Toc527107611 \h </w:instrText>
+          <w:instrText xml:space="preserve"> PAGEREF _Toc527196348 \h </w:instrText>
         </w:r>
         <w:r>
           <w:rPr>
@@ -1037,7 +1037,7 @@
           <w:lang w:val="en-US" w:eastAsia="en-US"/>
         </w:rPr>
       </w:pPr>
-      <w:hyperlink w:anchor="_Toc527107612" w:history="1">
+      <w:hyperlink w:anchor="_Toc527196349" w:history="1">
         <w:r>
           <w:rPr>
             <w:rStyle w:val="Hyperlink"/>
@@ -1084,7 +1084,7 @@
             <w:noProof/>
             <w:webHidden/>
           </w:rPr>
-          <w:instrText xml:space="preserve"> PAGEREF _Toc527107612 \h </w:instrText>
+          <w:instrText xml:space="preserve"> PAGEREF _Toc527196349 \h </w:instrText>
         </w:r>
         <w:r>
           <w:rPr>
@@ -1131,7 +1131,7 @@
           <w:lang w:val="en-US" w:eastAsia="en-US"/>
         </w:rPr>
       </w:pPr>
-      <w:hyperlink w:anchor="_Toc527107613" w:history="1">
+      <w:hyperlink w:anchor="_Toc527196350" w:history="1">
         <w:r>
           <w:rPr>
             <w:rStyle w:val="Hyperlink"/>
@@ -1180,7 +1180,7 @@
             <w:noProof/>
             <w:webHidden/>
           </w:rPr>
-          <w:instrText xml:space="preserve"> PAGEREF _Toc527107613 \h </w:instrText>
+          <w:instrText xml:space="preserve"> PAGEREF _Toc527196350 \h </w:instrText>
         </w:r>
         <w:r>
           <w:rPr>
@@ -1226,7 +1226,7 @@
           <w:lang w:val="en-US" w:eastAsia="en-US"/>
         </w:rPr>
       </w:pPr>
-      <w:hyperlink w:anchor="_Toc527107614" w:history="1">
+      <w:hyperlink w:anchor="_Toc527196351" w:history="1">
         <w:r>
           <w:rPr>
             <w:rStyle w:val="Hyperlink"/>
@@ -1273,7 +1273,7 @@
             <w:noProof/>
             <w:webHidden/>
           </w:rPr>
-          <w:instrText xml:space="preserve"> PAGEREF _Toc527107614 \h </w:instrText>
+          <w:instrText xml:space="preserve"> PAGEREF _Toc527196351 \h </w:instrText>
         </w:r>
         <w:r>
           <w:rPr>
@@ -1320,7 +1320,7 @@
           <w:lang w:val="en-US" w:eastAsia="en-US"/>
         </w:rPr>
       </w:pPr>
-      <w:hyperlink w:anchor="_Toc527107615" w:history="1">
+      <w:hyperlink w:anchor="_Toc527196352" w:history="1">
         <w:r>
           <w:rPr>
             <w:rStyle w:val="Hyperlink"/>
@@ -1369,7 +1369,7 @@
             <w:noProof/>
             <w:webHidden/>
           </w:rPr>
-          <w:instrText xml:space="preserve"> PAGEREF _Toc527107615 \h </w:instrText>
+          <w:instrText xml:space="preserve"> PAGEREF _Toc527196352 \h </w:instrText>
         </w:r>
         <w:r>
           <w:rPr>
@@ -1415,7 +1415,7 @@
           <w:lang w:val="en-US" w:eastAsia="en-US"/>
         </w:rPr>
       </w:pPr>
-      <w:hyperlink w:anchor="_Toc527107616" w:history="1">
+      <w:hyperlink w:anchor="_Toc527196353" w:history="1">
         <w:r>
           <w:rPr>
             <w:rStyle w:val="Hyperlink"/>
@@ -1441,23 +1441,7 @@
             <w:noProof/>
             <w:lang w:val="en-US"/>
           </w:rPr>
-          <w:t>Ran</w:t>
-        </w:r>
-        <w:r>
-          <w:rPr>
-            <w:rStyle w:val="Hyperlink"/>
-            <w:noProof/>
-            <w:lang w:val="en-US"/>
-          </w:rPr>
-          <w:t>d</w:t>
-        </w:r>
-        <w:r>
-          <w:rPr>
-            <w:rStyle w:val="Hyperlink"/>
-            <w:noProof/>
-            <w:lang w:val="en-US"/>
-          </w:rPr>
-          <w:t>omForestClassifier</w:t>
+          <w:t>RandomForestClassifier</w:t>
         </w:r>
         <w:r>
           <w:rPr>
@@ -1478,7 +1462,7 @@
             <w:noProof/>
             <w:webHidden/>
           </w:rPr>
-          <w:instrText xml:space="preserve"> PAGEREF _Toc527107616 \h </w:instrText>
+          <w:instrText xml:space="preserve"> PAGEREF _Toc527196353 \h </w:instrText>
         </w:r>
         <w:r>
           <w:rPr>
@@ -1525,7 +1509,7 @@
           <w:lang w:val="en-US" w:eastAsia="en-US"/>
         </w:rPr>
       </w:pPr>
-      <w:hyperlink w:anchor="_Toc527107617" w:history="1">
+      <w:hyperlink w:anchor="_Toc527196354" w:history="1">
         <w:r>
           <w:rPr>
             <w:rStyle w:val="Hyperlink"/>
@@ -1574,7 +1558,7 @@
             <w:noProof/>
             <w:webHidden/>
           </w:rPr>
-          <w:instrText xml:space="preserve"> PAGEREF _Toc527107617 \h </w:instrText>
+          <w:instrText xml:space="preserve"> PAGEREF _Toc527196354 \h </w:instrText>
         </w:r>
         <w:r>
           <w:rPr>
@@ -1621,7 +1605,7 @@
           <w:lang w:val="en-US" w:eastAsia="en-US"/>
         </w:rPr>
       </w:pPr>
-      <w:hyperlink w:anchor="_Toc527107618" w:history="1">
+      <w:hyperlink w:anchor="_Toc527196355" w:history="1">
         <w:r>
           <w:rPr>
             <w:rStyle w:val="Hyperlink"/>
@@ -1670,7 +1654,7 @@
             <w:noProof/>
             <w:webHidden/>
           </w:rPr>
-          <w:instrText xml:space="preserve"> PAGEREF _Toc527107618 \h </w:instrText>
+          <w:instrText xml:space="preserve"> PAGEREF _Toc527196355 \h </w:instrText>
         </w:r>
         <w:r>
           <w:rPr>
@@ -1716,7 +1700,7 @@
           <w:lang w:val="en-US" w:eastAsia="en-US"/>
         </w:rPr>
       </w:pPr>
-      <w:hyperlink w:anchor="_Toc527107619" w:history="1">
+      <w:hyperlink w:anchor="_Toc527196356" w:history="1">
         <w:r>
           <w:rPr>
             <w:rStyle w:val="Hyperlink"/>
@@ -1763,7 +1747,7 @@
             <w:noProof/>
             <w:webHidden/>
           </w:rPr>
-          <w:instrText xml:space="preserve"> PAGEREF _Toc527107619 \h </w:instrText>
+          <w:instrText xml:space="preserve"> PAGEREF _Toc527196356 \h </w:instrText>
         </w:r>
         <w:r>
           <w:rPr>
@@ -1810,7 +1794,7 @@
           <w:lang w:val="en-US" w:eastAsia="en-US"/>
         </w:rPr>
       </w:pPr>
-      <w:hyperlink w:anchor="_Toc527107620" w:history="1">
+      <w:hyperlink w:anchor="_Toc527196357" w:history="1">
         <w:r>
           <w:rPr>
             <w:rStyle w:val="Hyperlink"/>
@@ -1859,7 +1843,7 @@
             <w:noProof/>
             <w:webHidden/>
           </w:rPr>
-          <w:instrText xml:space="preserve"> PAGEREF _Toc527107620 \h </w:instrText>
+          <w:instrText xml:space="preserve"> PAGEREF _Toc527196357 \h </w:instrText>
         </w:r>
         <w:r>
           <w:rPr>
@@ -1906,7 +1890,7 @@
           <w:lang w:val="en-US" w:eastAsia="en-US"/>
         </w:rPr>
       </w:pPr>
-      <w:hyperlink w:anchor="_Toc527107621" w:history="1">
+      <w:hyperlink w:anchor="_Toc527196358" w:history="1">
         <w:r>
           <w:rPr>
             <w:rStyle w:val="Hyperlink"/>
@@ -1955,7 +1939,7 @@
             <w:noProof/>
             <w:webHidden/>
           </w:rPr>
-          <w:instrText xml:space="preserve"> PAGEREF _Toc527107621 \h </w:instrText>
+          <w:instrText xml:space="preserve"> PAGEREF _Toc527196358 \h </w:instrText>
         </w:r>
         <w:r>
           <w:rPr>
@@ -2001,7 +1985,7 @@
           <w:lang w:val="en-US" w:eastAsia="en-US"/>
         </w:rPr>
       </w:pPr>
-      <w:hyperlink w:anchor="_Toc527107622" w:history="1">
+      <w:hyperlink w:anchor="_Toc527196359" w:history="1">
         <w:r>
           <w:rPr>
             <w:rStyle w:val="Hyperlink"/>
@@ -2046,7 +2030,7 @@
             <w:noProof/>
             <w:webHidden/>
           </w:rPr>
-          <w:instrText xml:space="preserve"> PAGEREF _Toc527107622 \h </w:instrText>
+          <w:instrText xml:space="preserve"> PAGEREF _Toc527196359 \h </w:instrText>
         </w:r>
         <w:r>
           <w:rPr>
@@ -2093,7 +2077,7 @@
           <w:lang w:val="en-US" w:eastAsia="en-US"/>
         </w:rPr>
       </w:pPr>
-      <w:hyperlink w:anchor="_Toc527107623" w:history="1">
+      <w:hyperlink w:anchor="_Toc527196360" w:history="1">
         <w:r>
           <w:rPr>
             <w:rStyle w:val="Hyperlink"/>
@@ -2142,7 +2126,7 @@
             <w:noProof/>
             <w:webHidden/>
           </w:rPr>
-          <w:instrText xml:space="preserve"> PAGEREF _Toc527107623 \h </w:instrText>
+          <w:instrText xml:space="preserve"> PAGEREF _Toc527196360 \h </w:instrText>
         </w:r>
         <w:r>
           <w:rPr>
@@ -2188,7 +2172,7 @@
           <w:lang w:val="en-US" w:eastAsia="en-US"/>
         </w:rPr>
       </w:pPr>
-      <w:hyperlink w:anchor="_Toc527107624" w:history="1">
+      <w:hyperlink w:anchor="_Toc527196361" w:history="1">
         <w:r>
           <w:rPr>
             <w:rStyle w:val="Hyperlink"/>
@@ -2233,7 +2217,7 @@
             <w:noProof/>
             <w:webHidden/>
           </w:rPr>
-          <w:instrText xml:space="preserve"> PAGEREF _Toc527107624 \h </w:instrText>
+          <w:instrText xml:space="preserve"> PAGEREF _Toc527196361 \h </w:instrText>
         </w:r>
         <w:r>
           <w:rPr>
@@ -2279,7 +2263,7 @@
           <w:lang w:val="en-US" w:eastAsia="en-US"/>
         </w:rPr>
       </w:pPr>
-      <w:hyperlink w:anchor="_Toc527107625" w:history="1">
+      <w:hyperlink w:anchor="_Toc527196362" w:history="1">
         <w:r>
           <w:rPr>
             <w:rStyle w:val="Hyperlink"/>
@@ -2324,7 +2308,7 @@
             <w:noProof/>
             <w:webHidden/>
           </w:rPr>
-          <w:instrText xml:space="preserve"> PAGEREF _Toc527107625 \h </w:instrText>
+          <w:instrText xml:space="preserve"> PAGEREF _Toc527196362 \h </w:instrText>
         </w:r>
         <w:r>
           <w:rPr>
@@ -2363,7 +2347,7 @@
         <w:lastRenderedPageBreak/>
         <w:fldChar w:fldCharType="end"/>
       </w:r>
-      <w:bookmarkStart w:id="0" w:name="_Toc527107603"/>
+      <w:bookmarkStart w:id="0" w:name="_Toc527196340"/>
       <w:r>
         <w:t>Problem Statement</w:t>
       </w:r>
@@ -2404,13 +2388,25 @@
     <w:p/>
     <w:p>
       <w:r>
-        <w:t xml:space="preserve">Getting people who have a demonstrated propensity of ignoring their debts to pay is the key to success when purchasing </w:t>
+        <w:t xml:space="preserve">Getting people who have a demonstrated </w:t>
+      </w:r>
+      <w:r>
+        <w:t xml:space="preserve">a </w:t>
+      </w:r>
+      <w:r>
+        <w:t xml:space="preserve">propensity of ignoring their debts to pay is the key to success when purchasing </w:t>
       </w:r>
       <w:r>
         <w:t xml:space="preserve">portfolio </w:t>
       </w:r>
       <w:r>
-        <w:t xml:space="preserve">s of debt. How then do we do this? It is our belief that people in this position would like a way out. Either to just have the load of the debt off their shoulders, or to get the credit back so they my buy a house, car, etc… </w:t>
+        <w:t>s of debt. How then do we do this? It is our belief that people in this position would like a way out. Either to just have the load of the debt off their shoulders, or to get the</w:t>
+      </w:r>
+      <w:r>
+        <w:t>ir</w:t>
+      </w:r>
+      <w:r>
+        <w:t xml:space="preserve"> credit back so they my buy a house, car, etc… </w:t>
       </w:r>
       <w:r>
         <w:t xml:space="preserve">This was implemented successfully </w:t>
@@ -2441,7 +2437,10 @@
         </w:numPr>
       </w:pPr>
       <w:r>
-        <w:t>Bankruptcy check</w:t>
+        <w:t>Pass a b</w:t>
+      </w:r>
+      <w:r>
+        <w:t>ankruptcy check</w:t>
       </w:r>
     </w:p>
     <w:p>
@@ -2453,6 +2452,9 @@
         </w:numPr>
       </w:pPr>
       <w:r>
+        <w:t xml:space="preserve">Lives in the </w:t>
+      </w:r>
+      <w:r>
         <w:t>Denver metro local</w:t>
       </w:r>
     </w:p>
@@ -2465,7 +2467,7 @@
         </w:numPr>
       </w:pPr>
       <w:r>
-        <w:t>Home owner weighted higher then renters</w:t>
+        <w:t>Remaining balance &lt; 15k</w:t>
       </w:r>
     </w:p>
     <w:p>
@@ -2477,7 +2479,7 @@
         </w:numPr>
       </w:pPr>
       <w:r>
-        <w:t>Remaining balance &lt; 15k</w:t>
+        <w:t>Didn’t look at interest rates of 8%</w:t>
       </w:r>
     </w:p>
     <w:p>
@@ -2489,18 +2491,6 @@
         </w:numPr>
       </w:pPr>
       <w:r>
-        <w:t>Didn’t look at interest rates of 8%</w:t>
-      </w:r>
-    </w:p>
-    <w:p>
-      <w:pPr>
-        <w:pStyle w:val="DefaultText"/>
-        <w:numPr>
-          <w:ilvl w:val="0"/>
-          <w:numId w:val="14"/>
-        </w:numPr>
-      </w:pPr>
-      <w:r>
         <w:t>Married and own their home</w:t>
       </w:r>
     </w:p>
@@ -2544,34 +2534,6 @@
       </w:r>
     </w:p>
     <w:p/>
-    <w:p>
-      <w:pPr>
-        <w:widowControl/>
-        <w:numPr>
-          <w:ilvl w:val="0"/>
-          <w:numId w:val="19"/>
-        </w:numPr>
-        <w:suppressAutoHyphens w:val="0"/>
-        <w:spacing w:before="100" w:beforeAutospacing="1" w:after="100" w:afterAutospacing="1"/>
-        <w:rPr>
-          <w:rFonts w:eastAsia="Times New Roman" w:cs="Arial"/>
-          <w:color w:val="24292E"/>
-          <w:kern w:val="0"/>
-          <w:szCs w:val="22"/>
-          <w:lang w:val="en-US"/>
-        </w:rPr>
-      </w:pPr>
-      <w:r>
-        <w:rPr>
-          <w:rFonts w:eastAsia="Times New Roman" w:cs="Arial"/>
-          <w:color w:val="24292E"/>
-          <w:kern w:val="0"/>
-          <w:szCs w:val="22"/>
-          <w:lang w:val="en-US"/>
-        </w:rPr>
-        <w:t>What is your goal?</w:t>
-      </w:r>
-    </w:p>
     <w:p>
       <w:pPr>
         <w:widowControl/>
@@ -2597,7 +2559,7 @@
           <w:szCs w:val="22"/>
           <w:lang w:val="en-US"/>
         </w:rPr>
-        <w:t>Where did you get your data?</w:t>
+        <w:t>What were your findings?</w:t>
       </w:r>
     </w:p>
     <w:p>
@@ -2625,104 +2587,6 @@
           <w:szCs w:val="22"/>
           <w:lang w:val="en-US"/>
         </w:rPr>
-        <w:t xml:space="preserve">What </w:t>
-      </w:r>
-      <w:proofErr w:type="gramStart"/>
-      <w:r>
-        <w:rPr>
-          <w:rFonts w:eastAsia="Times New Roman" w:cs="Arial"/>
-          <w:color w:val="24292E"/>
-          <w:kern w:val="0"/>
-          <w:szCs w:val="22"/>
-          <w:lang w:val="en-US"/>
-        </w:rPr>
-        <w:t>are</w:t>
-      </w:r>
-      <w:proofErr w:type="gramEnd"/>
-      <w:r>
-        <w:rPr>
-          <w:rFonts w:eastAsia="Times New Roman" w:cs="Arial"/>
-          <w:color w:val="24292E"/>
-          <w:kern w:val="0"/>
-          <w:szCs w:val="22"/>
-          <w:lang w:val="en-US"/>
-        </w:rPr>
-        <w:t xml:space="preserve"> </w:t>
-      </w:r>
-      <w:r>
-        <w:rPr>
-          <w:rFonts w:eastAsia="Times New Roman" w:cs="Arial"/>
-          <w:color w:val="24292E"/>
-          <w:kern w:val="0"/>
-          <w:szCs w:val="22"/>
-          <w:lang w:val="en-US"/>
-        </w:rPr>
-        <w:t>your metrics?</w:t>
-      </w:r>
-      <w:r>
-        <w:rPr>
-          <w:rFonts w:eastAsia="Times New Roman" w:cs="Arial"/>
-          <w:color w:val="24292E"/>
-          <w:kern w:val="0"/>
-          <w:szCs w:val="22"/>
-          <w:lang w:val="en-US"/>
-        </w:rPr>
-        <w:t xml:space="preserve"> Likelihood of someone repaying their debt</w:t>
-      </w:r>
-    </w:p>
-    <w:p>
-      <w:pPr>
-        <w:widowControl/>
-        <w:numPr>
-          <w:ilvl w:val="0"/>
-          <w:numId w:val="19"/>
-        </w:numPr>
-        <w:suppressAutoHyphens w:val="0"/>
-        <w:spacing w:before="60" w:after="100" w:afterAutospacing="1"/>
-        <w:rPr>
-          <w:rFonts w:eastAsia="Times New Roman" w:cs="Arial"/>
-          <w:color w:val="24292E"/>
-          <w:kern w:val="0"/>
-          <w:szCs w:val="22"/>
-          <w:lang w:val="en-US"/>
-        </w:rPr>
-      </w:pPr>
-      <w:r>
-        <w:rPr>
-          <w:rFonts w:eastAsia="Times New Roman" w:cs="Arial"/>
-          <w:color w:val="24292E"/>
-          <w:kern w:val="0"/>
-          <w:szCs w:val="22"/>
-          <w:lang w:val="en-US"/>
-        </w:rPr>
-        <w:t>What were your findings?</w:t>
-      </w:r>
-    </w:p>
-    <w:p>
-      <w:pPr>
-        <w:widowControl/>
-        <w:numPr>
-          <w:ilvl w:val="0"/>
-          <w:numId w:val="19"/>
-        </w:numPr>
-        <w:suppressAutoHyphens w:val="0"/>
-        <w:spacing w:before="60" w:after="100" w:afterAutospacing="1"/>
-        <w:rPr>
-          <w:rFonts w:eastAsia="Times New Roman" w:cs="Arial"/>
-          <w:color w:val="24292E"/>
-          <w:kern w:val="0"/>
-          <w:szCs w:val="22"/>
-          <w:lang w:val="en-US"/>
-        </w:rPr>
-      </w:pPr>
-      <w:r>
-        <w:rPr>
-          <w:rFonts w:eastAsia="Times New Roman" w:cs="Arial"/>
-          <w:color w:val="24292E"/>
-          <w:kern w:val="0"/>
-          <w:szCs w:val="22"/>
-          <w:lang w:val="en-US"/>
-        </w:rPr>
         <w:t>What risks/limitations/assumptions affect these findings?</w:t>
       </w:r>
     </w:p>
@@ -2732,7 +2596,7 @@
       <w:pPr>
         <w:pStyle w:val="Heading1"/>
       </w:pPr>
-      <w:bookmarkStart w:id="1" w:name="_Toc527107604"/>
+      <w:bookmarkStart w:id="1" w:name="_Toc527196341"/>
       <w:r>
         <w:lastRenderedPageBreak/>
         <w:t>Gather Data</w:t>
@@ -2743,49 +2607,64 @@
       <w:r>
         <w:t xml:space="preserve">We have a </w:t>
       </w:r>
+      <w:r>
+        <w:t xml:space="preserve">portfolio </w:t>
+      </w:r>
+      <w:r>
+        <w:t xml:space="preserve">of debt that was purchased on October 24, </w:t>
+      </w:r>
+      <w:r>
+        <w:t xml:space="preserve">2008. This </w:t>
+      </w:r>
+      <w:r>
+        <w:t xml:space="preserve">portfolio </w:t>
+      </w:r>
+      <w:r>
+        <w:t xml:space="preserve">is comprised of 42 debtors with a total debt amount of $182,222.36. The cost of the </w:t>
+      </w:r>
+      <w:r>
+        <w:t xml:space="preserve">portfolio </w:t>
+      </w:r>
+      <w:r>
+        <w:t xml:space="preserve">was $6,000. </w:t>
+      </w:r>
+    </w:p>
+    <w:p>
+      <w:pPr>
+        <w:pStyle w:val="DefaultText"/>
+      </w:pPr>
+    </w:p>
+    <w:p>
+      <w:r>
+        <w:t xml:space="preserve">The data came in the form of two paper spreadsheets. I used </w:t>
+      </w:r>
+      <w:proofErr w:type="spellStart"/>
+      <w:r>
+        <w:t>Abbyy</w:t>
+      </w:r>
+      <w:proofErr w:type="spellEnd"/>
+      <w:r>
+        <w:t xml:space="preserve"> FineReader, which is an optical character recognition (OCR) piece of software that allowed me to read the paper documents into a .csv file. From there I needed to separate several columns that the software merged together because of several reasons; some of the cells were highlighted</w:t>
+      </w:r>
+      <w:r>
+        <w:t>, there were several hand written notes</w:t>
+      </w:r>
+      <w:r>
+        <w:t>,</w:t>
+      </w:r>
+      <w:r>
+        <w:t xml:space="preserve"> </w:t>
+      </w:r>
       <w:proofErr w:type="gramStart"/>
       <w:r>
-        <w:t xml:space="preserve">portfolio </w:t>
-      </w:r>
-      <w:r>
-        <w:t xml:space="preserve"> of</w:t>
+        <w:t xml:space="preserve">and </w:t>
+      </w:r>
+      <w:r>
+        <w:t xml:space="preserve"> the</w:t>
       </w:r>
       <w:proofErr w:type="gramEnd"/>
       <w:r>
-        <w:t xml:space="preserve"> debt that was purchased on October 24, </w:t>
-      </w:r>
-      <w:r>
-        <w:t xml:space="preserve">2008. This </w:t>
-      </w:r>
-      <w:r>
-        <w:t xml:space="preserve">portfolio </w:t>
-      </w:r>
-      <w:r>
-        <w:t xml:space="preserve">is comprised of 42 debtors with a total debt amount of $182,222.36. The cost of the </w:t>
-      </w:r>
-      <w:r>
-        <w:t xml:space="preserve">portfolio </w:t>
-      </w:r>
-      <w:r>
-        <w:t xml:space="preserve">was $6,000. </w:t>
-      </w:r>
-    </w:p>
-    <w:p>
-      <w:pPr>
-        <w:pStyle w:val="DefaultText"/>
-      </w:pPr>
-    </w:p>
-    <w:p>
-      <w:r>
-        <w:t xml:space="preserve">The data came in the form of two paper spreadsheets. I used </w:t>
-      </w:r>
-      <w:proofErr w:type="spellStart"/>
-      <w:r>
-        <w:t>Abbyy</w:t>
-      </w:r>
-      <w:proofErr w:type="spellEnd"/>
-      <w:r>
-        <w:t xml:space="preserve"> FineReader, which is an optical character recognition (OCR) piece of software that allowed me to read the paper documents into a .csv file. From there I needed to separate several columns that the software merged together because of several reasons; some of the cells were highlighted, the pages were taped together so that the rows could be seen with all the columns. I also needed to fix several of the date, name, and address fields for the same reasons as above.</w:t>
+        <w:t xml:space="preserve"> pages were taped together so that the rows could be seen with all the columns. I also needed to fix several of the date, name, and address fields for the same reasons as above.</w:t>
       </w:r>
     </w:p>
     <w:p>
@@ -2795,7 +2674,7 @@
           <w:lang w:val="en-US"/>
         </w:rPr>
       </w:pPr>
-      <w:bookmarkStart w:id="2" w:name="_Toc527107605"/>
+      <w:bookmarkStart w:id="2" w:name="_Toc527196342"/>
       <w:r>
         <w:rPr>
           <w:lang w:val="en-US"/>
@@ -2813,7 +2692,13 @@
         <w:t xml:space="preserve">portfolio </w:t>
       </w:r>
       <w:r>
-        <w:t xml:space="preserve">was purchased two people were doing the analysis. I’m guessing that the two spreadsheets were each individual’s work product. The first data set has </w:t>
+        <w:t>was purchased two people were doing the analysis. I’m guessing that the two spreadsheets were each individual’s work product. The first data set ha</w:t>
+      </w:r>
+      <w:r>
+        <w:t>d</w:t>
+      </w:r>
+      <w:r>
+        <w:t xml:space="preserve"> </w:t>
       </w:r>
       <w:proofErr w:type="gramStart"/>
       <w:r>
@@ -2828,7 +2713,7 @@
       <w:pPr>
         <w:pStyle w:val="Heading2"/>
       </w:pPr>
-      <w:bookmarkStart w:id="3" w:name="_Toc527107606"/>
+      <w:bookmarkStart w:id="3" w:name="_Toc527196343"/>
       <w:r>
         <w:t>Data Dictionary</w:t>
       </w:r>
@@ -3894,13 +3779,14 @@
               <w:pStyle w:val="DefaultText"/>
             </w:pPr>
             <w:r>
-              <w:t xml:space="preserve">Debtors </w:t>
+              <w:t>Debtors zip</w:t>
             </w:r>
-            <w:proofErr w:type="spellStart"/>
             <w:r>
-              <w:t>zipcode</w:t>
+              <w:t xml:space="preserve"> </w:t>
             </w:r>
-            <w:proofErr w:type="spellEnd"/>
+            <w:r>
+              <w:t>code</w:t>
+            </w:r>
           </w:p>
         </w:tc>
       </w:tr>
@@ -4119,13 +4005,11 @@
               <w:pStyle w:val="DefaultText"/>
             </w:pPr>
             <w:r>
-              <w:t xml:space="preserve">How “fresh the account is </w:t>
+              <w:t>How “fresh the account is i.e</w:t>
             </w:r>
-            <w:proofErr w:type="spellStart"/>
             <w:r>
-              <w:t>i.e</w:t>
+              <w:t>.</w:t>
             </w:r>
-            <w:proofErr w:type="spellEnd"/>
             <w:r>
               <w:t>, how many times did the issuer send it out to a collection agency prior to sale</w:t>
             </w:r>
@@ -4181,11 +4065,22 @@
       <w:pPr>
         <w:pStyle w:val="Heading2"/>
       </w:pPr>
-      <w:bookmarkStart w:id="4" w:name="_Toc527107607"/>
+      <w:bookmarkStart w:id="4" w:name="_Toc527196344"/>
       <w:r>
         <w:t>Data interpretation and the workflow</w:t>
       </w:r>
       <w:bookmarkEnd w:id="4"/>
+    </w:p>
+    <w:p>
+      <w:pPr>
+        <w:pStyle w:val="DefaultText"/>
+      </w:pPr>
+      <w:r>
+        <w:t>In doing the manual analysis my SME</w:t>
+      </w:r>
+      <w:r>
+        <w:t xml:space="preserve"> took the following into account:</w:t>
+      </w:r>
     </w:p>
     <w:p>
       <w:pPr>
@@ -4261,9 +4156,33 @@
     </w:p>
     <w:p>
       <w:pPr>
+        <w:pStyle w:val="DefaultText"/>
+        <w:numPr>
+          <w:ilvl w:val="0"/>
+          <w:numId w:val="15"/>
+        </w:numPr>
+      </w:pPr>
+      <w:r>
+        <w:t>Looked at the cycle the loan was in</w:t>
+      </w:r>
+    </w:p>
+    <w:p>
+      <w:pPr>
+        <w:pStyle w:val="DefaultText"/>
+        <w:numPr>
+          <w:ilvl w:val="0"/>
+          <w:numId w:val="15"/>
+        </w:numPr>
+      </w:pPr>
+      <w:r>
+        <w:t>Calls were also made to each of the debtors and questions were asked to determine their current financial situation.</w:t>
+      </w:r>
+    </w:p>
+    <w:p>
+      <w:pPr>
         <w:pStyle w:val="Heading2"/>
       </w:pPr>
-      <w:bookmarkStart w:id="5" w:name="_Toc527107608"/>
+      <w:bookmarkStart w:id="5" w:name="_Toc527196345"/>
       <w:r>
         <w:t>Feature Engineering</w:t>
       </w:r>
@@ -4311,7 +4230,7 @@
       <w:pPr>
         <w:pStyle w:val="Heading1"/>
       </w:pPr>
-      <w:bookmarkStart w:id="6" w:name="_Toc527107609"/>
+      <w:bookmarkStart w:id="6" w:name="_Toc527196346"/>
       <w:r>
         <w:lastRenderedPageBreak/>
         <w:t>Model the data</w:t>
@@ -4327,7 +4246,7 @@
       <w:pPr>
         <w:pStyle w:val="Heading2"/>
       </w:pPr>
-      <w:bookmarkStart w:id="7" w:name="_Toc527107610"/>
+      <w:bookmarkStart w:id="7" w:name="_Toc527196347"/>
       <w:r>
         <w:t>Logist</w:t>
       </w:r>
@@ -4348,7 +4267,7 @@
       <w:pPr>
         <w:pStyle w:val="Heading3"/>
       </w:pPr>
-      <w:bookmarkStart w:id="8" w:name="_Toc527107611"/>
+      <w:bookmarkStart w:id="8" w:name="_Toc527196348"/>
       <w:r>
         <w:t>Confusion Matrix Evaluation Metrics</w:t>
       </w:r>
@@ -4374,7 +4293,15 @@
         </w:numPr>
       </w:pPr>
       <w:r>
-        <w:t>The model produced classification rate of 76%, considered as ok accuracy.</w:t>
+        <w:t xml:space="preserve">The model produced classification rate of </w:t>
+      </w:r>
+      <w:r>
+        <w:t>82</w:t>
+      </w:r>
+      <w:bookmarkStart w:id="9" w:name="_GoBack"/>
+      <w:bookmarkEnd w:id="9"/>
+      <w:r>
+        <w:t>%, considered as ok accuracy.</w:t>
       </w:r>
     </w:p>
     <w:p>
@@ -4405,11 +4332,11 @@
       <w:pPr>
         <w:pStyle w:val="Heading3"/>
       </w:pPr>
-      <w:bookmarkStart w:id="9" w:name="_Toc527107612"/>
+      <w:bookmarkStart w:id="10" w:name="_Toc527196349"/>
       <w:r>
         <w:t>ROC Curve</w:t>
       </w:r>
-      <w:bookmarkEnd w:id="9"/>
+      <w:bookmarkEnd w:id="10"/>
     </w:p>
     <w:p>
       <w:pPr>
@@ -4570,14 +4497,14 @@
           <w:lang w:val="en-US"/>
         </w:rPr>
       </w:pPr>
-      <w:bookmarkStart w:id="10" w:name="_Toc527107613"/>
+      <w:bookmarkStart w:id="11" w:name="_Toc527196350"/>
       <w:r>
         <w:rPr>
           <w:lang w:val="en-US"/>
         </w:rPr>
         <w:t>IBM Watson Studio Model Evaluation</w:t>
       </w:r>
-      <w:bookmarkEnd w:id="10"/>
+      <w:bookmarkEnd w:id="11"/>
     </w:p>
     <w:p>
       <w:pPr>
@@ -4620,7 +4547,7 @@
           <w:lang w:val="en-US"/>
         </w:rPr>
       </w:pPr>
-      <w:bookmarkStart w:id="11" w:name="_Toc527107614"/>
+      <w:bookmarkStart w:id="12" w:name="_Toc527196351"/>
       <w:proofErr w:type="spellStart"/>
       <w:r>
         <w:rPr>
@@ -4628,7 +4555,7 @@
         </w:rPr>
         <w:t>DecisionTreeClassifier</w:t>
       </w:r>
-      <w:bookmarkEnd w:id="11"/>
+      <w:bookmarkEnd w:id="12"/>
       <w:proofErr w:type="spellEnd"/>
     </w:p>
     <w:p>
@@ -4718,14 +4645,14 @@
           <w:lang w:val="en-US"/>
         </w:rPr>
       </w:pPr>
-      <w:bookmarkStart w:id="12" w:name="_Toc527107615"/>
+      <w:bookmarkStart w:id="13" w:name="_Toc527196352"/>
       <w:r>
         <w:rPr>
           <w:lang w:val="en-US"/>
         </w:rPr>
         <w:t>ROC Curve</w:t>
       </w:r>
-      <w:bookmarkEnd w:id="12"/>
+      <w:bookmarkEnd w:id="13"/>
     </w:p>
     <w:p>
       <w:pPr>
@@ -4838,7 +4765,7 @@
           <w:lang w:val="en-US"/>
         </w:rPr>
       </w:pPr>
-      <w:bookmarkStart w:id="13" w:name="_Toc527107616"/>
+      <w:bookmarkStart w:id="14" w:name="_Toc527196353"/>
       <w:proofErr w:type="spellStart"/>
       <w:r>
         <w:rPr>
@@ -4847,7 +4774,7 @@
         <w:lastRenderedPageBreak/>
         <w:t>RandomForestClassifier</w:t>
       </w:r>
-      <w:bookmarkEnd w:id="13"/>
+      <w:bookmarkEnd w:id="14"/>
       <w:proofErr w:type="spellEnd"/>
     </w:p>
     <w:p>
@@ -4937,14 +4864,14 @@
           <w:lang w:val="en-US"/>
         </w:rPr>
       </w:pPr>
-      <w:bookmarkStart w:id="14" w:name="_Toc527107617"/>
+      <w:bookmarkStart w:id="15" w:name="_Toc527196354"/>
       <w:r>
         <w:rPr>
           <w:lang w:val="en-US"/>
         </w:rPr>
         <w:t>ROC Curve</w:t>
       </w:r>
-      <w:bookmarkEnd w:id="14"/>
+      <w:bookmarkEnd w:id="15"/>
     </w:p>
     <w:p>
       <w:pPr>
@@ -5045,14 +4972,14 @@
           <w:lang w:val="en-US"/>
         </w:rPr>
       </w:pPr>
-      <w:bookmarkStart w:id="15" w:name="_Toc527107618"/>
+      <w:bookmarkStart w:id="16" w:name="_Toc527196355"/>
       <w:r>
         <w:rPr>
           <w:lang w:val="en-US"/>
         </w:rPr>
         <w:t>IBM Watson Studio Model Evaluation</w:t>
       </w:r>
-      <w:bookmarkEnd w:id="15"/>
+      <w:bookmarkEnd w:id="16"/>
     </w:p>
     <w:p>
       <w:pPr>
@@ -5089,7 +5016,7 @@
           <w:lang w:val="en-US"/>
         </w:rPr>
       </w:pPr>
-      <w:bookmarkStart w:id="16" w:name="_Toc527107619"/>
+      <w:bookmarkStart w:id="17" w:name="_Toc527196356"/>
       <w:proofErr w:type="spellStart"/>
       <w:r>
         <w:rPr>
@@ -5097,7 +5024,7 @@
         </w:rPr>
         <w:t>XGBoost</w:t>
       </w:r>
-      <w:bookmarkEnd w:id="16"/>
+      <w:bookmarkEnd w:id="17"/>
       <w:proofErr w:type="spellEnd"/>
     </w:p>
     <w:p>
@@ -5139,14 +5066,13 @@
         <w:rPr>
           <w:lang w:val="en-US"/>
         </w:rPr>
-        <w:t xml:space="preserve">Accuracy determines how often the model is correct. We had an accuracy score of </w:t>
-      </w:r>
-      <w:proofErr w:type="gramStart"/>
+        <w:t>Accuracy determines how often the model is correct. We had an accuracy score of 84.</w:t>
+      </w:r>
       <w:r>
         <w:rPr>
           <w:lang w:val="en-US"/>
         </w:rPr>
-        <w:t>84.</w:t>
+        <w:t>62</w:t>
       </w:r>
       <w:r>
         <w:rPr>
@@ -5154,7 +5080,6 @@
         </w:rPr>
         <w:t>%</w:t>
       </w:r>
-      <w:proofErr w:type="gramEnd"/>
     </w:p>
     <w:p>
       <w:pPr>
@@ -5163,14 +5088,14 @@
           <w:lang w:val="en-US"/>
         </w:rPr>
       </w:pPr>
-      <w:bookmarkStart w:id="17" w:name="_Toc527107620"/>
+      <w:bookmarkStart w:id="18" w:name="_Toc527196357"/>
       <w:r>
         <w:rPr>
           <w:lang w:val="en-US"/>
         </w:rPr>
         <w:t>ROC Curve</w:t>
       </w:r>
-      <w:bookmarkEnd w:id="17"/>
+      <w:bookmarkEnd w:id="18"/>
     </w:p>
     <w:p>
       <w:pPr>
@@ -5242,14 +5167,14 @@
           <w:lang w:val="en-US"/>
         </w:rPr>
       </w:pPr>
-      <w:bookmarkStart w:id="18" w:name="_Toc527107621"/>
+      <w:bookmarkStart w:id="19" w:name="_Toc527196358"/>
       <w:r>
         <w:rPr>
           <w:lang w:val="en-US"/>
         </w:rPr>
         <w:t>IBM Watson Studio Model Evaluation</w:t>
       </w:r>
-      <w:bookmarkEnd w:id="18"/>
+      <w:bookmarkEnd w:id="19"/>
     </w:p>
     <w:p>
       <w:pPr>
@@ -5283,12 +5208,12 @@
       <w:pPr>
         <w:pStyle w:val="Heading2"/>
       </w:pPr>
-      <w:bookmarkStart w:id="19" w:name="_Toc527107622"/>
+      <w:bookmarkStart w:id="20" w:name="_Toc527196359"/>
       <w:proofErr w:type="spellStart"/>
       <w:r>
         <w:t>KNeighbors</w:t>
       </w:r>
-      <w:bookmarkEnd w:id="19"/>
+      <w:bookmarkEnd w:id="20"/>
       <w:proofErr w:type="spellEnd"/>
     </w:p>
     <w:p>
@@ -5370,7 +5295,19 @@
         <w:rPr>
           <w:lang w:val="en-US"/>
         </w:rPr>
-        <w:t>Accuracy determines how often the model is correct. We had an accuracy score of 82.9%</w:t>
+        <w:t xml:space="preserve">Accuracy determines how often the model is correct. We had an accuracy score of </w:t>
+      </w:r>
+      <w:r>
+        <w:rPr>
+          <w:lang w:val="en-US"/>
+        </w:rPr>
+        <w:t>93.3</w:t>
+      </w:r>
+      <w:r>
+        <w:rPr>
+          <w:lang w:val="en-US"/>
+        </w:rPr>
+        <w:t>%</w:t>
       </w:r>
     </w:p>
     <w:p>
@@ -5380,7 +5317,7 @@
           <w:lang w:val="en-US"/>
         </w:rPr>
       </w:pPr>
-      <w:bookmarkStart w:id="20" w:name="_Toc527107623"/>
+      <w:bookmarkStart w:id="21" w:name="_Toc527196360"/>
       <w:r>
         <w:rPr>
           <w:lang w:val="en-US"/>
@@ -5388,7 +5325,7 @@
         <w:lastRenderedPageBreak/>
         <w:t>Cross Validation</w:t>
       </w:r>
-      <w:bookmarkEnd w:id="20"/>
+      <w:bookmarkEnd w:id="21"/>
     </w:p>
     <w:p>
       <w:pPr>
@@ -5433,18 +5370,29 @@
       <w:pPr>
         <w:pStyle w:val="Heading1"/>
       </w:pPr>
-      <w:bookmarkStart w:id="21" w:name="_Toc527107624"/>
+      <w:bookmarkStart w:id="22" w:name="_Toc527196361"/>
       <w:r>
         <w:lastRenderedPageBreak/>
         <w:t>Evaluate the Model</w:t>
       </w:r>
-      <w:bookmarkEnd w:id="21"/>
+      <w:bookmarkEnd w:id="22"/>
     </w:p>
     <w:p>
       <w:pPr>
         <w:pStyle w:val="DefaultText"/>
       </w:pPr>
       <w:r>
+        <w:t xml:space="preserve">It is a bit difficult to evaluate the performance because each time we ran the models we </w:t>
+      </w:r>
+      <w:proofErr w:type="gramStart"/>
+      <w:r>
+        <w:t>inconsistent  scores</w:t>
+      </w:r>
+      <w:proofErr w:type="gramEnd"/>
+      <w:r>
+        <w:t xml:space="preserve"> for each model, however </w:t>
+      </w:r>
+      <w:r>
         <w:t xml:space="preserve">As we increased the model complexity the accuracy increased. </w:t>
       </w:r>
       <w:proofErr w:type="spellStart"/>
@@ -5494,14 +5442,272 @@
     </w:p>
     <w:p>
       <w:pPr>
+        <w:pStyle w:val="DefaultText"/>
+      </w:pPr>
+    </w:p>
+    <w:tbl>
+      <w:tblPr>
+        <w:tblStyle w:val="TableGrid"/>
+        <w:tblW w:w="0" w:type="auto"/>
+        <w:tblLook w:val="04A0" w:firstRow="1" w:lastRow="0" w:firstColumn="1" w:lastColumn="0" w:noHBand="0" w:noVBand="1"/>
+      </w:tblPr>
+      <w:tblGrid>
+        <w:gridCol w:w="4814"/>
+        <w:gridCol w:w="4814"/>
+      </w:tblGrid>
+      <w:tr>
+        <w:tc>
+          <w:tcPr>
+            <w:tcW w:w="4814" w:type="dxa"/>
+            <w:vAlign w:val="center"/>
+          </w:tcPr>
+          <w:p>
+            <w:pPr>
+              <w:pStyle w:val="DefaultText"/>
+              <w:jc w:val="center"/>
+            </w:pPr>
+            <w:r>
+              <w:t>Model</w:t>
+            </w:r>
+          </w:p>
+        </w:tc>
+        <w:tc>
+          <w:tcPr>
+            <w:tcW w:w="4814" w:type="dxa"/>
+          </w:tcPr>
+          <w:p>
+            <w:pPr>
+              <w:pStyle w:val="DefaultText"/>
+              <w:jc w:val="center"/>
+            </w:pPr>
+            <w:r>
+              <w:t>Accuracy</w:t>
+            </w:r>
+          </w:p>
+        </w:tc>
+      </w:tr>
+      <w:tr>
+        <w:tc>
+          <w:tcPr>
+            <w:tcW w:w="4814" w:type="dxa"/>
+          </w:tcPr>
+          <w:p>
+            <w:pPr>
+              <w:pStyle w:val="DefaultText"/>
+            </w:pPr>
+            <w:r>
+              <w:t>L</w:t>
+            </w:r>
+            <w:r>
+              <w:t xml:space="preserve">ogistic </w:t>
+            </w:r>
+            <w:r>
+              <w:t>R</w:t>
+            </w:r>
+            <w:r>
+              <w:t>egression</w:t>
+            </w:r>
+          </w:p>
+        </w:tc>
+        <w:tc>
+          <w:tcPr>
+            <w:tcW w:w="4814" w:type="dxa"/>
+          </w:tcPr>
+          <w:p>
+            <w:pPr>
+              <w:pStyle w:val="DefaultText"/>
+              <w:jc w:val="center"/>
+            </w:pPr>
+            <w:r>
+              <w:t>76.9</w:t>
+            </w:r>
+          </w:p>
+        </w:tc>
+      </w:tr>
+      <w:tr>
+        <w:tc>
+          <w:tcPr>
+            <w:tcW w:w="4814" w:type="dxa"/>
+          </w:tcPr>
+          <w:p>
+            <w:pPr>
+              <w:pStyle w:val="DefaultText"/>
+            </w:pPr>
+            <w:r>
+              <w:rPr>
+                <w:lang w:val="en-US"/>
+              </w:rPr>
+              <w:t>D</w:t>
+            </w:r>
+            <w:r>
+              <w:rPr>
+                <w:lang w:val="en-US"/>
+              </w:rPr>
+              <w:t xml:space="preserve">ecision </w:t>
+            </w:r>
+            <w:r>
+              <w:rPr>
+                <w:lang w:val="en-US"/>
+              </w:rPr>
+              <w:t>T</w:t>
+            </w:r>
+            <w:r>
+              <w:rPr>
+                <w:lang w:val="en-US"/>
+              </w:rPr>
+              <w:t>ree</w:t>
+            </w:r>
+          </w:p>
+        </w:tc>
+        <w:tc>
+          <w:tcPr>
+            <w:tcW w:w="4814" w:type="dxa"/>
+          </w:tcPr>
+          <w:p>
+            <w:pPr>
+              <w:pStyle w:val="DefaultText"/>
+              <w:jc w:val="center"/>
+            </w:pPr>
+            <w:r>
+              <w:t>69.2%</w:t>
+            </w:r>
+          </w:p>
+        </w:tc>
+      </w:tr>
+      <w:tr>
+        <w:tc>
+          <w:tcPr>
+            <w:tcW w:w="4814" w:type="dxa"/>
+          </w:tcPr>
+          <w:p>
+            <w:pPr>
+              <w:pStyle w:val="DefaultText"/>
+            </w:pPr>
+            <w:r>
+              <w:rPr>
+                <w:lang w:val="en-US"/>
+              </w:rPr>
+              <w:t>R</w:t>
+            </w:r>
+            <w:r>
+              <w:rPr>
+                <w:lang w:val="en-US"/>
+              </w:rPr>
+              <w:t xml:space="preserve">andom </w:t>
+            </w:r>
+            <w:r>
+              <w:rPr>
+                <w:lang w:val="en-US"/>
+              </w:rPr>
+              <w:t>F</w:t>
+            </w:r>
+            <w:r>
+              <w:rPr>
+                <w:lang w:val="en-US"/>
+              </w:rPr>
+              <w:t>orest</w:t>
+            </w:r>
+          </w:p>
+        </w:tc>
+        <w:tc>
+          <w:tcPr>
+            <w:tcW w:w="4814" w:type="dxa"/>
+          </w:tcPr>
+          <w:p>
+            <w:pPr>
+              <w:pStyle w:val="DefaultText"/>
+              <w:jc w:val="center"/>
+            </w:pPr>
+            <w:r>
+              <w:t>84.6%</w:t>
+            </w:r>
+          </w:p>
+        </w:tc>
+      </w:tr>
+      <w:tr>
+        <w:tc>
+          <w:tcPr>
+            <w:tcW w:w="4814" w:type="dxa"/>
+          </w:tcPr>
+          <w:p>
+            <w:pPr>
+              <w:pStyle w:val="DefaultText"/>
+            </w:pPr>
+            <w:proofErr w:type="spellStart"/>
+            <w:r>
+              <w:rPr>
+                <w:lang w:val="en-US"/>
+              </w:rPr>
+              <w:t>XGBoost</w:t>
+            </w:r>
+            <w:proofErr w:type="spellEnd"/>
+          </w:p>
+        </w:tc>
+        <w:tc>
+          <w:tcPr>
+            <w:tcW w:w="4814" w:type="dxa"/>
+          </w:tcPr>
+          <w:p>
+            <w:pPr>
+              <w:pStyle w:val="DefaultText"/>
+              <w:jc w:val="center"/>
+            </w:pPr>
+            <w:r>
+              <w:t>84.62%</w:t>
+            </w:r>
+          </w:p>
+        </w:tc>
+      </w:tr>
+      <w:tr>
+        <w:tc>
+          <w:tcPr>
+            <w:tcW w:w="4814" w:type="dxa"/>
+          </w:tcPr>
+          <w:p>
+            <w:pPr>
+              <w:pStyle w:val="DefaultText"/>
+            </w:pPr>
+            <w:r>
+              <w:t xml:space="preserve">K Nearest </w:t>
+            </w:r>
+            <w:proofErr w:type="spellStart"/>
+            <w:r>
+              <w:t>Neighbors</w:t>
+            </w:r>
+            <w:proofErr w:type="spellEnd"/>
+          </w:p>
+        </w:tc>
+        <w:tc>
+          <w:tcPr>
+            <w:tcW w:w="4814" w:type="dxa"/>
+          </w:tcPr>
+          <w:p>
+            <w:pPr>
+              <w:pStyle w:val="DefaultText"/>
+              <w:jc w:val="center"/>
+            </w:pPr>
+            <w:r>
+              <w:t>86.5%</w:t>
+            </w:r>
+          </w:p>
+        </w:tc>
+      </w:tr>
+    </w:tbl>
+    <w:p>
+      <w:pPr>
+        <w:pStyle w:val="DefaultText"/>
+      </w:pPr>
+    </w:p>
+    <w:p>
+      <w:pPr>
         <w:pStyle w:val="Heading1"/>
       </w:pPr>
-      <w:bookmarkStart w:id="22" w:name="_Toc527107625"/>
+      <w:bookmarkStart w:id="23" w:name="_Toc527196362"/>
       <w:r>
         <w:lastRenderedPageBreak/>
         <w:t>Answer the Problem</w:t>
       </w:r>
-      <w:bookmarkEnd w:id="22"/>
+      <w:bookmarkEnd w:id="23"/>
     </w:p>
     <w:p>
       <w:pPr>
@@ -5519,8 +5725,6 @@
       <w:r>
         <w:t xml:space="preserve">portfolio </w:t>
       </w:r>
-      <w:bookmarkStart w:id="23" w:name="_GoBack"/>
-      <w:bookmarkEnd w:id="23"/>
       <w:r>
         <w:t>of debt will have enough debtors that will repay the debt to produce a good return on the investment.</w:t>
       </w:r>
@@ -9819,6 +10023,7 @@
   <w:style w:type="character" w:default="1" w:styleId="DefaultParagraphFont">
     <w:name w:val="Default Paragraph Font"/>
     <w:uiPriority w:val="1"/>
+    <w:semiHidden/>
     <w:unhideWhenUsed/>
   </w:style>
   <w:style w:type="table" w:default="1" w:styleId="TableNormal">

</xml_diff>

<commit_message>
Cleaned up some typo's. This is the final commit for GA
</commit_message>
<xml_diff>
--- a/Executive Summary.docx
+++ b/Executive Summary.docx
@@ -140,8 +140,6 @@
       <w:pPr>
         <w:pStyle w:val="TitleDocinfo"/>
       </w:pPr>
-      <w:bookmarkStart w:id="0" w:name="_GoBack"/>
-      <w:bookmarkEnd w:id="0"/>
       <w:r>
         <w:t xml:space="preserve">Author: </w:t>
       </w:r>
@@ -184,7 +182,7 @@
         <w:rPr>
           <w:noProof/>
         </w:rPr>
-        <w:t>Wednesday, 17 October 2018</w:t>
+        <w:t>Friday, 19 October 2018</w:t>
       </w:r>
       <w:r>
         <w:fldChar w:fldCharType="end"/>
@@ -4821,11 +4819,11 @@
         <w:lastRenderedPageBreak/>
         <w:fldChar w:fldCharType="end"/>
       </w:r>
-      <w:bookmarkStart w:id="1" w:name="_Toc527543242"/>
+      <w:bookmarkStart w:id="0" w:name="_Toc527543242"/>
       <w:r>
         <w:t>Problem Statement</w:t>
       </w:r>
-      <w:bookmarkEnd w:id="1"/>
+      <w:bookmarkEnd w:id="0"/>
     </w:p>
     <w:p>
       <w:r>
@@ -5043,12 +5041,12 @@
       <w:pPr>
         <w:pStyle w:val="Heading1"/>
       </w:pPr>
-      <w:bookmarkStart w:id="2" w:name="_Toc527543243"/>
+      <w:bookmarkStart w:id="1" w:name="_Toc527543243"/>
       <w:r>
         <w:lastRenderedPageBreak/>
         <w:t>Gather Data</w:t>
       </w:r>
-      <w:bookmarkEnd w:id="2"/>
+      <w:bookmarkEnd w:id="1"/>
     </w:p>
     <w:p>
       <w:r>
@@ -5121,7 +5119,7 @@
           <w:lang w:val="en-US"/>
         </w:rPr>
       </w:pPr>
-      <w:bookmarkStart w:id="3" w:name="_Toc527543244"/>
+      <w:bookmarkStart w:id="2" w:name="_Toc527543244"/>
       <w:r>
         <w:rPr>
           <w:lang w:val="en-US"/>
@@ -5129,42 +5127,42 @@
         <w:lastRenderedPageBreak/>
         <w:t>Exploratory Data Analysis (EDA)</w:t>
       </w:r>
+      <w:bookmarkEnd w:id="2"/>
+    </w:p>
+    <w:p>
+      <w:r>
+        <w:t xml:space="preserve">Upon the initial look at the two spreadsheets it became clear that they were the same group of accounts. When the </w:t>
+      </w:r>
+      <w:r>
+        <w:t xml:space="preserve">portfolio </w:t>
+      </w:r>
+      <w:r>
+        <w:t>was purchased two people were doing the analysis. I’m guessing that the two spreadsheets were each individual’s work product. The first data set ha</w:t>
+      </w:r>
+      <w:r>
+        <w:t>d</w:t>
+      </w:r>
+      <w:r>
+        <w:t xml:space="preserve"> </w:t>
+      </w:r>
+      <w:proofErr w:type="gramStart"/>
+      <w:r>
+        <w:t>less</w:t>
+      </w:r>
+      <w:proofErr w:type="gramEnd"/>
+      <w:r>
+        <w:t xml:space="preserve"> missing data so we chose to work with it.</w:t>
+      </w:r>
+    </w:p>
+    <w:p>
+      <w:pPr>
+        <w:pStyle w:val="Heading2"/>
+      </w:pPr>
+      <w:bookmarkStart w:id="3" w:name="_Toc527543245"/>
+      <w:r>
+        <w:t>Data Dictionary</w:t>
+      </w:r>
       <w:bookmarkEnd w:id="3"/>
-    </w:p>
-    <w:p>
-      <w:r>
-        <w:t xml:space="preserve">Upon the initial look at the two spreadsheets it became clear that they were the same group of accounts. When the </w:t>
-      </w:r>
-      <w:r>
-        <w:t xml:space="preserve">portfolio </w:t>
-      </w:r>
-      <w:r>
-        <w:t>was purchased two people were doing the analysis. I’m guessing that the two spreadsheets were each individual’s work product. The first data set ha</w:t>
-      </w:r>
-      <w:r>
-        <w:t>d</w:t>
-      </w:r>
-      <w:r>
-        <w:t xml:space="preserve"> </w:t>
-      </w:r>
-      <w:proofErr w:type="gramStart"/>
-      <w:r>
-        <w:t>less</w:t>
-      </w:r>
-      <w:proofErr w:type="gramEnd"/>
-      <w:r>
-        <w:t xml:space="preserve"> missing data so we chose to work with it.</w:t>
-      </w:r>
-    </w:p>
-    <w:p>
-      <w:pPr>
-        <w:pStyle w:val="Heading2"/>
-      </w:pPr>
-      <w:bookmarkStart w:id="4" w:name="_Toc527543245"/>
-      <w:r>
-        <w:t>Data Dictionary</w:t>
-      </w:r>
-      <w:bookmarkEnd w:id="4"/>
     </w:p>
     <w:p>
       <w:pPr>
@@ -6512,11 +6510,11 @@
       <w:pPr>
         <w:pStyle w:val="Heading2"/>
       </w:pPr>
-      <w:bookmarkStart w:id="5" w:name="_Toc527543246"/>
+      <w:bookmarkStart w:id="4" w:name="_Toc527543246"/>
       <w:r>
         <w:t>Data interpretation and the workflow</w:t>
       </w:r>
-      <w:bookmarkEnd w:id="5"/>
+      <w:bookmarkEnd w:id="4"/>
     </w:p>
     <w:p>
       <w:pPr>
@@ -6629,11 +6627,11 @@
       <w:pPr>
         <w:pStyle w:val="Heading2"/>
       </w:pPr>
-      <w:bookmarkStart w:id="6" w:name="_Toc527543247"/>
+      <w:bookmarkStart w:id="5" w:name="_Toc527543247"/>
       <w:r>
         <w:t>Feature Engineering</w:t>
       </w:r>
-      <w:bookmarkEnd w:id="6"/>
+      <w:bookmarkEnd w:id="5"/>
     </w:p>
     <w:p>
       <w:pPr>
@@ -6731,30 +6729,30 @@
       <w:pPr>
         <w:pStyle w:val="Heading1"/>
       </w:pPr>
-      <w:bookmarkStart w:id="7" w:name="_Toc527543248"/>
+      <w:bookmarkStart w:id="6" w:name="_Toc527543248"/>
       <w:r>
         <w:lastRenderedPageBreak/>
         <w:t>Model Pre-processing</w:t>
       </w:r>
+      <w:bookmarkEnd w:id="6"/>
+    </w:p>
+    <w:p>
+      <w:pPr>
+        <w:pStyle w:val="DefaultText"/>
+      </w:pPr>
+      <w:r>
+        <w:t>Prior to fitting any models some pre-processing of the data will help build better models.</w:t>
+      </w:r>
+    </w:p>
+    <w:p>
+      <w:pPr>
+        <w:pStyle w:val="Heading2"/>
+      </w:pPr>
+      <w:bookmarkStart w:id="7" w:name="_Toc527543249"/>
+      <w:r>
+        <w:t>Scaling Data</w:t>
+      </w:r>
       <w:bookmarkEnd w:id="7"/>
-    </w:p>
-    <w:p>
-      <w:pPr>
-        <w:pStyle w:val="DefaultText"/>
-      </w:pPr>
-      <w:r>
-        <w:t>Prior to fitting any models some pre-processing of the data will help build better models.</w:t>
-      </w:r>
-    </w:p>
-    <w:p>
-      <w:pPr>
-        <w:pStyle w:val="Heading2"/>
-      </w:pPr>
-      <w:bookmarkStart w:id="8" w:name="_Toc527543249"/>
-      <w:r>
-        <w:t>Scaling Data</w:t>
-      </w:r>
-      <w:bookmarkEnd w:id="8"/>
     </w:p>
     <w:p>
       <w:pPr>
@@ -6792,7 +6790,7 @@
           <w:lang w:val="en-US"/>
         </w:rPr>
       </w:pPr>
-      <w:bookmarkStart w:id="9" w:name="_Toc527543250"/>
+      <w:bookmarkStart w:id="8" w:name="_Toc527543250"/>
       <w:r>
         <w:rPr>
           <w:shd w:val="clear" w:color="auto" w:fill="FFFFFF"/>
@@ -6800,34 +6798,34 @@
         </w:rPr>
         <w:t>Leave-One-Out Cross Validation</w:t>
       </w:r>
+      <w:bookmarkEnd w:id="8"/>
+    </w:p>
+    <w:p>
+      <w:r>
+        <w:rPr>
+          <w:bCs/>
+        </w:rPr>
+        <w:t xml:space="preserve">Because my data set is very small I incorporated the leave-on-out cross validation. </w:t>
+      </w:r>
+      <w:r>
+        <w:rPr>
+          <w:bCs/>
+        </w:rPr>
+        <w:t>Leave-one-out cross validation</w:t>
+      </w:r>
+      <w:r>
+        <w:t> is K-fold cross validation taken to its logical extreme, with K equal to N, the number of data points in the set. That means that N separate times, the function approximator is trained on all the data except for one point and a prediction is made for that point.</w:t>
+      </w:r>
+    </w:p>
+    <w:p>
+      <w:pPr>
+        <w:pStyle w:val="Heading2"/>
+      </w:pPr>
+      <w:bookmarkStart w:id="9" w:name="_Toc527543251"/>
+      <w:r>
+        <w:t>Stratified K-fold Cross Validation</w:t>
+      </w:r>
       <w:bookmarkEnd w:id="9"/>
-    </w:p>
-    <w:p>
-      <w:r>
-        <w:rPr>
-          <w:bCs/>
-        </w:rPr>
-        <w:t xml:space="preserve">Because my data set is very small I incorporated the leave-on-out cross validation. </w:t>
-      </w:r>
-      <w:r>
-        <w:rPr>
-          <w:bCs/>
-        </w:rPr>
-        <w:t>Leave-one-out cross validation</w:t>
-      </w:r>
-      <w:r>
-        <w:t> is K-fold cross validation taken to its logical extreme, with K equal to N, the number of data points in the set. That means that N separate times, the function approximator is trained on all the data except for one point and a prediction is made for that point.</w:t>
-      </w:r>
-    </w:p>
-    <w:p>
-      <w:pPr>
-        <w:pStyle w:val="Heading2"/>
-      </w:pPr>
-      <w:bookmarkStart w:id="10" w:name="_Toc527543251"/>
-      <w:r>
-        <w:t>Stratified K-fold Cross Validation</w:t>
-      </w:r>
-      <w:bookmarkEnd w:id="10"/>
     </w:p>
     <w:p>
       <w:pPr>
@@ -6859,11 +6857,49 @@
       <w:pPr>
         <w:pStyle w:val="Heading2"/>
       </w:pPr>
-      <w:bookmarkStart w:id="11" w:name="_Toc527543252"/>
+      <w:bookmarkStart w:id="10" w:name="_Toc527543252"/>
       <w:r>
         <w:t>SMOTE (Synthetic Minority Over-sampling Technique)</w:t>
       </w:r>
+      <w:bookmarkEnd w:id="10"/>
+    </w:p>
+    <w:p>
+      <w:pPr>
+        <w:pStyle w:val="DefaultText"/>
+        <w:rPr>
+          <w:lang w:val="en-US"/>
+        </w:rPr>
+      </w:pPr>
+      <w:r>
+        <w:rPr>
+          <w:lang w:val="en-US"/>
+        </w:rPr>
+        <w:t xml:space="preserve">Because there is not a lot of data we need to over-sample the data to get more samples of the minority class. </w:t>
+      </w:r>
+      <w:r>
+        <w:rPr>
+          <w:lang w:val="en-US"/>
+        </w:rPr>
+        <w:t>SMOTE is an oversampling method which creates “synthetic” example rather than oversampling by replacements. The minority class is over-sampled by taking each minority class sample and introducing synthetic examples along the line segments joining any/all of the k minority class nearest neighbors. Depending upon the amount of over-sampling required, neighbors from the k nearest neighbors are randomly chosen.</w:t>
+      </w:r>
+    </w:p>
+    <w:p>
+      <w:pPr>
+        <w:pStyle w:val="Heading2"/>
+        <w:rPr>
+          <w:lang w:val="en-US"/>
+        </w:rPr>
+      </w:pPr>
+      <w:bookmarkStart w:id="11" w:name="_Toc527543253"/>
+      <w:proofErr w:type="spellStart"/>
+      <w:r>
+        <w:rPr>
+          <w:lang w:val="en-US"/>
+        </w:rPr>
+        <w:t>GridSearch</w:t>
+      </w:r>
       <w:bookmarkEnd w:id="11"/>
+      <w:proofErr w:type="spellEnd"/>
     </w:p>
     <w:p>
       <w:pPr>
@@ -6876,124 +6912,86 @@
         <w:rPr>
           <w:lang w:val="en-US"/>
         </w:rPr>
-        <w:t xml:space="preserve">Because there is not a lot of data we need to over-sample the data to get more samples of the minority class. </w:t>
+        <w:t xml:space="preserve">Prior to fitting any </w:t>
       </w:r>
       <w:r>
         <w:rPr>
           <w:lang w:val="en-US"/>
         </w:rPr>
-        <w:t>SMOTE is an oversampling method which creates “synthetic” example rather than oversampling by replacements. The minority class is over-sampled by taking each minority class sample and introducing synthetic examples along the line segments joining any/all of the k minority class nearest neighbors. Depending upon the amount of over-sampling required, neighbors from the k nearest neighbors are randomly chosen.</w:t>
-      </w:r>
-    </w:p>
-    <w:p>
-      <w:pPr>
-        <w:pStyle w:val="Heading2"/>
+        <w:t>models,</w:t>
+      </w:r>
+      <w:r>
         <w:rPr>
           <w:lang w:val="en-US"/>
         </w:rPr>
-      </w:pPr>
-      <w:bookmarkStart w:id="12" w:name="_Toc527543253"/>
-      <w:proofErr w:type="spellStart"/>
-      <w:r>
+        <w:t xml:space="preserve"> I ran a grid search looking to fine the best hyper-parameters.</w:t>
+      </w:r>
+    </w:p>
+    <w:p>
+      <w:pPr>
+        <w:pStyle w:val="DefaultText"/>
         <w:rPr>
           <w:lang w:val="en-US"/>
         </w:rPr>
-        <w:t>GridSearch</w:t>
-      </w:r>
-      <w:bookmarkEnd w:id="12"/>
-      <w:proofErr w:type="spellEnd"/>
+      </w:pPr>
+      <w:r>
+        <w:rPr>
+          <w:lang w:val="en-US"/>
+        </w:rPr>
+        <w:t xml:space="preserve"> </w:t>
+      </w:r>
     </w:p>
     <w:p>
       <w:pPr>
         <w:pStyle w:val="DefaultText"/>
-        <w:rPr>
-          <w:lang w:val="en-US"/>
-        </w:rPr>
-      </w:pPr>
-      <w:r>
-        <w:rPr>
-          <w:lang w:val="en-US"/>
-        </w:rPr>
-        <w:t xml:space="preserve">Prior to fitting any </w:t>
-      </w:r>
-      <w:r>
-        <w:rPr>
-          <w:lang w:val="en-US"/>
-        </w:rPr>
-        <w:t>models,</w:t>
-      </w:r>
-      <w:r>
-        <w:rPr>
-          <w:lang w:val="en-US"/>
-        </w:rPr>
-        <w:t xml:space="preserve"> I ran a grid search looking to fine the best hyper-parameters.</w:t>
-      </w:r>
-    </w:p>
-    <w:p>
-      <w:pPr>
-        <w:pStyle w:val="DefaultText"/>
-        <w:rPr>
-          <w:lang w:val="en-US"/>
-        </w:rPr>
-      </w:pPr>
-      <w:r>
-        <w:rPr>
-          <w:lang w:val="en-US"/>
-        </w:rPr>
-        <w:t xml:space="preserve"> </w:t>
-      </w:r>
-    </w:p>
-    <w:p>
-      <w:pPr>
-        <w:pStyle w:val="DefaultText"/>
       </w:pPr>
     </w:p>
     <w:p>
       <w:pPr>
         <w:pStyle w:val="Heading1"/>
       </w:pPr>
-      <w:bookmarkStart w:id="13" w:name="_Toc527543254"/>
+      <w:bookmarkStart w:id="12" w:name="_Toc527543254"/>
       <w:r>
         <w:lastRenderedPageBreak/>
         <w:t>Model the data</w:t>
       </w:r>
+      <w:bookmarkEnd w:id="12"/>
+    </w:p>
+    <w:p>
+      <w:pPr>
+        <w:pStyle w:val="DefaultText"/>
+      </w:pPr>
+    </w:p>
+    <w:p>
+      <w:pPr>
+        <w:pStyle w:val="Heading2"/>
+      </w:pPr>
+      <w:bookmarkStart w:id="13" w:name="_Toc527543255"/>
+      <w:r>
+        <w:t>Logist</w:t>
+      </w:r>
+      <w:r>
+        <w:t>ic Regression</w:t>
+      </w:r>
       <w:bookmarkEnd w:id="13"/>
     </w:p>
     <w:p>
       <w:pPr>
         <w:pStyle w:val="DefaultText"/>
       </w:pPr>
-    </w:p>
-    <w:p>
-      <w:pPr>
-        <w:pStyle w:val="Heading2"/>
-      </w:pPr>
-      <w:bookmarkStart w:id="14" w:name="_Toc527543255"/>
-      <w:r>
-        <w:t>Logist</w:t>
-      </w:r>
-      <w:r>
-        <w:t>ic Regression</w:t>
+      <w:r>
+        <w:t xml:space="preserve">The first model I tried was a logistic regression. </w:t>
+      </w:r>
+    </w:p>
+    <w:p>
+      <w:pPr>
+        <w:pStyle w:val="Heading3"/>
+      </w:pPr>
+      <w:bookmarkStart w:id="14" w:name="_Toc527543256"/>
+      <w:r>
+        <w:t>Confusion Matrix Evaluation Metrics</w:t>
       </w:r>
       <w:bookmarkEnd w:id="14"/>
-    </w:p>
-    <w:p>
-      <w:pPr>
-        <w:pStyle w:val="DefaultText"/>
-      </w:pPr>
-      <w:r>
-        <w:t xml:space="preserve">The first model I tried was a logistic regression. </w:t>
-      </w:r>
-    </w:p>
-    <w:p>
-      <w:pPr>
-        <w:pStyle w:val="Heading3"/>
-      </w:pPr>
-      <w:bookmarkStart w:id="15" w:name="_Toc527543256"/>
-      <w:r>
-        <w:t>Confusion Matrix Evaluation Metrics</w:t>
-      </w:r>
-      <w:bookmarkEnd w:id="15"/>
     </w:p>
     <w:p>
       <w:pPr>
@@ -7093,11 +7091,11 @@
       <w:pPr>
         <w:pStyle w:val="Heading3"/>
       </w:pPr>
-      <w:bookmarkStart w:id="16" w:name="_Toc527543257"/>
+      <w:bookmarkStart w:id="15" w:name="_Toc527543257"/>
       <w:r>
         <w:t>ROC Curve</w:t>
       </w:r>
-      <w:bookmarkEnd w:id="16"/>
+      <w:bookmarkEnd w:id="15"/>
     </w:p>
     <w:p>
       <w:pPr>
@@ -7146,10 +7144,37 @@
       <w:pPr>
         <w:pStyle w:val="Heading3"/>
       </w:pPr>
-      <w:bookmarkStart w:id="17" w:name="_Toc527543258"/>
+      <w:bookmarkStart w:id="16" w:name="_Toc527543258"/>
       <w:r>
         <w:t>Cross Validation Score</w:t>
       </w:r>
+      <w:bookmarkEnd w:id="16"/>
+    </w:p>
+    <w:p>
+      <w:pPr>
+        <w:pStyle w:val="DefaultText"/>
+      </w:pPr>
+      <w:r>
+        <w:t xml:space="preserve">The cross-validation score was </w:t>
+      </w:r>
+      <w:r>
+        <w:t>86.</w:t>
+      </w:r>
+      <w:r>
+        <w:t>3</w:t>
+      </w:r>
+      <w:r>
+        <w:t>%</w:t>
+      </w:r>
+    </w:p>
+    <w:p>
+      <w:pPr>
+        <w:pStyle w:val="Heading3"/>
+      </w:pPr>
+      <w:bookmarkStart w:id="17" w:name="_Toc527543259"/>
+      <w:r>
+        <w:t>Stratified K-fold Cross Validation</w:t>
+      </w:r>
       <w:bookmarkEnd w:id="17"/>
     </w:p>
     <w:p>
@@ -7157,98 +7182,74 @@
         <w:pStyle w:val="DefaultText"/>
       </w:pPr>
       <w:r>
-        <w:t xml:space="preserve">The cross-validation score was </w:t>
-      </w:r>
-      <w:r>
-        <w:t>86.49</w:t>
-      </w:r>
-      <w:r>
-        <w:t>%</w:t>
+        <w:t>The Stratified K-fold cross-validation score was 86.49%</w:t>
       </w:r>
     </w:p>
     <w:p>
       <w:pPr>
         <w:pStyle w:val="Heading3"/>
-      </w:pPr>
-      <w:bookmarkStart w:id="18" w:name="_Toc527543259"/>
-      <w:r>
-        <w:t>Stratified K-fold Cross Validation</w:t>
+        <w:rPr>
+          <w:lang w:val="en-US"/>
+        </w:rPr>
+      </w:pPr>
+      <w:bookmarkStart w:id="18" w:name="_Toc527543260"/>
+      <w:r>
+        <w:rPr>
+          <w:lang w:val="en-US"/>
+        </w:rPr>
+        <w:t>IBM Watson Studio Model Evaluation</w:t>
       </w:r>
       <w:bookmarkEnd w:id="18"/>
     </w:p>
     <w:p>
       <w:pPr>
         <w:pStyle w:val="DefaultText"/>
-      </w:pPr>
-      <w:r>
-        <w:t>The Stratified K-fold cross-validation score was 86.49%</w:t>
+        <w:rPr>
+          <w:lang w:val="en-US"/>
+        </w:rPr>
+      </w:pPr>
+      <w:r>
+        <w:rPr>
+          <w:lang w:val="en-US"/>
+        </w:rPr>
+        <w:t xml:space="preserve">I wanted to see how Watson Studio’s automated model builder would do with this data. It’s version of a Logistic Regression </w:t>
+      </w:r>
+      <w:r>
+        <w:rPr>
+          <w:lang w:val="en-US"/>
+        </w:rPr>
+        <w:t xml:space="preserve">model gave </w:t>
+      </w:r>
+      <w:proofErr w:type="gramStart"/>
+      <w:r>
+        <w:rPr>
+          <w:lang w:val="en-US"/>
+        </w:rPr>
+        <w:t>a</w:t>
+      </w:r>
+      <w:proofErr w:type="gramEnd"/>
+      <w:r>
+        <w:rPr>
+          <w:lang w:val="en-US"/>
+        </w:rPr>
+        <w:t xml:space="preserve"> AUC score of .7, however the overall evaluation was “poor”.</w:t>
+      </w:r>
+      <w:r>
+        <w:rPr>
+          <w:lang w:val="en-US"/>
+        </w:rPr>
+        <w:t xml:space="preserve"> The automated model builder doesn’t allow for the user to see the code that creates the model. That being said I was not able to tune it.</w:t>
       </w:r>
     </w:p>
     <w:p>
       <w:pPr>
         <w:pStyle w:val="Heading3"/>
-        <w:rPr>
-          <w:lang w:val="en-US"/>
-        </w:rPr>
-      </w:pPr>
-      <w:bookmarkStart w:id="19" w:name="_Toc527543260"/>
-      <w:r>
-        <w:rPr>
-          <w:lang w:val="en-US"/>
-        </w:rPr>
-        <w:t>IBM Watson Studio Model Evaluation</w:t>
+      </w:pPr>
+      <w:bookmarkStart w:id="19" w:name="_Toc527543261"/>
+      <w:r>
+        <w:t>Overall Evaluation</w:t>
       </w:r>
       <w:bookmarkEnd w:id="19"/>
-    </w:p>
-    <w:p>
-      <w:pPr>
-        <w:pStyle w:val="DefaultText"/>
-        <w:rPr>
-          <w:lang w:val="en-US"/>
-        </w:rPr>
-      </w:pPr>
-      <w:r>
-        <w:rPr>
-          <w:lang w:val="en-US"/>
-        </w:rPr>
-        <w:t xml:space="preserve">I wanted to see how Watson Studio’s automated model builder would do with this data. It’s version of a Logistic Regression </w:t>
-      </w:r>
-      <w:r>
-        <w:rPr>
-          <w:lang w:val="en-US"/>
-        </w:rPr>
-        <w:t xml:space="preserve">model gave </w:t>
-      </w:r>
-      <w:proofErr w:type="gramStart"/>
-      <w:r>
-        <w:rPr>
-          <w:lang w:val="en-US"/>
-        </w:rPr>
-        <w:t>a</w:t>
-      </w:r>
-      <w:proofErr w:type="gramEnd"/>
-      <w:r>
-        <w:rPr>
-          <w:lang w:val="en-US"/>
-        </w:rPr>
-        <w:t xml:space="preserve"> AUC score of .7, however the overall evaluation was “poor”.</w:t>
-      </w:r>
-      <w:r>
-        <w:rPr>
-          <w:lang w:val="en-US"/>
-        </w:rPr>
-        <w:t xml:space="preserve"> The automated model builder doesn’t allow for the user to see the code that creates the model. That being said I was not able to tune it.</w:t>
-      </w:r>
-    </w:p>
-    <w:p>
-      <w:pPr>
-        <w:pStyle w:val="Heading3"/>
-      </w:pPr>
-      <w:bookmarkStart w:id="20" w:name="_Toc527543261"/>
-      <w:r>
-        <w:t>Overall Evaluation</w:t>
-      </w:r>
-      <w:bookmarkEnd w:id="20"/>
     </w:p>
     <w:p>
       <w:pPr>
@@ -7325,7 +7326,7 @@
           <w:lang w:val="en-US"/>
         </w:rPr>
       </w:pPr>
-      <w:bookmarkStart w:id="21" w:name="_Toc527543262"/>
+      <w:bookmarkStart w:id="20" w:name="_Toc527543262"/>
       <w:proofErr w:type="spellStart"/>
       <w:r>
         <w:rPr>
@@ -7334,106 +7335,106 @@
         <w:lastRenderedPageBreak/>
         <w:t>DecisionTreeClassifier</w:t>
       </w:r>
+      <w:bookmarkEnd w:id="20"/>
+      <w:proofErr w:type="spellEnd"/>
+    </w:p>
+    <w:p>
+      <w:pPr>
+        <w:pStyle w:val="DefaultText"/>
+        <w:rPr>
+          <w:lang w:val="en-US"/>
+        </w:rPr>
+      </w:pPr>
+      <w:r>
+        <w:rPr>
+          <w:lang w:val="en-US"/>
+        </w:rPr>
+        <w:t xml:space="preserve">The next model I tried was a single decision tree classifier. I found that there were </w:t>
+      </w:r>
+      <w:r>
+        <w:rPr>
+          <w:lang w:val="en-US"/>
+        </w:rPr>
+        <w:t>three</w:t>
+      </w:r>
+      <w:r>
+        <w:rPr>
+          <w:lang w:val="en-US"/>
+        </w:rPr>
+        <w:t xml:space="preserve"> important features for this model; </w:t>
+      </w:r>
+      <w:r>
+        <w:rPr>
+          <w:lang w:val="en-US"/>
+        </w:rPr>
+        <w:t>“</w:t>
+      </w:r>
+      <w:r>
+        <w:t xml:space="preserve">Interests </w:t>
+      </w:r>
+      <w:r>
+        <w:rPr>
+          <w:lang w:val="en-US"/>
+        </w:rPr>
+        <w:t xml:space="preserve">Fees”, </w:t>
+      </w:r>
+      <w:r>
+        <w:rPr>
+          <w:lang w:val="en-US"/>
+        </w:rPr>
+        <w:t>“</w:t>
+      </w:r>
+      <w:proofErr w:type="spellStart"/>
+      <w:r>
+        <w:rPr>
+          <w:lang w:val="en-US"/>
+        </w:rPr>
+        <w:t>Cycle_Quanternary</w:t>
+      </w:r>
+      <w:proofErr w:type="spellEnd"/>
+      <w:r>
+        <w:rPr>
+          <w:lang w:val="en-US"/>
+        </w:rPr>
+        <w:t xml:space="preserve">”, </w:t>
+      </w:r>
+      <w:r>
+        <w:rPr>
+          <w:lang w:val="en-US"/>
+        </w:rPr>
+        <w:t xml:space="preserve">and </w:t>
+      </w:r>
+      <w:r>
+        <w:rPr>
+          <w:lang w:val="en-US"/>
+        </w:rPr>
+        <w:t>“OOS Days Left”</w:t>
+      </w:r>
+      <w:r>
+        <w:rPr>
+          <w:lang w:val="en-US"/>
+        </w:rPr>
+        <w:t>.</w:t>
+      </w:r>
+    </w:p>
+    <w:p>
+      <w:pPr>
+        <w:pStyle w:val="Heading3"/>
+        <w:rPr>
+          <w:lang w:val="en-US"/>
+        </w:rPr>
+      </w:pPr>
+      <w:bookmarkStart w:id="21" w:name="_Toc527543263"/>
+      <w:r>
+        <w:t>Confusion Matrix Evaluation Metric</w:t>
+      </w:r>
+      <w:r>
+        <w:rPr>
+          <w:lang w:val="en-US"/>
+        </w:rPr>
+        <w:t>s</w:t>
+      </w:r>
       <w:bookmarkEnd w:id="21"/>
-      <w:proofErr w:type="spellEnd"/>
-    </w:p>
-    <w:p>
-      <w:pPr>
-        <w:pStyle w:val="DefaultText"/>
-        <w:rPr>
-          <w:lang w:val="en-US"/>
-        </w:rPr>
-      </w:pPr>
-      <w:r>
-        <w:rPr>
-          <w:lang w:val="en-US"/>
-        </w:rPr>
-        <w:t xml:space="preserve">The next model I tried was a single decision tree classifier. I found that there were </w:t>
-      </w:r>
-      <w:r>
-        <w:rPr>
-          <w:lang w:val="en-US"/>
-        </w:rPr>
-        <w:t>three</w:t>
-      </w:r>
-      <w:r>
-        <w:rPr>
-          <w:lang w:val="en-US"/>
-        </w:rPr>
-        <w:t xml:space="preserve"> important features for this model; </w:t>
-      </w:r>
-      <w:r>
-        <w:rPr>
-          <w:lang w:val="en-US"/>
-        </w:rPr>
-        <w:t>“</w:t>
-      </w:r>
-      <w:r>
-        <w:t xml:space="preserve">Interests </w:t>
-      </w:r>
-      <w:r>
-        <w:rPr>
-          <w:lang w:val="en-US"/>
-        </w:rPr>
-        <w:t xml:space="preserve">Fees”, </w:t>
-      </w:r>
-      <w:r>
-        <w:rPr>
-          <w:lang w:val="en-US"/>
-        </w:rPr>
-        <w:t>“</w:t>
-      </w:r>
-      <w:proofErr w:type="spellStart"/>
-      <w:r>
-        <w:rPr>
-          <w:lang w:val="en-US"/>
-        </w:rPr>
-        <w:t>Cycle_Quanternary</w:t>
-      </w:r>
-      <w:proofErr w:type="spellEnd"/>
-      <w:r>
-        <w:rPr>
-          <w:lang w:val="en-US"/>
-        </w:rPr>
-        <w:t xml:space="preserve">”, </w:t>
-      </w:r>
-      <w:r>
-        <w:rPr>
-          <w:lang w:val="en-US"/>
-        </w:rPr>
-        <w:t xml:space="preserve">and </w:t>
-      </w:r>
-      <w:r>
-        <w:rPr>
-          <w:lang w:val="en-US"/>
-        </w:rPr>
-        <w:t>“OOS Days Left”</w:t>
-      </w:r>
-      <w:r>
-        <w:rPr>
-          <w:lang w:val="en-US"/>
-        </w:rPr>
-        <w:t>.</w:t>
-      </w:r>
-    </w:p>
-    <w:p>
-      <w:pPr>
-        <w:pStyle w:val="Heading3"/>
-        <w:rPr>
-          <w:lang w:val="en-US"/>
-        </w:rPr>
-      </w:pPr>
-      <w:bookmarkStart w:id="22" w:name="_Toc527543263"/>
-      <w:r>
-        <w:t>Confusion Matrix Evaluation Metric</w:t>
-      </w:r>
-      <w:r>
-        <w:rPr>
-          <w:lang w:val="en-US"/>
-        </w:rPr>
-        <w:t>s</w:t>
-      </w:r>
-      <w:bookmarkEnd w:id="22"/>
     </w:p>
     <w:p>
       <w:pPr>
@@ -7534,14 +7535,14 @@
         </w:rPr>
         <w:t xml:space="preserve"> </w:t>
       </w:r>
-      <w:bookmarkStart w:id="23" w:name="_Toc527543264"/>
+      <w:bookmarkStart w:id="22" w:name="_Toc527543264"/>
       <w:r>
         <w:rPr>
           <w:lang w:val="en-US"/>
         </w:rPr>
         <w:t>ROC Curve</w:t>
       </w:r>
-      <w:bookmarkEnd w:id="23"/>
+      <w:bookmarkEnd w:id="22"/>
     </w:p>
     <w:p>
       <w:pPr>
@@ -7652,10 +7653,37 @@
       <w:pPr>
         <w:pStyle w:val="Heading3"/>
       </w:pPr>
-      <w:bookmarkStart w:id="24" w:name="_Toc527543265"/>
+      <w:bookmarkStart w:id="23" w:name="_Toc527543265"/>
       <w:r>
         <w:t>Cross Validation Score</w:t>
       </w:r>
+      <w:bookmarkEnd w:id="23"/>
+    </w:p>
+    <w:p>
+      <w:pPr>
+        <w:pStyle w:val="DefaultText"/>
+      </w:pPr>
+      <w:r>
+        <w:t xml:space="preserve">The cross-validation score was </w:t>
+      </w:r>
+      <w:r>
+        <w:t>86.</w:t>
+      </w:r>
+      <w:r>
+        <w:t>3</w:t>
+      </w:r>
+      <w:r>
+        <w:t>%</w:t>
+      </w:r>
+    </w:p>
+    <w:p>
+      <w:pPr>
+        <w:pStyle w:val="Heading3"/>
+      </w:pPr>
+      <w:bookmarkStart w:id="24" w:name="_Toc527543266"/>
+      <w:r>
+        <w:t>Stratified K-fold Cross Validation</w:t>
+      </w:r>
       <w:bookmarkEnd w:id="24"/>
     </w:p>
     <w:p>
@@ -7663,42 +7691,18 @@
         <w:pStyle w:val="DefaultText"/>
       </w:pPr>
       <w:r>
-        <w:t xml:space="preserve">The cross-validation score was </w:t>
-      </w:r>
-      <w:r>
-        <w:t>86.49</w:t>
-      </w:r>
-      <w:r>
-        <w:t>%</w:t>
+        <w:t>The cross-validation score was 77.03%</w:t>
       </w:r>
     </w:p>
     <w:p>
       <w:pPr>
         <w:pStyle w:val="Heading3"/>
       </w:pPr>
-      <w:bookmarkStart w:id="25" w:name="_Toc527543266"/>
-      <w:r>
-        <w:t>Stratified K-fold Cross Validation</w:t>
+      <w:bookmarkStart w:id="25" w:name="_Toc527543267"/>
+      <w:r>
+        <w:t>Overall Evaluation</w:t>
       </w:r>
       <w:bookmarkEnd w:id="25"/>
-    </w:p>
-    <w:p>
-      <w:pPr>
-        <w:pStyle w:val="DefaultText"/>
-      </w:pPr>
-      <w:r>
-        <w:t>The cross-validation score was 77.03%</w:t>
-      </w:r>
-    </w:p>
-    <w:p>
-      <w:pPr>
-        <w:pStyle w:val="Heading3"/>
-      </w:pPr>
-      <w:bookmarkStart w:id="26" w:name="_Toc527543267"/>
-      <w:r>
-        <w:t>Overall Evaluation</w:t>
-      </w:r>
-      <w:bookmarkEnd w:id="26"/>
     </w:p>
     <w:p>
       <w:pPr>
@@ -7812,7 +7816,7 @@
           <w:lang w:val="en-US"/>
         </w:rPr>
       </w:pPr>
-      <w:bookmarkStart w:id="27" w:name="_Toc527543268"/>
+      <w:bookmarkStart w:id="26" w:name="_Toc527543268"/>
       <w:proofErr w:type="spellStart"/>
       <w:r>
         <w:rPr>
@@ -7820,107 +7824,107 @@
         </w:rPr>
         <w:t>RandomForestClassifier</w:t>
       </w:r>
+      <w:bookmarkEnd w:id="26"/>
+      <w:proofErr w:type="spellEnd"/>
+    </w:p>
+    <w:p>
+      <w:pPr>
+        <w:pStyle w:val="DefaultText"/>
+        <w:rPr>
+          <w:lang w:val="en-US"/>
+        </w:rPr>
+      </w:pPr>
+      <w:r>
+        <w:rPr>
+          <w:lang w:val="en-US"/>
+        </w:rPr>
+        <w:t>Our next model was a random forest.</w:t>
+      </w:r>
+      <w:r>
+        <w:rPr>
+          <w:lang w:val="en-US"/>
+        </w:rPr>
+        <w:t xml:space="preserve"> </w:t>
+      </w:r>
+      <w:r>
+        <w:rPr>
+          <w:lang w:val="en-US"/>
+        </w:rPr>
+        <w:t>I</w:t>
+      </w:r>
+      <w:r>
+        <w:rPr>
+          <w:lang w:val="en-US"/>
+        </w:rPr>
+        <w:t xml:space="preserve"> found that there were eight important features for this model; “Interest Fees”, “Last Pay Amount”, “OOS Days Left”, “Remaining Balance”, “</w:t>
+      </w:r>
+      <w:proofErr w:type="spellStart"/>
+      <w:r>
+        <w:rPr>
+          <w:lang w:val="en-US"/>
+        </w:rPr>
+        <w:t>Cycle_Quanternary</w:t>
+      </w:r>
+      <w:proofErr w:type="spellEnd"/>
+      <w:r>
+        <w:rPr>
+          <w:lang w:val="en-US"/>
+        </w:rPr>
+        <w:t>”, “</w:t>
+      </w:r>
+      <w:proofErr w:type="spellStart"/>
+      <w:r>
+        <w:rPr>
+          <w:lang w:val="en-US"/>
+        </w:rPr>
+        <w:t>Cycle_Tertiary</w:t>
+      </w:r>
+      <w:proofErr w:type="spellEnd"/>
+      <w:r>
+        <w:rPr>
+          <w:lang w:val="en-US"/>
+        </w:rPr>
+        <w:t>”, “Interest Rate”, and “</w:t>
+      </w:r>
+      <w:proofErr w:type="spellStart"/>
+      <w:r>
+        <w:rPr>
+          <w:lang w:val="en-US"/>
+        </w:rPr>
+        <w:t>Cycle_Secondary</w:t>
+      </w:r>
+      <w:proofErr w:type="spellEnd"/>
+      <w:r>
+        <w:rPr>
+          <w:lang w:val="en-US"/>
+        </w:rPr>
+        <w:t>”</w:t>
+      </w:r>
+      <w:r>
+        <w:rPr>
+          <w:lang w:val="en-US"/>
+        </w:rPr>
+        <w:t>.</w:t>
+      </w:r>
+    </w:p>
+    <w:p>
+      <w:pPr>
+        <w:pStyle w:val="Heading3"/>
+        <w:rPr>
+          <w:lang w:val="en-US"/>
+        </w:rPr>
+      </w:pPr>
+      <w:bookmarkStart w:id="27" w:name="_Toc527543269"/>
+      <w:r>
+        <w:t>Confusion Matrix Evaluation Metric</w:t>
+      </w:r>
+      <w:r>
+        <w:rPr>
+          <w:lang w:val="en-US"/>
+        </w:rPr>
+        <w:t>s</w:t>
+      </w:r>
       <w:bookmarkEnd w:id="27"/>
-      <w:proofErr w:type="spellEnd"/>
-    </w:p>
-    <w:p>
-      <w:pPr>
-        <w:pStyle w:val="DefaultText"/>
-        <w:rPr>
-          <w:lang w:val="en-US"/>
-        </w:rPr>
-      </w:pPr>
-      <w:r>
-        <w:rPr>
-          <w:lang w:val="en-US"/>
-        </w:rPr>
-        <w:t>Our next model was a random forest.</w:t>
-      </w:r>
-      <w:r>
-        <w:rPr>
-          <w:lang w:val="en-US"/>
-        </w:rPr>
-        <w:t xml:space="preserve"> </w:t>
-      </w:r>
-      <w:r>
-        <w:rPr>
-          <w:lang w:val="en-US"/>
-        </w:rPr>
-        <w:t>I</w:t>
-      </w:r>
-      <w:r>
-        <w:rPr>
-          <w:lang w:val="en-US"/>
-        </w:rPr>
-        <w:t xml:space="preserve"> found that there were eight important features for this model; “Interest Fees”, “Last Pay Amount”, “OOS Days Left”, “Remaining Balance”, “</w:t>
-      </w:r>
-      <w:proofErr w:type="spellStart"/>
-      <w:r>
-        <w:rPr>
-          <w:lang w:val="en-US"/>
-        </w:rPr>
-        <w:t>Cycle_Quanternary</w:t>
-      </w:r>
-      <w:proofErr w:type="spellEnd"/>
-      <w:r>
-        <w:rPr>
-          <w:lang w:val="en-US"/>
-        </w:rPr>
-        <w:t>”, “</w:t>
-      </w:r>
-      <w:proofErr w:type="spellStart"/>
-      <w:r>
-        <w:rPr>
-          <w:lang w:val="en-US"/>
-        </w:rPr>
-        <w:t>Cycle_Tertiary</w:t>
-      </w:r>
-      <w:proofErr w:type="spellEnd"/>
-      <w:r>
-        <w:rPr>
-          <w:lang w:val="en-US"/>
-        </w:rPr>
-        <w:t>”, “Interest Rate”, and “</w:t>
-      </w:r>
-      <w:proofErr w:type="spellStart"/>
-      <w:r>
-        <w:rPr>
-          <w:lang w:val="en-US"/>
-        </w:rPr>
-        <w:t>Cycle_Secondary</w:t>
-      </w:r>
-      <w:proofErr w:type="spellEnd"/>
-      <w:r>
-        <w:rPr>
-          <w:lang w:val="en-US"/>
-        </w:rPr>
-        <w:t>”</w:t>
-      </w:r>
-      <w:r>
-        <w:rPr>
-          <w:lang w:val="en-US"/>
-        </w:rPr>
-        <w:t>.</w:t>
-      </w:r>
-    </w:p>
-    <w:p>
-      <w:pPr>
-        <w:pStyle w:val="Heading3"/>
-        <w:rPr>
-          <w:lang w:val="en-US"/>
-        </w:rPr>
-      </w:pPr>
-      <w:bookmarkStart w:id="28" w:name="_Toc527543269"/>
-      <w:r>
-        <w:t>Confusion Matrix Evaluation Metric</w:t>
-      </w:r>
-      <w:r>
-        <w:rPr>
-          <w:lang w:val="en-US"/>
-        </w:rPr>
-        <w:t>s</w:t>
-      </w:r>
-      <w:bookmarkEnd w:id="28"/>
     </w:p>
     <w:p>
       <w:pPr>
@@ -8016,14 +8020,14 @@
           <w:lang w:val="en-US"/>
         </w:rPr>
       </w:pPr>
-      <w:bookmarkStart w:id="29" w:name="_Toc527543270"/>
+      <w:bookmarkStart w:id="28" w:name="_Toc527543270"/>
       <w:r>
         <w:rPr>
           <w:lang w:val="en-US"/>
         </w:rPr>
         <w:t>ROC Curve</w:t>
       </w:r>
-      <w:bookmarkEnd w:id="29"/>
+      <w:bookmarkEnd w:id="28"/>
     </w:p>
     <w:p>
       <w:pPr>
@@ -8097,7 +8101,7 @@
           <w:szCs w:val="22"/>
           <w:shd w:val="clear" w:color="auto" w:fill="FFFFFF"/>
         </w:rPr>
-        <w:t>0.947</w:t>
+        <w:t>1</w:t>
       </w:r>
       <w:r>
         <w:rPr>
@@ -8107,17 +8111,44 @@
           <w:szCs w:val="22"/>
           <w:shd w:val="clear" w:color="auto" w:fill="FFFFFF"/>
         </w:rPr>
-        <w:t>. AUC score 1 represents perfect classifier.</w:t>
+        <w:t xml:space="preserve"> AUC score 1 represents perfect classifier.</w:t>
       </w:r>
     </w:p>
     <w:p>
       <w:pPr>
         <w:pStyle w:val="Heading3"/>
       </w:pPr>
-      <w:bookmarkStart w:id="30" w:name="_Toc527543271"/>
+      <w:bookmarkStart w:id="29" w:name="_Toc527543271"/>
       <w:r>
         <w:t>Cross Validation Score</w:t>
       </w:r>
+      <w:bookmarkEnd w:id="29"/>
+    </w:p>
+    <w:p>
+      <w:pPr>
+        <w:pStyle w:val="DefaultText"/>
+      </w:pPr>
+      <w:r>
+        <w:t xml:space="preserve">The cross-validation score was </w:t>
+      </w:r>
+      <w:r>
+        <w:t>9</w:t>
+      </w:r>
+      <w:r>
+        <w:t>1.78</w:t>
+      </w:r>
+      <w:r>
+        <w:t>%</w:t>
+      </w:r>
+    </w:p>
+    <w:p>
+      <w:pPr>
+        <w:pStyle w:val="Heading3"/>
+      </w:pPr>
+      <w:bookmarkStart w:id="30" w:name="_Toc527543272"/>
+      <w:r>
+        <w:t>Stratified K-fold Cross Validation</w:t>
+      </w:r>
       <w:bookmarkEnd w:id="30"/>
     </w:p>
     <w:p>
@@ -8125,42 +8156,18 @@
         <w:pStyle w:val="DefaultText"/>
       </w:pPr>
       <w:r>
-        <w:t xml:space="preserve">The cross-validation score was </w:t>
-      </w:r>
-      <w:r>
-        <w:t>94.59</w:t>
-      </w:r>
-      <w:r>
-        <w:t>%</w:t>
+        <w:t>The cross-validation score was 90.54%</w:t>
       </w:r>
     </w:p>
     <w:p>
       <w:pPr>
         <w:pStyle w:val="Heading3"/>
       </w:pPr>
-      <w:bookmarkStart w:id="31" w:name="_Toc527543272"/>
-      <w:r>
-        <w:t>Stratified K-fold Cross Validation</w:t>
+      <w:bookmarkStart w:id="31" w:name="_Toc527543273"/>
+      <w:r>
+        <w:t>Overall Evaluation</w:t>
       </w:r>
       <w:bookmarkEnd w:id="31"/>
-    </w:p>
-    <w:p>
-      <w:pPr>
-        <w:pStyle w:val="DefaultText"/>
-      </w:pPr>
-      <w:r>
-        <w:t>The cross-validation score was 90.54%</w:t>
-      </w:r>
-    </w:p>
-    <w:p>
-      <w:pPr>
-        <w:pStyle w:val="Heading3"/>
-      </w:pPr>
-      <w:bookmarkStart w:id="32" w:name="_Toc527543273"/>
-      <w:r>
-        <w:t>Overall Evaluation</w:t>
-      </w:r>
-      <w:bookmarkEnd w:id="32"/>
     </w:p>
     <w:p>
       <w:pPr>
@@ -8210,126 +8217,126 @@
           <w:lang w:val="en-US"/>
         </w:rPr>
       </w:pPr>
-      <w:bookmarkStart w:id="33" w:name="_Toc527543274"/>
+      <w:bookmarkStart w:id="32" w:name="_Toc527543274"/>
       <w:r>
         <w:rPr>
           <w:lang w:val="en-US"/>
         </w:rPr>
         <w:t>IBM Watson Studio Model Evaluation</w:t>
       </w:r>
+      <w:bookmarkEnd w:id="32"/>
+    </w:p>
+    <w:p>
+      <w:pPr>
+        <w:pStyle w:val="DefaultText"/>
+        <w:rPr>
+          <w:lang w:val="en-US"/>
+        </w:rPr>
+      </w:pPr>
+      <w:r>
+        <w:rPr>
+          <w:lang w:val="en-US"/>
+        </w:rPr>
+        <w:t xml:space="preserve">I wanted to see how Watson Studio’s automated model builder would do with this data. It’s version of a Random Forest model gave </w:t>
+      </w:r>
+      <w:proofErr w:type="gramStart"/>
+      <w:r>
+        <w:rPr>
+          <w:lang w:val="en-US"/>
+        </w:rPr>
+        <w:t>a</w:t>
+      </w:r>
+      <w:proofErr w:type="gramEnd"/>
+      <w:r>
+        <w:rPr>
+          <w:lang w:val="en-US"/>
+        </w:rPr>
+        <w:t xml:space="preserve"> AUC score of .5, however the overall evaluation was “poor”</w:t>
+      </w:r>
+      <w:r>
+        <w:rPr>
+          <w:lang w:val="en-US"/>
+        </w:rPr>
+        <w:t>. The automated model builder doesn’t allow for the user to see the code that creates the model. That being said I was not able to tune it.</w:t>
+      </w:r>
+    </w:p>
+    <w:p>
+      <w:pPr>
+        <w:pStyle w:val="Heading2"/>
+        <w:rPr>
+          <w:lang w:val="en-US"/>
+        </w:rPr>
+      </w:pPr>
+      <w:bookmarkStart w:id="33" w:name="_Toc527543275"/>
+      <w:proofErr w:type="spellStart"/>
+      <w:r>
+        <w:rPr>
+          <w:lang w:val="en-US"/>
+        </w:rPr>
+        <w:t>GradientBoostingClassifier</w:t>
+      </w:r>
       <w:bookmarkEnd w:id="33"/>
-    </w:p>
-    <w:p>
-      <w:pPr>
-        <w:pStyle w:val="DefaultText"/>
-        <w:rPr>
-          <w:lang w:val="en-US"/>
-        </w:rPr>
-      </w:pPr>
-      <w:r>
-        <w:rPr>
-          <w:lang w:val="en-US"/>
-        </w:rPr>
-        <w:t xml:space="preserve">I wanted to see how Watson Studio’s automated model builder would do with this data. It’s version of a Random Forest model gave </w:t>
-      </w:r>
-      <w:proofErr w:type="gramStart"/>
-      <w:r>
-        <w:rPr>
-          <w:lang w:val="en-US"/>
-        </w:rPr>
-        <w:t>a</w:t>
-      </w:r>
-      <w:proofErr w:type="gramEnd"/>
-      <w:r>
-        <w:rPr>
-          <w:lang w:val="en-US"/>
-        </w:rPr>
-        <w:t xml:space="preserve"> AUC score of .5, however the overall evaluation was “poor”</w:t>
-      </w:r>
-      <w:r>
-        <w:rPr>
-          <w:lang w:val="en-US"/>
-        </w:rPr>
-        <w:t>. The automated model builder doesn’t allow for the user to see the code that creates the model. That being said I was not able to tune it.</w:t>
-      </w:r>
-    </w:p>
-    <w:p>
-      <w:pPr>
-        <w:pStyle w:val="Heading2"/>
-        <w:rPr>
-          <w:lang w:val="en-US"/>
-        </w:rPr>
-      </w:pPr>
-      <w:bookmarkStart w:id="34" w:name="_Toc527543275"/>
+      <w:proofErr w:type="spellEnd"/>
+    </w:p>
+    <w:p>
+      <w:r>
+        <w:t>The</w:t>
+      </w:r>
+      <w:r>
+        <w:t xml:space="preserve"> next model was a </w:t>
+      </w:r>
+      <w:r>
+        <w:t>gradient boost</w:t>
+      </w:r>
+      <w:r>
+        <w:t xml:space="preserve">. I found that there were </w:t>
+      </w:r>
+      <w:r>
+        <w:t>four</w:t>
+      </w:r>
+      <w:r>
+        <w:t xml:space="preserve"> important features for this model; </w:t>
+      </w:r>
+      <w:r>
+        <w:t>“Interest Rate”</w:t>
+      </w:r>
+      <w:r>
+        <w:t xml:space="preserve">, </w:t>
+      </w:r>
+      <w:r>
+        <w:t>“</w:t>
+      </w:r>
       <w:proofErr w:type="spellStart"/>
       <w:r>
-        <w:rPr>
-          <w:lang w:val="en-US"/>
-        </w:rPr>
-        <w:t>GradientBoostingClassifier</w:t>
+        <w:t>Cycle_Quanternary</w:t>
+      </w:r>
+      <w:proofErr w:type="spellEnd"/>
+      <w:r>
+        <w:t xml:space="preserve">”, </w:t>
+      </w:r>
+      <w:r>
+        <w:t xml:space="preserve">“Last Pay Amount”, </w:t>
+      </w:r>
+      <w:r>
+        <w:t xml:space="preserve">and </w:t>
+      </w:r>
+      <w:r>
+        <w:t>“OOS Days Left”</w:t>
+      </w:r>
+      <w:r>
+        <w:t>.</w:t>
+      </w:r>
+    </w:p>
+    <w:p/>
+    <w:p>
+      <w:pPr>
+        <w:pStyle w:val="Heading3"/>
+      </w:pPr>
+      <w:bookmarkStart w:id="34" w:name="_Toc527543276"/>
+      <w:r>
+        <w:t>Confusion Matrix Evaluation Metrics</w:t>
       </w:r>
       <w:bookmarkEnd w:id="34"/>
-      <w:proofErr w:type="spellEnd"/>
-    </w:p>
-    <w:p>
-      <w:r>
-        <w:t>The</w:t>
-      </w:r>
-      <w:r>
-        <w:t xml:space="preserve"> next model was a </w:t>
-      </w:r>
-      <w:r>
-        <w:t>gradient boost</w:t>
-      </w:r>
-      <w:r>
-        <w:t xml:space="preserve">. I found that there were </w:t>
-      </w:r>
-      <w:r>
-        <w:t>four</w:t>
-      </w:r>
-      <w:r>
-        <w:t xml:space="preserve"> important features for this model; </w:t>
-      </w:r>
-      <w:r>
-        <w:t>“Interest Rate”</w:t>
-      </w:r>
-      <w:r>
-        <w:t xml:space="preserve">, </w:t>
-      </w:r>
-      <w:r>
-        <w:t>“</w:t>
-      </w:r>
-      <w:proofErr w:type="spellStart"/>
-      <w:r>
-        <w:t>Cycle_Quanternary</w:t>
-      </w:r>
-      <w:proofErr w:type="spellEnd"/>
-      <w:r>
-        <w:t xml:space="preserve">”, </w:t>
-      </w:r>
-      <w:r>
-        <w:t xml:space="preserve">“Last Pay Amount”, </w:t>
-      </w:r>
-      <w:r>
-        <w:t xml:space="preserve">and </w:t>
-      </w:r>
-      <w:r>
-        <w:t>“OOS Days Left”</w:t>
-      </w:r>
-      <w:r>
-        <w:t>.</w:t>
-      </w:r>
-    </w:p>
-    <w:p/>
-    <w:p>
-      <w:pPr>
-        <w:pStyle w:val="Heading3"/>
-      </w:pPr>
-      <w:bookmarkStart w:id="35" w:name="_Toc527543276"/>
-      <w:r>
-        <w:t>Confusion Matrix Evaluation Metrics</w:t>
-      </w:r>
-      <w:bookmarkEnd w:id="35"/>
     </w:p>
     <w:p>
       <w:pPr>
@@ -8431,14 +8438,14 @@
         </w:rPr>
         <w:t xml:space="preserve"> </w:t>
       </w:r>
-      <w:bookmarkStart w:id="36" w:name="_Toc527543277"/>
+      <w:bookmarkStart w:id="35" w:name="_Toc527543277"/>
       <w:r>
         <w:rPr>
           <w:lang w:val="en-US"/>
         </w:rPr>
         <w:t>ROC Curve</w:t>
       </w:r>
-      <w:bookmarkEnd w:id="36"/>
+      <w:bookmarkEnd w:id="35"/>
     </w:p>
     <w:p>
       <w:pPr>
@@ -8529,10 +8536,37 @@
       <w:pPr>
         <w:pStyle w:val="Heading3"/>
       </w:pPr>
-      <w:bookmarkStart w:id="37" w:name="_Toc527543278"/>
+      <w:bookmarkStart w:id="36" w:name="_Toc527543278"/>
       <w:r>
         <w:t>Cross Validation Score</w:t>
       </w:r>
+      <w:bookmarkEnd w:id="36"/>
+    </w:p>
+    <w:p>
+      <w:pPr>
+        <w:pStyle w:val="DefaultText"/>
+      </w:pPr>
+      <w:r>
+        <w:t xml:space="preserve">The cross-validation score was </w:t>
+      </w:r>
+      <w:r>
+        <w:t>9</w:t>
+      </w:r>
+      <w:r>
+        <w:t>0.41</w:t>
+      </w:r>
+      <w:r>
+        <w:t>%</w:t>
+      </w:r>
+    </w:p>
+    <w:p>
+      <w:pPr>
+        <w:pStyle w:val="Heading3"/>
+      </w:pPr>
+      <w:bookmarkStart w:id="37" w:name="_Toc527543279"/>
+      <w:r>
+        <w:t>Stratified K-fold Cross Validation</w:t>
+      </w:r>
       <w:bookmarkEnd w:id="37"/>
     </w:p>
     <w:p>
@@ -8540,42 +8574,18 @@
         <w:pStyle w:val="DefaultText"/>
       </w:pPr>
       <w:r>
-        <w:t xml:space="preserve">The cross-validation score was </w:t>
-      </w:r>
-      <w:r>
-        <w:t>91.89</w:t>
-      </w:r>
-      <w:r>
-        <w:t>%</w:t>
+        <w:t>The cross-validation score was 91.89%</w:t>
       </w:r>
     </w:p>
     <w:p>
       <w:pPr>
         <w:pStyle w:val="Heading3"/>
       </w:pPr>
-      <w:bookmarkStart w:id="38" w:name="_Toc527543279"/>
-      <w:r>
-        <w:t>Stratified K-fold Cross Validation</w:t>
+      <w:bookmarkStart w:id="38" w:name="_Toc527543280"/>
+      <w:r>
+        <w:t>Overall Evaluation</w:t>
       </w:r>
       <w:bookmarkEnd w:id="38"/>
-    </w:p>
-    <w:p>
-      <w:pPr>
-        <w:pStyle w:val="DefaultText"/>
-      </w:pPr>
-      <w:r>
-        <w:t>The cross-validation score was 91.89%</w:t>
-      </w:r>
-    </w:p>
-    <w:p>
-      <w:pPr>
-        <w:pStyle w:val="Heading3"/>
-      </w:pPr>
-      <w:bookmarkStart w:id="39" w:name="_Toc527543280"/>
-      <w:r>
-        <w:t>Overall Evaluation</w:t>
-      </w:r>
-      <w:bookmarkEnd w:id="39"/>
     </w:p>
     <w:p>
       <w:pPr>
@@ -8669,14 +8679,66 @@
           <w:lang w:val="en-US"/>
         </w:rPr>
       </w:pPr>
-      <w:bookmarkStart w:id="40" w:name="_Toc527543281"/>
+      <w:bookmarkStart w:id="39" w:name="_Toc527543281"/>
       <w:r>
         <w:rPr>
           <w:lang w:val="en-US"/>
         </w:rPr>
         <w:t>IBM Watson Studio Model Evaluation</w:t>
       </w:r>
+      <w:bookmarkEnd w:id="39"/>
+    </w:p>
+    <w:p>
+      <w:pPr>
+        <w:pStyle w:val="DefaultText"/>
+        <w:rPr>
+          <w:lang w:val="en-US"/>
+        </w:rPr>
+      </w:pPr>
+      <w:r>
+        <w:rPr>
+          <w:lang w:val="en-US"/>
+        </w:rPr>
+        <w:t xml:space="preserve">I wanted to see how Watson Studio’s automated model builder would do with this data. It’s version of a Random Forest model gave </w:t>
+      </w:r>
+      <w:proofErr w:type="gramStart"/>
+      <w:r>
+        <w:rPr>
+          <w:lang w:val="en-US"/>
+        </w:rPr>
+        <w:t>a</w:t>
+      </w:r>
+      <w:proofErr w:type="gramEnd"/>
+      <w:r>
+        <w:rPr>
+          <w:lang w:val="en-US"/>
+        </w:rPr>
+        <w:t xml:space="preserve"> AUC score of .833, also the overall evaluation was “good”</w:t>
+      </w:r>
+      <w:r>
+        <w:rPr>
+          <w:lang w:val="en-US"/>
+        </w:rPr>
+        <w:t xml:space="preserve">. </w:t>
+      </w:r>
+      <w:r>
+        <w:rPr>
+          <w:lang w:val="en-US"/>
+        </w:rPr>
+        <w:t>The automated model builder doesn’t allow for the user to see the code that creates the model. That being said I was not able to tune it.</w:t>
+      </w:r>
+    </w:p>
+    <w:p>
+      <w:pPr>
+        <w:pStyle w:val="Heading2"/>
+      </w:pPr>
+      <w:bookmarkStart w:id="40" w:name="_Toc527543282"/>
+      <w:proofErr w:type="spellStart"/>
+      <w:r>
+        <w:t>KNeighbors</w:t>
+      </w:r>
       <w:bookmarkEnd w:id="40"/>
+      <w:proofErr w:type="spellEnd"/>
     </w:p>
     <w:p>
       <w:pPr>
@@ -8686,129 +8748,77 @@
         </w:rPr>
       </w:pPr>
       <w:r>
+        <w:t>The final model used was K</w:t>
+      </w:r>
+      <w:r>
+        <w:t xml:space="preserve"> Nearest </w:t>
+      </w:r>
+      <w:proofErr w:type="spellStart"/>
+      <w:r>
+        <w:t>Neighbors</w:t>
+      </w:r>
+      <w:proofErr w:type="spellEnd"/>
+      <w:r>
+        <w:t xml:space="preserve">. I used the following as features; </w:t>
+      </w:r>
+      <w:r>
         <w:rPr>
           <w:lang w:val="en-US"/>
         </w:rPr>
-        <w:t xml:space="preserve">I wanted to see how Watson Studio’s automated model builder would do with this data. It’s version of a Random Forest model gave </w:t>
-      </w:r>
-      <w:proofErr w:type="gramStart"/>
+        <w:t>“</w:t>
+      </w:r>
+      <w:proofErr w:type="spellStart"/>
       <w:r>
         <w:rPr>
           <w:lang w:val="en-US"/>
         </w:rPr>
-        <w:t>a</w:t>
-      </w:r>
-      <w:proofErr w:type="gramEnd"/>
+        <w:t>Cycle_Quanternary</w:t>
+      </w:r>
+      <w:proofErr w:type="spellEnd"/>
       <w:r>
         <w:rPr>
           <w:lang w:val="en-US"/>
         </w:rPr>
-        <w:t xml:space="preserve"> AUC score of .833, also the overall evaluation was “good”</w:t>
-      </w:r>
+        <w:t>”, “</w:t>
+      </w:r>
+      <w:proofErr w:type="spellStart"/>
       <w:r>
         <w:rPr>
           <w:lang w:val="en-US"/>
         </w:rPr>
-        <w:t xml:space="preserve">. </w:t>
-      </w:r>
+        <w:t>Cycle_Tertiary</w:t>
+      </w:r>
+      <w:proofErr w:type="spellEnd"/>
       <w:r>
         <w:rPr>
           <w:lang w:val="en-US"/>
         </w:rPr>
-        <w:t>The automated model builder doesn’t allow for the user to see the code that creates the model. That being said I was not able to tune it.</w:t>
-      </w:r>
-    </w:p>
-    <w:p>
-      <w:pPr>
-        <w:pStyle w:val="Heading2"/>
-      </w:pPr>
-      <w:bookmarkStart w:id="41" w:name="_Toc527543282"/>
+        <w:t>”, and “</w:t>
+      </w:r>
       <w:proofErr w:type="spellStart"/>
       <w:r>
-        <w:t>KNeighbors</w:t>
+        <w:rPr>
+          <w:lang w:val="en-US"/>
+        </w:rPr>
+        <w:t>Cycle_Secondary</w:t>
+      </w:r>
+      <w:proofErr w:type="spellEnd"/>
+      <w:r>
+        <w:rPr>
+          <w:lang w:val="en-US"/>
+        </w:rPr>
+        <w:t>.</w:t>
+      </w:r>
+    </w:p>
+    <w:p>
+      <w:pPr>
+        <w:pStyle w:val="Heading3"/>
+      </w:pPr>
+      <w:bookmarkStart w:id="41" w:name="_Toc527543283"/>
+      <w:r>
+        <w:t>Confusion Matrix Evaluation Metrics</w:t>
       </w:r>
       <w:bookmarkEnd w:id="41"/>
-      <w:proofErr w:type="spellEnd"/>
-    </w:p>
-    <w:p>
-      <w:pPr>
-        <w:pStyle w:val="DefaultText"/>
-        <w:rPr>
-          <w:lang w:val="en-US"/>
-        </w:rPr>
-      </w:pPr>
-      <w:r>
-        <w:t>The final model used was K</w:t>
-      </w:r>
-      <w:r>
-        <w:t xml:space="preserve"> Nearest </w:t>
-      </w:r>
-      <w:proofErr w:type="spellStart"/>
-      <w:r>
-        <w:t>Neighbors</w:t>
-      </w:r>
-      <w:proofErr w:type="spellEnd"/>
-      <w:r>
-        <w:t xml:space="preserve">. I used the following as features; </w:t>
-      </w:r>
-      <w:r>
-        <w:rPr>
-          <w:lang w:val="en-US"/>
-        </w:rPr>
-        <w:t>“</w:t>
-      </w:r>
-      <w:proofErr w:type="spellStart"/>
-      <w:r>
-        <w:rPr>
-          <w:lang w:val="en-US"/>
-        </w:rPr>
-        <w:t>Cycle_Quanternary</w:t>
-      </w:r>
-      <w:proofErr w:type="spellEnd"/>
-      <w:r>
-        <w:rPr>
-          <w:lang w:val="en-US"/>
-        </w:rPr>
-        <w:t>”, “</w:t>
-      </w:r>
-      <w:proofErr w:type="spellStart"/>
-      <w:r>
-        <w:rPr>
-          <w:lang w:val="en-US"/>
-        </w:rPr>
-        <w:t>Cycle_Tertiary</w:t>
-      </w:r>
-      <w:proofErr w:type="spellEnd"/>
-      <w:r>
-        <w:rPr>
-          <w:lang w:val="en-US"/>
-        </w:rPr>
-        <w:t>”, and “</w:t>
-      </w:r>
-      <w:proofErr w:type="spellStart"/>
-      <w:r>
-        <w:rPr>
-          <w:lang w:val="en-US"/>
-        </w:rPr>
-        <w:t>Cycle_Secondary</w:t>
-      </w:r>
-      <w:proofErr w:type="spellEnd"/>
-      <w:r>
-        <w:rPr>
-          <w:lang w:val="en-US"/>
-        </w:rPr>
-        <w:t>.</w:t>
-      </w:r>
-    </w:p>
-    <w:p>
-      <w:pPr>
-        <w:pStyle w:val="Heading3"/>
-      </w:pPr>
-      <w:bookmarkStart w:id="42" w:name="_Toc527543283"/>
-      <w:r>
-        <w:t>Confusion Matrix Evaluation Metrics</w:t>
-      </w:r>
-      <w:bookmarkEnd w:id="42"/>
     </w:p>
     <w:p>
       <w:pPr>
@@ -8900,12 +8910,12 @@
       <w:pPr>
         <w:pStyle w:val="Heading3"/>
       </w:pPr>
-      <w:bookmarkStart w:id="43" w:name="_Toc527543284"/>
+      <w:bookmarkStart w:id="42" w:name="_Toc527543284"/>
       <w:r>
         <w:lastRenderedPageBreak/>
         <w:t>ROC Curve</w:t>
       </w:r>
-      <w:bookmarkEnd w:id="43"/>
+      <w:bookmarkEnd w:id="42"/>
     </w:p>
     <w:p>
       <w:pPr>
@@ -8986,56 +8996,56 @@
       <w:pPr>
         <w:pStyle w:val="Heading3"/>
       </w:pPr>
-      <w:bookmarkStart w:id="44" w:name="_Toc527543285"/>
+      <w:bookmarkStart w:id="43" w:name="_Toc527543285"/>
       <w:r>
         <w:t>Cross Validation Score</w:t>
       </w:r>
+      <w:bookmarkEnd w:id="43"/>
+      <w:r>
+        <w:t xml:space="preserve"> </w:t>
+      </w:r>
+    </w:p>
+    <w:p>
+      <w:pPr>
+        <w:pStyle w:val="DefaultText"/>
+      </w:pPr>
+      <w:r>
+        <w:t xml:space="preserve">The cross-validation score was </w:t>
+      </w:r>
+      <w:r>
+        <w:t>41.1</w:t>
+      </w:r>
+      <w:r>
+        <w:t>%</w:t>
+      </w:r>
+    </w:p>
+    <w:p>
+      <w:pPr>
+        <w:pStyle w:val="Heading3"/>
+      </w:pPr>
+      <w:bookmarkStart w:id="44" w:name="_Toc527543286"/>
+      <w:r>
+        <w:t>Stratified K-fold Cross Validation</w:t>
+      </w:r>
       <w:bookmarkEnd w:id="44"/>
-      <w:r>
-        <w:t xml:space="preserve"> </w:t>
-      </w:r>
     </w:p>
     <w:p>
       <w:pPr>
         <w:pStyle w:val="DefaultText"/>
       </w:pPr>
       <w:r>
-        <w:t xml:space="preserve">The cross-validation score was </w:t>
-      </w:r>
-      <w:r>
-        <w:t>59.46</w:t>
-      </w:r>
-      <w:r>
-        <w:t>%</w:t>
+        <w:t>The cross-validation score was 86.49%</w:t>
       </w:r>
     </w:p>
     <w:p>
       <w:pPr>
         <w:pStyle w:val="Heading3"/>
       </w:pPr>
-      <w:bookmarkStart w:id="45" w:name="_Toc527543286"/>
-      <w:r>
-        <w:t>Stratified K-fold Cross Validation</w:t>
+      <w:bookmarkStart w:id="45" w:name="_Toc527543287"/>
+      <w:r>
+        <w:t>Overall Evaluation</w:t>
       </w:r>
       <w:bookmarkEnd w:id="45"/>
-    </w:p>
-    <w:p>
-      <w:pPr>
-        <w:pStyle w:val="DefaultText"/>
-      </w:pPr>
-      <w:r>
-        <w:t>The cross-validation score was 86.49%</w:t>
-      </w:r>
-    </w:p>
-    <w:p>
-      <w:pPr>
-        <w:pStyle w:val="Heading3"/>
-      </w:pPr>
-      <w:bookmarkStart w:id="46" w:name="_Toc527543287"/>
-      <w:r>
-        <w:t>Overall Evaluation</w:t>
-      </w:r>
-      <w:bookmarkEnd w:id="46"/>
     </w:p>
     <w:p>
       <w:r>
@@ -9090,12 +9100,12 @@
       <w:pPr>
         <w:pStyle w:val="Heading1"/>
       </w:pPr>
-      <w:bookmarkStart w:id="47" w:name="_Toc527543288"/>
+      <w:bookmarkStart w:id="46" w:name="_Toc527543288"/>
       <w:r>
         <w:lastRenderedPageBreak/>
         <w:t>Evaluate the Model</w:t>
       </w:r>
-      <w:bookmarkEnd w:id="47"/>
+      <w:bookmarkEnd w:id="46"/>
     </w:p>
     <w:p>
       <w:pPr>
@@ -9653,7 +9663,10 @@
               <w:jc w:val="center"/>
             </w:pPr>
             <w:r>
-              <w:t>86.49</w:t>
+              <w:t>86</w:t>
+            </w:r>
+            <w:r>
+              <w:t>.3</w:t>
             </w:r>
           </w:p>
         </w:tc>
@@ -9784,7 +9797,10 @@
               <w:jc w:val="center"/>
             </w:pPr>
             <w:r>
-              <w:t>86.49</w:t>
+              <w:t>86.</w:t>
+            </w:r>
+            <w:r>
+              <w:t>3</w:t>
             </w:r>
           </w:p>
         </w:tc>
@@ -9914,7 +9930,10 @@
               <w:jc w:val="center"/>
             </w:pPr>
             <w:r>
-              <w:t>94.59</w:t>
+              <w:t>9</w:t>
+            </w:r>
+            <w:r>
+              <w:t>1.78</w:t>
             </w:r>
           </w:p>
         </w:tc>
@@ -10046,7 +10065,10 @@
               <w:jc w:val="center"/>
             </w:pPr>
             <w:r>
-              <w:t>91.89</w:t>
+              <w:t>9</w:t>
+            </w:r>
+            <w:r>
+              <w:t>0.41</w:t>
             </w:r>
           </w:p>
         </w:tc>
@@ -10185,8 +10207,10 @@
               <w:jc w:val="center"/>
             </w:pPr>
             <w:r>
-              <w:t>59.46</w:t>
+              <w:t>41.1</w:t>
             </w:r>
+            <w:bookmarkStart w:id="47" w:name="_GoBack"/>
+            <w:bookmarkEnd w:id="47"/>
           </w:p>
         </w:tc>
         <w:tc>
@@ -10801,11 +10825,21 @@
       <w:pStyle w:val="Footer"/>
       <w:jc w:val="center"/>
     </w:pPr>
-    <w:fldSimple w:instr=" TITLE  \* MERGEFORMAT ">
-      <w:r>
-        <w:t>Debt Portfolio Capstone</w:t>
-      </w:r>
-    </w:fldSimple>
+    <w:r>
+      <w:fldChar w:fldCharType="begin"/>
+    </w:r>
+    <w:r>
+      <w:instrText xml:space="preserve"> TITLE  \* MERGEFORMAT </w:instrText>
+    </w:r>
+    <w:r>
+      <w:fldChar w:fldCharType="separate"/>
+    </w:r>
+    <w:r>
+      <w:t>Debt Portfolio Capstone</w:t>
+    </w:r>
+    <w:r>
+      <w:fldChar w:fldCharType="end"/>
+    </w:r>
     <w:r>
       <w:tab/>
     </w:r>
@@ -18021,6 +18055,7 @@
   <w:style w:type="character" w:default="1" w:styleId="DefaultParagraphFont">
     <w:name w:val="Default Paragraph Font"/>
     <w:uiPriority w:val="1"/>
+    <w:semiHidden/>
     <w:unhideWhenUsed/>
   </w:style>
   <w:style w:type="table" w:default="1" w:styleId="TableNormal">

</xml_diff>